<commit_message>
Casos de uso. Versión 2
</commit_message>
<xml_diff>
--- a/Documentacion/Casos de uso.docx
+++ b/Documentacion/Casos de uso.docx
@@ -1,6 +1,6 @@
 
 <file path=word/document.xml><?xml version="1.0" encoding="utf-8"?>
-<w:document xmlns:wpc="http://schemas.microsoft.com/office/word/2010/wordprocessingCanvas" xmlns:cx="http://schemas.microsoft.com/office/drawing/2014/chartex" xmlns:cx1="http://schemas.microsoft.com/office/drawing/2015/9/8/chartex" xmlns:cx2="http://schemas.microsoft.com/office/drawing/2015/10/21/chartex" xmlns:cx3="http://schemas.microsoft.com/office/drawing/2016/5/9/chartex" xmlns:cx4="http://schemas.microsoft.com/office/drawing/2016/5/10/chartex" xmlns:cx5="http://schemas.microsoft.com/office/drawing/2016/5/11/chartex" xmlns:cx6="http://schemas.microsoft.com/office/drawing/2016/5/12/chartex" xmlns:cx7="http://schemas.microsoft.com/office/drawing/2016/5/13/chartex" xmlns:cx8="http://schemas.microsoft.com/office/drawing/2016/5/14/chartex" xmlns:mc="http://schemas.openxmlformats.org/markup-compatibility/2006" xmlns:aink="http://schemas.microsoft.com/office/drawing/2016/ink" xmlns:am3d="http://schemas.microsoft.com/office/drawing/2017/model3d" xmlns:o="urn:schemas-microsoft-com:office:office" xmlns:r="http://schemas.openxmlformats.org/officeDocument/2006/relationships" xmlns:m="http://schemas.openxmlformats.org/officeDocument/2006/math" xmlns:v="urn:schemas-microsoft-com:vml" xmlns:wp14="http://schemas.microsoft.com/office/word/2010/wordprocessingDrawing" xmlns:wp="http://schemas.openxmlformats.org/drawingml/2006/wordprocessingDrawing" xmlns:w10="urn:schemas-microsoft-com:office:word" xmlns:w="http://schemas.openxmlformats.org/wordprocessingml/2006/main" xmlns:w14="http://schemas.microsoft.com/office/word/2010/wordml" xmlns:w15="http://schemas.microsoft.com/office/word/2012/wordml" xmlns:w16cid="http://schemas.microsoft.com/office/word/2016/wordml/cid" xmlns:w16se="http://schemas.microsoft.com/office/word/2015/wordml/symex" xmlns:wpg="http://schemas.microsoft.com/office/word/2010/wordprocessingGroup" xmlns:wpi="http://schemas.microsoft.com/office/word/2010/wordprocessingInk" xmlns:wne="http://schemas.microsoft.com/office/word/2006/wordml" xmlns:wps="http://schemas.microsoft.com/office/word/2010/wordprocessingShape" mc:Ignorable="w14 w15 w16se w16cid wp14">
+<w:document xmlns:wpc="http://schemas.microsoft.com/office/word/2010/wordprocessingCanvas" xmlns:cx="http://schemas.microsoft.com/office/drawing/2014/chartex" xmlns:cx1="http://schemas.microsoft.com/office/drawing/2015/9/8/chartex" xmlns:cx2="http://schemas.microsoft.com/office/drawing/2015/10/21/chartex" xmlns:cx3="http://schemas.microsoft.com/office/drawing/2016/5/9/chartex" xmlns:cx4="http://schemas.microsoft.com/office/drawing/2016/5/10/chartex" xmlns:cx5="http://schemas.microsoft.com/office/drawing/2016/5/11/chartex" xmlns:cx6="http://schemas.microsoft.com/office/drawing/2016/5/12/chartex" xmlns:cx7="http://schemas.microsoft.com/office/drawing/2016/5/13/chartex" xmlns:cx8="http://schemas.microsoft.com/office/drawing/2016/5/14/chartex" xmlns:mc="http://schemas.openxmlformats.org/markup-compatibility/2006" xmlns:aink="http://schemas.microsoft.com/office/drawing/2016/ink" xmlns:am3d="http://schemas.microsoft.com/office/drawing/2017/model3d" xmlns:o="urn:schemas-microsoft-com:office:office" xmlns:r="http://schemas.openxmlformats.org/officeDocument/2006/relationships" xmlns:m="http://schemas.openxmlformats.org/officeDocument/2006/math" xmlns:v="urn:schemas-microsoft-com:vml" xmlns:wp14="http://schemas.microsoft.com/office/word/2010/wordprocessingDrawing" xmlns:wp="http://schemas.openxmlformats.org/drawingml/2006/wordprocessingDrawing" xmlns:w10="urn:schemas-microsoft-com:office:word" xmlns:w="http://schemas.openxmlformats.org/wordprocessingml/2006/main" xmlns:w14="http://schemas.microsoft.com/office/word/2010/wordml" xmlns:w15="http://schemas.microsoft.com/office/word/2012/wordml" xmlns:w16cex="http://schemas.microsoft.com/office/word/2018/wordml/cex" xmlns:w16cid="http://schemas.microsoft.com/office/word/2016/wordml/cid" xmlns:w16="http://schemas.microsoft.com/office/word/2018/wordml" xmlns:w16se="http://schemas.microsoft.com/office/word/2015/wordml/symex" xmlns:wpg="http://schemas.microsoft.com/office/word/2010/wordprocessingGroup" xmlns:wpi="http://schemas.microsoft.com/office/word/2010/wordprocessingInk" xmlns:wne="http://schemas.microsoft.com/office/word/2006/wordml" xmlns:wps="http://schemas.microsoft.com/office/word/2010/wordprocessingShape" mc:Ignorable="w14 w15 w16se w16cid w16 w16cex wp14">
   <w:body>
     <w:p>
       <w:pPr>
@@ -390,8 +390,6 @@
           <w:szCs w:val="40"/>
         </w:rPr>
       </w:pPr>
-      <w:bookmarkStart w:id="0" w:name="_GoBack"/>
-      <w:bookmarkEnd w:id="0"/>
     </w:p>
     <w:p>
       <w:pPr>
@@ -777,94 +775,8 @@
     </w:p>
     <w:p>
       <w:pPr>
-        <w:spacing w:after="0"/>
-        <w:jc w:val="both"/>
-        <w:rPr>
-          <w:rFonts w:ascii="Times New Roman" w:hAnsi="Times New Roman" w:cs="Times New Roman"/>
-          <w:bCs/>
-          <w:sz w:val="24"/>
-          <w:szCs w:val="24"/>
-        </w:rPr>
-      </w:pPr>
-      <w:r>
-        <w:rPr>
-          <w:rFonts w:ascii="Times New Roman" w:hAnsi="Times New Roman" w:cs="Times New Roman"/>
-          <w:bCs/>
-          <w:sz w:val="24"/>
-          <w:szCs w:val="24"/>
-        </w:rPr>
-        <w:t xml:space="preserve">La interfaz debe mostrar las habitaciones y, dar la opción de encender y apagar las luces de las estas. Cuando una luz se encuentre encendida en el emulador el foco del recuadro dentro de la aplicación se tornará amarillo y en caso de estar apagado el foco estará </w:t>
-      </w:r>
-      <w:r>
-        <w:rPr>
-          <w:rFonts w:ascii="Times New Roman" w:hAnsi="Times New Roman" w:cs="Times New Roman"/>
-          <w:bCs/>
-          <w:sz w:val="24"/>
-          <w:szCs w:val="24"/>
-        </w:rPr>
-        <w:t>sin color</w:t>
-      </w:r>
-      <w:r>
-        <w:rPr>
-          <w:rFonts w:ascii="Times New Roman" w:hAnsi="Times New Roman" w:cs="Times New Roman"/>
-          <w:bCs/>
-          <w:sz w:val="24"/>
-          <w:szCs w:val="24"/>
-        </w:rPr>
-        <w:t>.</w:t>
-      </w:r>
-    </w:p>
-    <w:p>
-      <w:pPr>
         <w:jc w:val="center"/>
       </w:pPr>
-      <w:r>
-        <w:rPr>
-          <w:noProof/>
-        </w:rPr>
-        <w:drawing>
-          <wp:inline distT="0" distB="0" distL="0" distR="0" wp14:anchorId="74809514" wp14:editId="0DF79B9C">
-            <wp:extent cx="5819775" cy="2245572"/>
-            <wp:effectExtent l="0" t="0" r="0" b="2540"/>
-            <wp:docPr id="2" name="Imagen 2"/>
-            <wp:cNvGraphicFramePr>
-              <a:graphicFrameLocks xmlns:a="http://schemas.openxmlformats.org/drawingml/2006/main" noChangeAspect="1"/>
-            </wp:cNvGraphicFramePr>
-            <a:graphic xmlns:a="http://schemas.openxmlformats.org/drawingml/2006/main">
-              <a:graphicData uri="http://schemas.openxmlformats.org/drawingml/2006/picture">
-                <pic:pic xmlns:pic="http://schemas.openxmlformats.org/drawingml/2006/picture">
-                  <pic:nvPicPr>
-                    <pic:cNvPr id="1" name=""/>
-                    <pic:cNvPicPr/>
-                  </pic:nvPicPr>
-                  <pic:blipFill rotWithShape="1">
-                    <a:blip r:embed="rId7"/>
-                    <a:srcRect l="21811" t="25147" r="31408" b="42750"/>
-                    <a:stretch/>
-                  </pic:blipFill>
-                  <pic:spPr bwMode="auto">
-                    <a:xfrm>
-                      <a:off x="0" y="0"/>
-                      <a:ext cx="5857010" cy="2259939"/>
-                    </a:xfrm>
-                    <a:prstGeom prst="rect">
-                      <a:avLst/>
-                    </a:prstGeom>
-                    <a:ln>
-                      <a:noFill/>
-                    </a:ln>
-                    <a:extLst>
-                      <a:ext uri="{53640926-AAD7-44D8-BBD7-CCE9431645EC}">
-                        <a14:shadowObscured xmlns:a14="http://schemas.microsoft.com/office/drawing/2010/main"/>
-                      </a:ext>
-                    </a:extLst>
-                  </pic:spPr>
-                </pic:pic>
-              </a:graphicData>
-            </a:graphic>
-          </wp:inline>
-        </w:drawing>
-      </w:r>
     </w:p>
     <w:tbl>
       <w:tblPr>
@@ -943,7 +855,7 @@
                 <w:szCs w:val="24"/>
                 <w:lang w:eastAsia="es-MX"/>
               </w:rPr>
-              <w:t>Visualizar habitaciones</w:t>
+              <w:t>Muestra las opciones</w:t>
             </w:r>
           </w:p>
         </w:tc>
@@ -991,18 +903,40 @@
                 <w:szCs w:val="24"/>
                 <w:lang w:eastAsia="es-MX"/>
               </w:rPr>
-              <w:t>15</w:t>
-            </w:r>
-            <w:r>
-              <w:rPr>
-                <w:rFonts w:ascii="Times New Roman" w:eastAsia="Times New Roman" w:hAnsi="Times New Roman" w:cs="Times New Roman"/>
-                <w:b w:val="0"/>
-                <w:bCs w:val="0"/>
-                <w:sz w:val="24"/>
-                <w:szCs w:val="24"/>
-                <w:lang w:eastAsia="es-MX"/>
-              </w:rPr>
-              <w:t>/Abril/2020 Primera Versión.</w:t>
+              <w:t>20</w:t>
+            </w:r>
+            <w:r>
+              <w:rPr>
+                <w:rFonts w:ascii="Times New Roman" w:eastAsia="Times New Roman" w:hAnsi="Times New Roman" w:cs="Times New Roman"/>
+                <w:b w:val="0"/>
+                <w:bCs w:val="0"/>
+                <w:sz w:val="24"/>
+                <w:szCs w:val="24"/>
+                <w:lang w:eastAsia="es-MX"/>
+              </w:rPr>
+              <w:t>/</w:t>
+            </w:r>
+            <w:r>
+              <w:rPr>
+                <w:rFonts w:ascii="Times New Roman" w:eastAsia="Times New Roman" w:hAnsi="Times New Roman" w:cs="Times New Roman"/>
+                <w:b w:val="0"/>
+                <w:bCs w:val="0"/>
+                <w:sz w:val="24"/>
+                <w:szCs w:val="24"/>
+                <w:lang w:eastAsia="es-MX"/>
+              </w:rPr>
+              <w:t>Mayo</w:t>
+            </w:r>
+            <w:r>
+              <w:rPr>
+                <w:rFonts w:ascii="Times New Roman" w:eastAsia="Times New Roman" w:hAnsi="Times New Roman" w:cs="Times New Roman"/>
+                <w:b w:val="0"/>
+                <w:bCs w:val="0"/>
+                <w:sz w:val="24"/>
+                <w:szCs w:val="24"/>
+                <w:lang w:eastAsia="es-MX"/>
+              </w:rPr>
+              <w:t>/2020 Primera Versión.</w:t>
             </w:r>
           </w:p>
         </w:tc>
@@ -1153,6 +1087,657 @@
                 <w:szCs w:val="24"/>
                 <w:lang w:eastAsia="es-MX"/>
               </w:rPr>
+              <w:t>administrador poder</w:t>
+            </w:r>
+            <w:r>
+              <w:rPr>
+                <w:rFonts w:ascii="Times New Roman" w:eastAsia="Times New Roman" w:hAnsi="Times New Roman" w:cs="Times New Roman"/>
+                <w:b w:val="0"/>
+                <w:bCs w:val="0"/>
+                <w:sz w:val="24"/>
+                <w:szCs w:val="24"/>
+                <w:lang w:eastAsia="es-MX"/>
+              </w:rPr>
+              <w:t xml:space="preserve"> ingresar al sistema</w:t>
+            </w:r>
+            <w:r>
+              <w:rPr>
+                <w:rFonts w:ascii="Times New Roman" w:eastAsia="Times New Roman" w:hAnsi="Times New Roman" w:cs="Times New Roman"/>
+                <w:b w:val="0"/>
+                <w:bCs w:val="0"/>
+                <w:sz w:val="24"/>
+                <w:szCs w:val="24"/>
+                <w:lang w:eastAsia="es-MX"/>
+              </w:rPr>
+              <w:t xml:space="preserve">, el sistema </w:t>
+            </w:r>
+            <w:r>
+              <w:rPr>
+                <w:rFonts w:ascii="Times New Roman" w:eastAsia="Times New Roman" w:hAnsi="Times New Roman" w:cs="Times New Roman"/>
+                <w:b w:val="0"/>
+                <w:bCs w:val="0"/>
+                <w:sz w:val="24"/>
+                <w:szCs w:val="24"/>
+                <w:lang w:eastAsia="es-MX"/>
+              </w:rPr>
+              <w:t>mostrará</w:t>
+            </w:r>
+            <w:r>
+              <w:rPr>
+                <w:rFonts w:ascii="Times New Roman" w:eastAsia="Times New Roman" w:hAnsi="Times New Roman" w:cs="Times New Roman"/>
+                <w:b w:val="0"/>
+                <w:bCs w:val="0"/>
+                <w:sz w:val="24"/>
+                <w:szCs w:val="24"/>
+                <w:lang w:eastAsia="es-MX"/>
+              </w:rPr>
+              <w:t xml:space="preserve"> tres opciones que podrá seleccionar para realizar </w:t>
+            </w:r>
+            <w:r>
+              <w:rPr>
+                <w:rFonts w:ascii="Times New Roman" w:eastAsia="Times New Roman" w:hAnsi="Times New Roman" w:cs="Times New Roman"/>
+                <w:b w:val="0"/>
+                <w:bCs w:val="0"/>
+                <w:sz w:val="24"/>
+                <w:szCs w:val="24"/>
+                <w:lang w:eastAsia="es-MX"/>
+              </w:rPr>
+              <w:t>la opción seleccionada, las opciones son las siguientes:</w:t>
+            </w:r>
+            <w:r>
+              <w:rPr>
+                <w:rFonts w:ascii="Times New Roman" w:eastAsia="Times New Roman" w:hAnsi="Times New Roman" w:cs="Times New Roman"/>
+                <w:b w:val="0"/>
+                <w:bCs w:val="0"/>
+                <w:sz w:val="24"/>
+                <w:szCs w:val="24"/>
+                <w:lang w:eastAsia="es-MX"/>
+              </w:rPr>
+              <w:t xml:space="preserve"> </w:t>
+            </w:r>
+          </w:p>
+          <w:p>
+            <w:pPr>
+              <w:pStyle w:val="Prrafodelista"/>
+              <w:numPr>
+                <w:ilvl w:val="0"/>
+                <w:numId w:val="2"/>
+              </w:numPr>
+              <w:jc w:val="both"/>
+              <w:rPr>
+                <w:rFonts w:ascii="Times New Roman" w:eastAsia="Times New Roman" w:hAnsi="Times New Roman" w:cs="Times New Roman"/>
+                <w:b w:val="0"/>
+                <w:bCs w:val="0"/>
+                <w:sz w:val="24"/>
+                <w:szCs w:val="24"/>
+                <w:lang w:eastAsia="es-MX"/>
+              </w:rPr>
+            </w:pPr>
+            <w:r>
+              <w:rPr>
+                <w:rFonts w:ascii="Times New Roman" w:eastAsia="Times New Roman" w:hAnsi="Times New Roman" w:cs="Times New Roman"/>
+                <w:b w:val="0"/>
+                <w:bCs w:val="0"/>
+                <w:sz w:val="24"/>
+                <w:szCs w:val="24"/>
+                <w:lang w:eastAsia="es-MX"/>
+              </w:rPr>
+              <w:t xml:space="preserve">Luces: </w:t>
+            </w:r>
+            <w:r>
+              <w:rPr>
+                <w:rFonts w:ascii="Times New Roman" w:eastAsia="Times New Roman" w:hAnsi="Times New Roman" w:cs="Times New Roman"/>
+                <w:b w:val="0"/>
+                <w:bCs w:val="0"/>
+                <w:sz w:val="24"/>
+                <w:szCs w:val="24"/>
+                <w:lang w:eastAsia="es-MX"/>
+              </w:rPr>
+              <w:t>podrá encender y apagar la luz de una habitación especifica.</w:t>
+            </w:r>
+          </w:p>
+          <w:p>
+            <w:pPr>
+              <w:pStyle w:val="Prrafodelista"/>
+              <w:numPr>
+                <w:ilvl w:val="0"/>
+                <w:numId w:val="2"/>
+              </w:numPr>
+              <w:jc w:val="both"/>
+              <w:rPr>
+                <w:rFonts w:ascii="Times New Roman" w:eastAsia="Times New Roman" w:hAnsi="Times New Roman" w:cs="Times New Roman"/>
+                <w:b w:val="0"/>
+                <w:bCs w:val="0"/>
+                <w:sz w:val="24"/>
+                <w:szCs w:val="24"/>
+                <w:lang w:eastAsia="es-MX"/>
+              </w:rPr>
+            </w:pPr>
+            <w:r>
+              <w:rPr>
+                <w:rFonts w:ascii="Times New Roman" w:eastAsia="Times New Roman" w:hAnsi="Times New Roman" w:cs="Times New Roman"/>
+                <w:b w:val="0"/>
+                <w:bCs w:val="0"/>
+                <w:sz w:val="24"/>
+                <w:szCs w:val="24"/>
+                <w:lang w:eastAsia="es-MX"/>
+              </w:rPr>
+              <w:t>Cerraduras:</w:t>
+            </w:r>
+            <w:r>
+              <w:rPr>
+                <w:rFonts w:ascii="Times New Roman" w:eastAsia="Times New Roman" w:hAnsi="Times New Roman" w:cs="Times New Roman"/>
+                <w:b w:val="0"/>
+                <w:bCs w:val="0"/>
+                <w:sz w:val="24"/>
+                <w:szCs w:val="24"/>
+                <w:lang w:eastAsia="es-MX"/>
+              </w:rPr>
+              <w:t xml:space="preserve"> podrá abrir y cerrar la puerta de una habitación especifica.</w:t>
+            </w:r>
+          </w:p>
+          <w:p>
+            <w:pPr>
+              <w:pStyle w:val="Prrafodelista"/>
+              <w:numPr>
+                <w:ilvl w:val="0"/>
+                <w:numId w:val="2"/>
+              </w:numPr>
+              <w:jc w:val="both"/>
+              <w:rPr>
+                <w:rFonts w:ascii="Times New Roman" w:eastAsia="Times New Roman" w:hAnsi="Times New Roman" w:cs="Times New Roman"/>
+                <w:b w:val="0"/>
+                <w:bCs w:val="0"/>
+                <w:sz w:val="24"/>
+                <w:szCs w:val="24"/>
+                <w:lang w:eastAsia="es-MX"/>
+              </w:rPr>
+            </w:pPr>
+            <w:r>
+              <w:rPr>
+                <w:rFonts w:ascii="Times New Roman" w:eastAsia="Times New Roman" w:hAnsi="Times New Roman" w:cs="Times New Roman"/>
+                <w:b w:val="0"/>
+                <w:bCs w:val="0"/>
+                <w:sz w:val="24"/>
+                <w:szCs w:val="24"/>
+                <w:lang w:eastAsia="es-MX"/>
+              </w:rPr>
+              <w:t>Aire acondicionado</w:t>
+            </w:r>
+            <w:r>
+              <w:rPr>
+                <w:rFonts w:ascii="Times New Roman" w:eastAsia="Times New Roman" w:hAnsi="Times New Roman" w:cs="Times New Roman"/>
+                <w:b w:val="0"/>
+                <w:bCs w:val="0"/>
+                <w:sz w:val="24"/>
+                <w:szCs w:val="24"/>
+                <w:lang w:eastAsia="es-MX"/>
+              </w:rPr>
+              <w:t>: podrá encender y apagar el aire acondicionado de una habitación especifica.</w:t>
+            </w:r>
+          </w:p>
+        </w:tc>
+      </w:tr>
+    </w:tbl>
+    <w:p/>
+    <w:tbl>
+      <w:tblPr>
+        <w:tblStyle w:val="Tablaconcuadrcula4-nfasis5"/>
+        <w:tblW w:w="0" w:type="auto"/>
+        <w:jc w:val="center"/>
+        <w:tblLook w:val="04A0" w:firstRow="1" w:lastRow="0" w:firstColumn="1" w:lastColumn="0" w:noHBand="0" w:noVBand="1"/>
+      </w:tblPr>
+      <w:tblGrid>
+        <w:gridCol w:w="1410"/>
+        <w:gridCol w:w="7418"/>
+      </w:tblGrid>
+      <w:tr>
+        <w:trPr>
+          <w:cnfStyle w:val="100000000000" w:firstRow="1" w:lastRow="0" w:firstColumn="0" w:lastColumn="0" w:oddVBand="0" w:evenVBand="0" w:oddHBand="0" w:evenHBand="0" w:firstRowFirstColumn="0" w:firstRowLastColumn="0" w:lastRowFirstColumn="0" w:lastRowLastColumn="0"/>
+          <w:jc w:val="center"/>
+        </w:trPr>
+        <w:tc>
+          <w:tcPr>
+            <w:cnfStyle w:val="001000000000" w:firstRow="0" w:lastRow="0" w:firstColumn="1" w:lastColumn="0" w:oddVBand="0" w:evenVBand="0" w:oddHBand="0" w:evenHBand="0" w:firstRowFirstColumn="0" w:firstRowLastColumn="0" w:lastRowFirstColumn="0" w:lastRowLastColumn="0"/>
+            <w:tcW w:w="1410" w:type="dxa"/>
+          </w:tcPr>
+          <w:p>
+            <w:pPr>
+              <w:jc w:val="both"/>
+              <w:rPr>
+                <w:rFonts w:ascii="Times New Roman" w:eastAsia="Times New Roman" w:hAnsi="Times New Roman" w:cs="Times New Roman"/>
+                <w:color w:val="auto"/>
+                <w:sz w:val="24"/>
+                <w:szCs w:val="24"/>
+                <w:lang w:eastAsia="es-MX"/>
+              </w:rPr>
+            </w:pPr>
+            <w:r>
+              <w:rPr>
+                <w:rFonts w:ascii="Times New Roman" w:eastAsia="Times New Roman" w:hAnsi="Times New Roman" w:cs="Times New Roman"/>
+                <w:color w:val="auto"/>
+                <w:sz w:val="24"/>
+                <w:szCs w:val="24"/>
+                <w:lang w:eastAsia="es-MX"/>
+              </w:rPr>
+              <w:t>CU-01</w:t>
+            </w:r>
+          </w:p>
+        </w:tc>
+        <w:tc>
+          <w:tcPr>
+            <w:tcW w:w="7418" w:type="dxa"/>
+          </w:tcPr>
+          <w:p>
+            <w:pPr>
+              <w:cnfStyle w:val="100000000000" w:firstRow="1" w:lastRow="0" w:firstColumn="0" w:lastColumn="0" w:oddVBand="0" w:evenVBand="0" w:oddHBand="0" w:evenHBand="0" w:firstRowFirstColumn="0" w:firstRowLastColumn="0" w:lastRowFirstColumn="0" w:lastRowLastColumn="0"/>
+              <w:rPr>
+                <w:rFonts w:ascii="Times New Roman" w:eastAsia="Times New Roman" w:hAnsi="Times New Roman" w:cs="Times New Roman"/>
+                <w:color w:val="auto"/>
+                <w:sz w:val="24"/>
+                <w:szCs w:val="24"/>
+                <w:lang w:eastAsia="es-MX"/>
+              </w:rPr>
+            </w:pPr>
+            <w:r>
+              <w:rPr>
+                <w:rFonts w:ascii="Times New Roman" w:eastAsia="Times New Roman" w:hAnsi="Times New Roman" w:cs="Times New Roman"/>
+                <w:color w:val="auto"/>
+                <w:sz w:val="24"/>
+                <w:szCs w:val="24"/>
+                <w:lang w:eastAsia="es-MX"/>
+              </w:rPr>
+              <w:t>Muestra las opciones.</w:t>
+            </w:r>
+          </w:p>
+        </w:tc>
+      </w:tr>
+      <w:tr>
+        <w:trPr>
+          <w:cnfStyle w:val="000000100000" w:firstRow="0" w:lastRow="0" w:firstColumn="0" w:lastColumn="0" w:oddVBand="0" w:evenVBand="0" w:oddHBand="1" w:evenHBand="0" w:firstRowFirstColumn="0" w:firstRowLastColumn="0" w:lastRowFirstColumn="0" w:lastRowLastColumn="0"/>
+          <w:jc w:val="center"/>
+        </w:trPr>
+        <w:tc>
+          <w:tcPr>
+            <w:cnfStyle w:val="001000000000" w:firstRow="0" w:lastRow="0" w:firstColumn="1" w:lastColumn="0" w:oddVBand="0" w:evenVBand="0" w:oddHBand="0" w:evenHBand="0" w:firstRowFirstColumn="0" w:firstRowLastColumn="0" w:lastRowFirstColumn="0" w:lastRowLastColumn="0"/>
+            <w:tcW w:w="8828" w:type="dxa"/>
+            <w:gridSpan w:val="2"/>
+          </w:tcPr>
+          <w:p>
+            <w:pPr>
+              <w:jc w:val="center"/>
+              <w:rPr>
+                <w:rFonts w:ascii="Times New Roman" w:eastAsia="Times New Roman" w:hAnsi="Times New Roman" w:cs="Times New Roman"/>
+                <w:b w:val="0"/>
+                <w:bCs w:val="0"/>
+                <w:sz w:val="24"/>
+                <w:szCs w:val="24"/>
+                <w:lang w:eastAsia="es-MX"/>
+              </w:rPr>
+            </w:pPr>
+            <w:r>
+              <w:rPr>
+                <w:noProof/>
+              </w:rPr>
+              <w:drawing>
+                <wp:inline distT="0" distB="0" distL="0" distR="0" wp14:anchorId="15087D39" wp14:editId="4FE48925">
+                  <wp:extent cx="4276725" cy="1619588"/>
+                  <wp:effectExtent l="0" t="0" r="0" b="0"/>
+                  <wp:docPr id="1" name="Imagen 1"/>
+                  <wp:cNvGraphicFramePr>
+                    <a:graphicFrameLocks xmlns:a="http://schemas.openxmlformats.org/drawingml/2006/main" noChangeAspect="1"/>
+                  </wp:cNvGraphicFramePr>
+                  <a:graphic xmlns:a="http://schemas.openxmlformats.org/drawingml/2006/main">
+                    <a:graphicData uri="http://schemas.openxmlformats.org/drawingml/2006/picture">
+                      <pic:pic xmlns:pic="http://schemas.openxmlformats.org/drawingml/2006/picture">
+                        <pic:nvPicPr>
+                          <pic:cNvPr id="1" name=""/>
+                          <pic:cNvPicPr/>
+                        </pic:nvPicPr>
+                        <pic:blipFill rotWithShape="1">
+                          <a:blip r:embed="rId7"/>
+                          <a:srcRect l="19254" t="23274" r="29903" b="42483"/>
+                          <a:stretch/>
+                        </pic:blipFill>
+                        <pic:spPr bwMode="auto">
+                          <a:xfrm>
+                            <a:off x="0" y="0"/>
+                            <a:ext cx="4346748" cy="1646106"/>
+                          </a:xfrm>
+                          <a:prstGeom prst="rect">
+                            <a:avLst/>
+                          </a:prstGeom>
+                          <a:ln>
+                            <a:noFill/>
+                          </a:ln>
+                          <a:extLst>
+                            <a:ext uri="{53640926-AAD7-44D8-BBD7-CCE9431645EC}">
+                              <a14:shadowObscured xmlns:a14="http://schemas.microsoft.com/office/drawing/2010/main"/>
+                            </a:ext>
+                          </a:extLst>
+                        </pic:spPr>
+                      </pic:pic>
+                    </a:graphicData>
+                  </a:graphic>
+                </wp:inline>
+              </w:drawing>
+            </w:r>
+          </w:p>
+        </w:tc>
+      </w:tr>
+    </w:tbl>
+    <w:p/>
+    <w:tbl>
+      <w:tblPr>
+        <w:tblStyle w:val="Tablaconcuadrcula4-nfasis5"/>
+        <w:tblW w:w="0" w:type="auto"/>
+        <w:jc w:val="center"/>
+        <w:tblLook w:val="04A0" w:firstRow="1" w:lastRow="0" w:firstColumn="1" w:lastColumn="0" w:noHBand="0" w:noVBand="1"/>
+      </w:tblPr>
+      <w:tblGrid>
+        <w:gridCol w:w="1410"/>
+        <w:gridCol w:w="7418"/>
+      </w:tblGrid>
+      <w:tr>
+        <w:trPr>
+          <w:cnfStyle w:val="100000000000" w:firstRow="1" w:lastRow="0" w:firstColumn="0" w:lastColumn="0" w:oddVBand="0" w:evenVBand="0" w:oddHBand="0" w:evenHBand="0" w:firstRowFirstColumn="0" w:firstRowLastColumn="0" w:lastRowFirstColumn="0" w:lastRowLastColumn="0"/>
+          <w:jc w:val="center"/>
+        </w:trPr>
+        <w:tc>
+          <w:tcPr>
+            <w:cnfStyle w:val="001000000000" w:firstRow="0" w:lastRow="0" w:firstColumn="1" w:lastColumn="0" w:oddVBand="0" w:evenVBand="0" w:oddHBand="0" w:evenHBand="0" w:firstRowFirstColumn="0" w:firstRowLastColumn="0" w:lastRowFirstColumn="0" w:lastRowLastColumn="0"/>
+            <w:tcW w:w="1410" w:type="dxa"/>
+          </w:tcPr>
+          <w:p>
+            <w:pPr>
+              <w:jc w:val="both"/>
+              <w:rPr>
+                <w:rFonts w:ascii="Times New Roman" w:eastAsia="Times New Roman" w:hAnsi="Times New Roman" w:cs="Times New Roman"/>
+                <w:color w:val="auto"/>
+                <w:sz w:val="24"/>
+                <w:szCs w:val="24"/>
+                <w:lang w:eastAsia="es-MX"/>
+              </w:rPr>
+            </w:pPr>
+            <w:r>
+              <w:rPr>
+                <w:rFonts w:ascii="Times New Roman" w:eastAsia="Times New Roman" w:hAnsi="Times New Roman" w:cs="Times New Roman"/>
+                <w:color w:val="auto"/>
+                <w:sz w:val="24"/>
+                <w:szCs w:val="24"/>
+                <w:lang w:eastAsia="es-MX"/>
+              </w:rPr>
+              <w:t>CU-0</w:t>
+            </w:r>
+            <w:r>
+              <w:rPr>
+                <w:rFonts w:ascii="Times New Roman" w:eastAsia="Times New Roman" w:hAnsi="Times New Roman" w:cs="Times New Roman"/>
+                <w:color w:val="auto"/>
+                <w:sz w:val="24"/>
+                <w:szCs w:val="24"/>
+                <w:lang w:eastAsia="es-MX"/>
+              </w:rPr>
+              <w:t>2</w:t>
+            </w:r>
+          </w:p>
+        </w:tc>
+        <w:tc>
+          <w:tcPr>
+            <w:tcW w:w="7418" w:type="dxa"/>
+          </w:tcPr>
+          <w:p>
+            <w:pPr>
+              <w:cnfStyle w:val="100000000000" w:firstRow="1" w:lastRow="0" w:firstColumn="0" w:lastColumn="0" w:oddVBand="0" w:evenVBand="0" w:oddHBand="0" w:evenHBand="0" w:firstRowFirstColumn="0" w:firstRowLastColumn="0" w:lastRowFirstColumn="0" w:lastRowLastColumn="0"/>
+              <w:rPr>
+                <w:rFonts w:ascii="Times New Roman" w:eastAsia="Times New Roman" w:hAnsi="Times New Roman" w:cs="Times New Roman"/>
+                <w:color w:val="auto"/>
+                <w:sz w:val="24"/>
+                <w:szCs w:val="24"/>
+                <w:lang w:eastAsia="es-MX"/>
+              </w:rPr>
+            </w:pPr>
+            <w:r>
+              <w:rPr>
+                <w:rFonts w:ascii="Times New Roman" w:eastAsia="Times New Roman" w:hAnsi="Times New Roman" w:cs="Times New Roman"/>
+                <w:color w:val="auto"/>
+                <w:sz w:val="24"/>
+                <w:szCs w:val="24"/>
+                <w:lang w:eastAsia="es-MX"/>
+              </w:rPr>
+              <w:t>Visualizar habitaciones</w:t>
+            </w:r>
+          </w:p>
+        </w:tc>
+      </w:tr>
+      <w:tr>
+        <w:trPr>
+          <w:cnfStyle w:val="000000100000" w:firstRow="0" w:lastRow="0" w:firstColumn="0" w:lastColumn="0" w:oddVBand="0" w:evenVBand="0" w:oddHBand="1" w:evenHBand="0" w:firstRowFirstColumn="0" w:firstRowLastColumn="0" w:lastRowFirstColumn="0" w:lastRowLastColumn="0"/>
+          <w:jc w:val="center"/>
+        </w:trPr>
+        <w:tc>
+          <w:tcPr>
+            <w:cnfStyle w:val="001000000000" w:firstRow="0" w:lastRow="0" w:firstColumn="1" w:lastColumn="0" w:oddVBand="0" w:evenVBand="0" w:oddHBand="0" w:evenHBand="0" w:firstRowFirstColumn="0" w:firstRowLastColumn="0" w:lastRowFirstColumn="0" w:lastRowLastColumn="0"/>
+            <w:tcW w:w="8828" w:type="dxa"/>
+            <w:gridSpan w:val="2"/>
+          </w:tcPr>
+          <w:p>
+            <w:pPr>
+              <w:jc w:val="both"/>
+              <w:rPr>
+                <w:rFonts w:ascii="Times New Roman" w:eastAsia="Times New Roman" w:hAnsi="Times New Roman" w:cs="Times New Roman"/>
+                <w:b w:val="0"/>
+                <w:bCs w:val="0"/>
+                <w:sz w:val="24"/>
+                <w:szCs w:val="24"/>
+                <w:lang w:eastAsia="es-MX"/>
+              </w:rPr>
+            </w:pPr>
+            <w:r>
+              <w:rPr>
+                <w:rFonts w:ascii="Times New Roman" w:eastAsia="Times New Roman" w:hAnsi="Times New Roman" w:cs="Times New Roman"/>
+                <w:b w:val="0"/>
+                <w:bCs w:val="0"/>
+                <w:sz w:val="24"/>
+                <w:szCs w:val="24"/>
+                <w:lang w:eastAsia="es-MX"/>
+              </w:rPr>
+              <w:t xml:space="preserve">Fecha: </w:t>
+            </w:r>
+            <w:r>
+              <w:rPr>
+                <w:rFonts w:ascii="Times New Roman" w:eastAsia="Times New Roman" w:hAnsi="Times New Roman" w:cs="Times New Roman"/>
+                <w:b w:val="0"/>
+                <w:bCs w:val="0"/>
+                <w:sz w:val="24"/>
+                <w:szCs w:val="24"/>
+                <w:lang w:eastAsia="es-MX"/>
+              </w:rPr>
+              <w:t>20/Mayo</w:t>
+            </w:r>
+            <w:r>
+              <w:rPr>
+                <w:rFonts w:ascii="Times New Roman" w:eastAsia="Times New Roman" w:hAnsi="Times New Roman" w:cs="Times New Roman"/>
+                <w:b w:val="0"/>
+                <w:bCs w:val="0"/>
+                <w:sz w:val="24"/>
+                <w:szCs w:val="24"/>
+                <w:lang w:eastAsia="es-MX"/>
+              </w:rPr>
+              <w:t xml:space="preserve">/2020 </w:t>
+            </w:r>
+            <w:r>
+              <w:rPr>
+                <w:rFonts w:ascii="Times New Roman" w:eastAsia="Times New Roman" w:hAnsi="Times New Roman" w:cs="Times New Roman"/>
+                <w:b w:val="0"/>
+                <w:bCs w:val="0"/>
+                <w:sz w:val="24"/>
+                <w:szCs w:val="24"/>
+                <w:lang w:eastAsia="es-MX"/>
+              </w:rPr>
+              <w:t>Segunda</w:t>
+            </w:r>
+            <w:r>
+              <w:rPr>
+                <w:rFonts w:ascii="Times New Roman" w:eastAsia="Times New Roman" w:hAnsi="Times New Roman" w:cs="Times New Roman"/>
+                <w:b w:val="0"/>
+                <w:bCs w:val="0"/>
+                <w:sz w:val="24"/>
+                <w:szCs w:val="24"/>
+                <w:lang w:eastAsia="es-MX"/>
+              </w:rPr>
+              <w:t xml:space="preserve"> Versión.</w:t>
+            </w:r>
+          </w:p>
+        </w:tc>
+      </w:tr>
+      <w:tr>
+        <w:trPr>
+          <w:jc w:val="center"/>
+        </w:trPr>
+        <w:tc>
+          <w:tcPr>
+            <w:cnfStyle w:val="001000000000" w:firstRow="0" w:lastRow="0" w:firstColumn="1" w:lastColumn="0" w:oddVBand="0" w:evenVBand="0" w:oddHBand="0" w:evenHBand="0" w:firstRowFirstColumn="0" w:firstRowLastColumn="0" w:lastRowFirstColumn="0" w:lastRowLastColumn="0"/>
+            <w:tcW w:w="8828" w:type="dxa"/>
+            <w:gridSpan w:val="2"/>
+          </w:tcPr>
+          <w:p>
+            <w:pPr>
+              <w:jc w:val="both"/>
+              <w:rPr>
+                <w:rFonts w:ascii="Times New Roman" w:eastAsia="Times New Roman" w:hAnsi="Times New Roman" w:cs="Times New Roman"/>
+                <w:b w:val="0"/>
+                <w:bCs w:val="0"/>
+                <w:sz w:val="24"/>
+                <w:szCs w:val="24"/>
+                <w:lang w:eastAsia="es-MX"/>
+              </w:rPr>
+            </w:pPr>
+            <w:r>
+              <w:rPr>
+                <w:rFonts w:ascii="Times New Roman" w:eastAsia="Times New Roman" w:hAnsi="Times New Roman" w:cs="Times New Roman"/>
+                <w:b w:val="0"/>
+                <w:bCs w:val="0"/>
+                <w:sz w:val="24"/>
+                <w:szCs w:val="24"/>
+                <w:lang w:eastAsia="es-MX"/>
+              </w:rPr>
+              <w:t xml:space="preserve">Actor: </w:t>
+            </w:r>
+            <w:r>
+              <w:rPr>
+                <w:rFonts w:ascii="Times New Roman" w:eastAsia="Times New Roman" w:hAnsi="Times New Roman" w:cs="Times New Roman"/>
+                <w:b w:val="0"/>
+                <w:bCs w:val="0"/>
+                <w:sz w:val="24"/>
+                <w:szCs w:val="24"/>
+                <w:lang w:eastAsia="es-MX"/>
+              </w:rPr>
+              <w:t>Administrador</w:t>
+            </w:r>
+          </w:p>
+        </w:tc>
+      </w:tr>
+      <w:tr>
+        <w:trPr>
+          <w:cnfStyle w:val="000000100000" w:firstRow="0" w:lastRow="0" w:firstColumn="0" w:lastColumn="0" w:oddVBand="0" w:evenVBand="0" w:oddHBand="1" w:evenHBand="0" w:firstRowFirstColumn="0" w:firstRowLastColumn="0" w:lastRowFirstColumn="0" w:lastRowLastColumn="0"/>
+          <w:jc w:val="center"/>
+        </w:trPr>
+        <w:tc>
+          <w:tcPr>
+            <w:cnfStyle w:val="001000000000" w:firstRow="0" w:lastRow="0" w:firstColumn="1" w:lastColumn="0" w:oddVBand="0" w:evenVBand="0" w:oddHBand="0" w:evenHBand="0" w:firstRowFirstColumn="0" w:firstRowLastColumn="0" w:lastRowFirstColumn="0" w:lastRowLastColumn="0"/>
+            <w:tcW w:w="8828" w:type="dxa"/>
+            <w:gridSpan w:val="2"/>
+          </w:tcPr>
+          <w:p>
+            <w:pPr>
+              <w:jc w:val="both"/>
+              <w:rPr>
+                <w:rFonts w:ascii="Times New Roman" w:eastAsia="Times New Roman" w:hAnsi="Times New Roman" w:cs="Times New Roman"/>
+                <w:b w:val="0"/>
+                <w:bCs w:val="0"/>
+                <w:sz w:val="24"/>
+                <w:szCs w:val="24"/>
+                <w:lang w:eastAsia="es-MX"/>
+              </w:rPr>
+            </w:pPr>
+            <w:r>
+              <w:rPr>
+                <w:rFonts w:ascii="Times New Roman" w:eastAsia="Times New Roman" w:hAnsi="Times New Roman" w:cs="Times New Roman"/>
+                <w:b w:val="0"/>
+                <w:bCs w:val="0"/>
+                <w:sz w:val="24"/>
+                <w:szCs w:val="24"/>
+                <w:lang w:eastAsia="es-MX"/>
+              </w:rPr>
+              <w:t>Prioridad: Alta</w:t>
+            </w:r>
+          </w:p>
+        </w:tc>
+      </w:tr>
+      <w:tr>
+        <w:trPr>
+          <w:jc w:val="center"/>
+        </w:trPr>
+        <w:tc>
+          <w:tcPr>
+            <w:cnfStyle w:val="001000000000" w:firstRow="0" w:lastRow="0" w:firstColumn="1" w:lastColumn="0" w:oddVBand="0" w:evenVBand="0" w:oddHBand="0" w:evenHBand="0" w:firstRowFirstColumn="0" w:firstRowLastColumn="0" w:lastRowFirstColumn="0" w:lastRowLastColumn="0"/>
+            <w:tcW w:w="8828" w:type="dxa"/>
+            <w:gridSpan w:val="2"/>
+          </w:tcPr>
+          <w:p>
+            <w:pPr>
+              <w:jc w:val="both"/>
+              <w:rPr>
+                <w:rFonts w:ascii="Times New Roman" w:eastAsia="Times New Roman" w:hAnsi="Times New Roman" w:cs="Times New Roman"/>
+                <w:sz w:val="24"/>
+                <w:szCs w:val="24"/>
+                <w:lang w:eastAsia="es-MX"/>
+              </w:rPr>
+            </w:pPr>
+            <w:r>
+              <w:rPr>
+                <w:rFonts w:ascii="Times New Roman" w:eastAsia="Times New Roman" w:hAnsi="Times New Roman" w:cs="Times New Roman"/>
+                <w:b w:val="0"/>
+                <w:bCs w:val="0"/>
+                <w:sz w:val="24"/>
+                <w:szCs w:val="24"/>
+                <w:lang w:eastAsia="es-MX"/>
+              </w:rPr>
+              <w:t>Descripción:</w:t>
+            </w:r>
+          </w:p>
+          <w:p>
+            <w:pPr>
+              <w:jc w:val="both"/>
+              <w:rPr>
+                <w:rFonts w:ascii="Times New Roman" w:eastAsia="Times New Roman" w:hAnsi="Times New Roman" w:cs="Times New Roman"/>
+                <w:b w:val="0"/>
+                <w:bCs w:val="0"/>
+                <w:sz w:val="24"/>
+                <w:szCs w:val="24"/>
+                <w:lang w:eastAsia="es-MX"/>
+              </w:rPr>
+            </w:pPr>
+            <w:r>
+              <w:rPr>
+                <w:rFonts w:ascii="Times New Roman" w:eastAsia="Times New Roman" w:hAnsi="Times New Roman" w:cs="Times New Roman"/>
+                <w:b w:val="0"/>
+                <w:bCs w:val="0"/>
+                <w:sz w:val="24"/>
+                <w:szCs w:val="24"/>
+                <w:lang w:eastAsia="es-MX"/>
+              </w:rPr>
+              <w:t xml:space="preserve">Permite al usuario </w:t>
+            </w:r>
+            <w:r>
+              <w:rPr>
+                <w:rFonts w:ascii="Times New Roman" w:eastAsia="Times New Roman" w:hAnsi="Times New Roman" w:cs="Times New Roman"/>
+                <w:b w:val="0"/>
+                <w:bCs w:val="0"/>
+                <w:sz w:val="24"/>
+                <w:szCs w:val="24"/>
+                <w:lang w:eastAsia="es-MX"/>
+              </w:rPr>
               <w:t xml:space="preserve">administrador poder ver en la aplicación </w:t>
             </w:r>
             <w:r>
@@ -1175,19 +1760,19 @@
                 <w:szCs w:val="24"/>
                 <w:lang w:eastAsia="es-MX"/>
               </w:rPr>
-              <w:t>, mostrándolas mediante un recuadro con un foco cada habitación</w:t>
-            </w:r>
-            <w:r>
-              <w:rPr>
-                <w:rFonts w:ascii="Times New Roman" w:eastAsia="Times New Roman" w:hAnsi="Times New Roman" w:cs="Times New Roman"/>
-                <w:b w:val="0"/>
-                <w:bCs w:val="0"/>
-                <w:sz w:val="24"/>
-                <w:szCs w:val="24"/>
-                <w:lang w:eastAsia="es-MX"/>
-              </w:rPr>
-              <w:t xml:space="preserve">, teniendo las opciones de encender y apagar luz por cada habitación. </w:t>
-            </w:r>
+              <w:t>, después de haber seleccionado alguna de las tres opciones que hay.</w:t>
+            </w:r>
+          </w:p>
+          <w:p>
+            <w:pPr>
+              <w:jc w:val="both"/>
+              <w:rPr>
+                <w:rFonts w:ascii="Times New Roman" w:eastAsia="Times New Roman" w:hAnsi="Times New Roman" w:cs="Times New Roman"/>
+                <w:sz w:val="24"/>
+                <w:szCs w:val="24"/>
+                <w:lang w:eastAsia="es-MX"/>
+              </w:rPr>
+            </w:pPr>
           </w:p>
         </w:tc>
       </w:tr>
@@ -1277,7 +1862,7 @@
                 <w:szCs w:val="24"/>
                 <w:lang w:eastAsia="es-MX"/>
               </w:rPr>
-              <w:t>Encender luz.</w:t>
+              <w:t>Visualizar habitaciones.</w:t>
             </w:r>
           </w:p>
         </w:tc>
@@ -1295,323 +1880,62 @@
           </w:tcPr>
           <w:p>
             <w:pPr>
-              <w:jc w:val="both"/>
-              <w:rPr>
-                <w:rFonts w:ascii="Times New Roman" w:eastAsia="Times New Roman" w:hAnsi="Times New Roman" w:cs="Times New Roman"/>
-                <w:b w:val="0"/>
-                <w:bCs w:val="0"/>
-                <w:sz w:val="24"/>
-                <w:szCs w:val="24"/>
-                <w:lang w:eastAsia="es-MX"/>
-              </w:rPr>
-            </w:pPr>
-            <w:r>
-              <w:rPr>
-                <w:rFonts w:ascii="Times New Roman" w:eastAsia="Times New Roman" w:hAnsi="Times New Roman" w:cs="Times New Roman"/>
-                <w:b w:val="0"/>
-                <w:bCs w:val="0"/>
-                <w:sz w:val="24"/>
-                <w:szCs w:val="24"/>
-                <w:lang w:eastAsia="es-MX"/>
-              </w:rPr>
-              <w:t xml:space="preserve">Fecha: </w:t>
-            </w:r>
-            <w:r>
-              <w:rPr>
-                <w:rFonts w:ascii="Times New Roman" w:eastAsia="Times New Roman" w:hAnsi="Times New Roman" w:cs="Times New Roman"/>
-                <w:b w:val="0"/>
-                <w:bCs w:val="0"/>
-                <w:sz w:val="24"/>
-                <w:szCs w:val="24"/>
-                <w:lang w:eastAsia="es-MX"/>
-              </w:rPr>
-              <w:t>15</w:t>
-            </w:r>
-            <w:r>
-              <w:rPr>
-                <w:rFonts w:ascii="Times New Roman" w:eastAsia="Times New Roman" w:hAnsi="Times New Roman" w:cs="Times New Roman"/>
-                <w:b w:val="0"/>
-                <w:bCs w:val="0"/>
-                <w:sz w:val="24"/>
-                <w:szCs w:val="24"/>
-                <w:lang w:eastAsia="es-MX"/>
-              </w:rPr>
-              <w:t>/Abril/2020 Primera Versión.</w:t>
-            </w:r>
-          </w:p>
-        </w:tc>
-      </w:tr>
-      <w:tr>
-        <w:trPr>
-          <w:jc w:val="center"/>
-        </w:trPr>
-        <w:tc>
-          <w:tcPr>
-            <w:cnfStyle w:val="001000000000" w:firstRow="0" w:lastRow="0" w:firstColumn="1" w:lastColumn="0" w:oddVBand="0" w:evenVBand="0" w:oddHBand="0" w:evenHBand="0" w:firstRowFirstColumn="0" w:firstRowLastColumn="0" w:lastRowFirstColumn="0" w:lastRowLastColumn="0"/>
-            <w:tcW w:w="8828" w:type="dxa"/>
-            <w:gridSpan w:val="2"/>
-          </w:tcPr>
-          <w:p>
-            <w:pPr>
-              <w:jc w:val="both"/>
-              <w:rPr>
-                <w:rFonts w:ascii="Times New Roman" w:eastAsia="Times New Roman" w:hAnsi="Times New Roman" w:cs="Times New Roman"/>
-                <w:b w:val="0"/>
-                <w:bCs w:val="0"/>
-                <w:sz w:val="24"/>
-                <w:szCs w:val="24"/>
-                <w:lang w:eastAsia="es-MX"/>
-              </w:rPr>
-            </w:pPr>
-            <w:r>
-              <w:rPr>
-                <w:rFonts w:ascii="Times New Roman" w:eastAsia="Times New Roman" w:hAnsi="Times New Roman" w:cs="Times New Roman"/>
-                <w:b w:val="0"/>
-                <w:bCs w:val="0"/>
-                <w:sz w:val="24"/>
-                <w:szCs w:val="24"/>
-                <w:lang w:eastAsia="es-MX"/>
-              </w:rPr>
-              <w:t xml:space="preserve">Actor: </w:t>
-            </w:r>
-            <w:r>
-              <w:rPr>
-                <w:rFonts w:ascii="Times New Roman" w:eastAsia="Times New Roman" w:hAnsi="Times New Roman" w:cs="Times New Roman"/>
-                <w:b w:val="0"/>
-                <w:bCs w:val="0"/>
-                <w:sz w:val="24"/>
-                <w:szCs w:val="24"/>
-                <w:lang w:eastAsia="es-MX"/>
-              </w:rPr>
-              <w:t>Administrador</w:t>
-            </w:r>
-          </w:p>
-        </w:tc>
-      </w:tr>
-      <w:tr>
-        <w:trPr>
-          <w:cnfStyle w:val="000000100000" w:firstRow="0" w:lastRow="0" w:firstColumn="0" w:lastColumn="0" w:oddVBand="0" w:evenVBand="0" w:oddHBand="1" w:evenHBand="0" w:firstRowFirstColumn="0" w:firstRowLastColumn="0" w:lastRowFirstColumn="0" w:lastRowLastColumn="0"/>
-          <w:jc w:val="center"/>
-        </w:trPr>
-        <w:tc>
-          <w:tcPr>
-            <w:cnfStyle w:val="001000000000" w:firstRow="0" w:lastRow="0" w:firstColumn="1" w:lastColumn="0" w:oddVBand="0" w:evenVBand="0" w:oddHBand="0" w:evenHBand="0" w:firstRowFirstColumn="0" w:firstRowLastColumn="0" w:lastRowFirstColumn="0" w:lastRowLastColumn="0"/>
-            <w:tcW w:w="8828" w:type="dxa"/>
-            <w:gridSpan w:val="2"/>
-          </w:tcPr>
-          <w:p>
-            <w:pPr>
-              <w:jc w:val="both"/>
-              <w:rPr>
-                <w:rFonts w:ascii="Times New Roman" w:eastAsia="Times New Roman" w:hAnsi="Times New Roman" w:cs="Times New Roman"/>
-                <w:b w:val="0"/>
-                <w:bCs w:val="0"/>
-                <w:sz w:val="24"/>
-                <w:szCs w:val="24"/>
-                <w:lang w:eastAsia="es-MX"/>
-              </w:rPr>
-            </w:pPr>
-            <w:r>
-              <w:rPr>
-                <w:rFonts w:ascii="Times New Roman" w:eastAsia="Times New Roman" w:hAnsi="Times New Roman" w:cs="Times New Roman"/>
-                <w:b w:val="0"/>
-                <w:bCs w:val="0"/>
-                <w:sz w:val="24"/>
-                <w:szCs w:val="24"/>
-                <w:lang w:eastAsia="es-MX"/>
-              </w:rPr>
-              <w:t>Prioridad: Alta</w:t>
-            </w:r>
-          </w:p>
-        </w:tc>
-      </w:tr>
-      <w:tr>
-        <w:trPr>
-          <w:jc w:val="center"/>
-        </w:trPr>
-        <w:tc>
-          <w:tcPr>
-            <w:cnfStyle w:val="001000000000" w:firstRow="0" w:lastRow="0" w:firstColumn="1" w:lastColumn="0" w:oddVBand="0" w:evenVBand="0" w:oddHBand="0" w:evenHBand="0" w:firstRowFirstColumn="0" w:firstRowLastColumn="0" w:lastRowFirstColumn="0" w:lastRowLastColumn="0"/>
-            <w:tcW w:w="8828" w:type="dxa"/>
-            <w:gridSpan w:val="2"/>
-          </w:tcPr>
-          <w:p>
-            <w:pPr>
-              <w:jc w:val="both"/>
-              <w:rPr>
-                <w:rFonts w:ascii="Times New Roman" w:eastAsia="Times New Roman" w:hAnsi="Times New Roman" w:cs="Times New Roman"/>
-                <w:sz w:val="24"/>
-                <w:szCs w:val="24"/>
-                <w:lang w:eastAsia="es-MX"/>
-              </w:rPr>
-            </w:pPr>
-            <w:r>
-              <w:rPr>
-                <w:rFonts w:ascii="Times New Roman" w:eastAsia="Times New Roman" w:hAnsi="Times New Roman" w:cs="Times New Roman"/>
-                <w:b w:val="0"/>
-                <w:bCs w:val="0"/>
-                <w:sz w:val="24"/>
-                <w:szCs w:val="24"/>
-                <w:lang w:eastAsia="es-MX"/>
-              </w:rPr>
-              <w:t>Descripción:</w:t>
-            </w:r>
-          </w:p>
-          <w:p>
-            <w:pPr>
-              <w:jc w:val="both"/>
-              <w:rPr>
-                <w:rFonts w:ascii="Times New Roman" w:eastAsia="Times New Roman" w:hAnsi="Times New Roman" w:cs="Times New Roman"/>
-                <w:b w:val="0"/>
-                <w:bCs w:val="0"/>
-                <w:sz w:val="24"/>
-                <w:szCs w:val="24"/>
-                <w:lang w:eastAsia="es-MX"/>
-              </w:rPr>
-            </w:pPr>
-            <w:r>
-              <w:rPr>
-                <w:rFonts w:ascii="Times New Roman" w:eastAsia="Times New Roman" w:hAnsi="Times New Roman" w:cs="Times New Roman"/>
-                <w:b w:val="0"/>
-                <w:bCs w:val="0"/>
-                <w:sz w:val="24"/>
-                <w:szCs w:val="24"/>
-                <w:lang w:eastAsia="es-MX"/>
-              </w:rPr>
-              <w:t xml:space="preserve">Permite al usuario administrador poder encender la luz de la habitación que desee. </w:t>
-            </w:r>
-            <w:r>
-              <w:rPr>
-                <w:rFonts w:ascii="Times New Roman" w:eastAsia="Times New Roman" w:hAnsi="Times New Roman" w:cs="Times New Roman"/>
-                <w:b w:val="0"/>
-                <w:bCs w:val="0"/>
-                <w:sz w:val="24"/>
-                <w:szCs w:val="24"/>
-                <w:lang w:eastAsia="es-MX"/>
-              </w:rPr>
-              <w:t>Cuando</w:t>
-            </w:r>
-            <w:r>
-              <w:rPr>
-                <w:rFonts w:ascii="Times New Roman" w:eastAsia="Times New Roman" w:hAnsi="Times New Roman" w:cs="Times New Roman"/>
-                <w:b w:val="0"/>
-                <w:bCs w:val="0"/>
-                <w:sz w:val="24"/>
-                <w:szCs w:val="24"/>
-                <w:lang w:eastAsia="es-MX"/>
-              </w:rPr>
-              <w:t xml:space="preserve"> el usuario administrador quiera encender </w:t>
-            </w:r>
-            <w:r>
-              <w:rPr>
-                <w:rFonts w:ascii="Times New Roman" w:eastAsia="Times New Roman" w:hAnsi="Times New Roman" w:cs="Times New Roman"/>
-                <w:b w:val="0"/>
-                <w:bCs w:val="0"/>
-                <w:sz w:val="24"/>
-                <w:szCs w:val="24"/>
-                <w:lang w:eastAsia="es-MX"/>
-              </w:rPr>
-              <w:t>una luz</w:t>
-            </w:r>
-            <w:r>
-              <w:rPr>
-                <w:rFonts w:ascii="Times New Roman" w:eastAsia="Times New Roman" w:hAnsi="Times New Roman" w:cs="Times New Roman"/>
-                <w:b w:val="0"/>
-                <w:bCs w:val="0"/>
-                <w:sz w:val="24"/>
-                <w:szCs w:val="24"/>
-                <w:lang w:eastAsia="es-MX"/>
-              </w:rPr>
-              <w:t xml:space="preserve"> de alguna habitación </w:t>
-            </w:r>
-            <w:r>
-              <w:rPr>
-                <w:rFonts w:ascii="Times New Roman" w:eastAsia="Times New Roman" w:hAnsi="Times New Roman" w:cs="Times New Roman"/>
-                <w:b w:val="0"/>
-                <w:bCs w:val="0"/>
-                <w:sz w:val="24"/>
-                <w:szCs w:val="24"/>
-                <w:lang w:eastAsia="es-MX"/>
-              </w:rPr>
-              <w:t>deberá dar</w:t>
-            </w:r>
-            <w:r>
-              <w:rPr>
-                <w:rFonts w:ascii="Times New Roman" w:eastAsia="Times New Roman" w:hAnsi="Times New Roman" w:cs="Times New Roman"/>
-                <w:b w:val="0"/>
-                <w:bCs w:val="0"/>
-                <w:sz w:val="24"/>
-                <w:szCs w:val="24"/>
-                <w:lang w:eastAsia="es-MX"/>
-              </w:rPr>
-              <w:t xml:space="preserve"> clic al recuadro de la habitación que quiere encender, para que</w:t>
-            </w:r>
-            <w:r>
-              <w:rPr>
-                <w:rFonts w:ascii="Times New Roman" w:eastAsia="Times New Roman" w:hAnsi="Times New Roman" w:cs="Times New Roman"/>
-                <w:b w:val="0"/>
-                <w:bCs w:val="0"/>
-                <w:sz w:val="24"/>
-                <w:szCs w:val="24"/>
-                <w:lang w:eastAsia="es-MX"/>
-              </w:rPr>
-              <w:t xml:space="preserve"> dentro del recuadro se muestre</w:t>
-            </w:r>
-            <w:r>
-              <w:rPr>
-                <w:rFonts w:ascii="Times New Roman" w:eastAsia="Times New Roman" w:hAnsi="Times New Roman" w:cs="Times New Roman"/>
-                <w:b w:val="0"/>
-                <w:bCs w:val="0"/>
-                <w:sz w:val="24"/>
-                <w:szCs w:val="24"/>
-                <w:lang w:eastAsia="es-MX"/>
-              </w:rPr>
-              <w:t xml:space="preserve"> </w:t>
-            </w:r>
-            <w:r>
-              <w:rPr>
-                <w:rFonts w:ascii="Times New Roman" w:eastAsia="Times New Roman" w:hAnsi="Times New Roman" w:cs="Times New Roman"/>
-                <w:b w:val="0"/>
-                <w:bCs w:val="0"/>
-                <w:sz w:val="24"/>
-                <w:szCs w:val="24"/>
-                <w:lang w:eastAsia="es-MX"/>
-              </w:rPr>
-              <w:t xml:space="preserve">el foco </w:t>
-            </w:r>
-            <w:r>
-              <w:rPr>
-                <w:rFonts w:ascii="Times New Roman" w:eastAsia="Times New Roman" w:hAnsi="Times New Roman" w:cs="Times New Roman"/>
-                <w:b w:val="0"/>
-                <w:bCs w:val="0"/>
-                <w:sz w:val="24"/>
-                <w:szCs w:val="24"/>
-                <w:lang w:eastAsia="es-MX"/>
-              </w:rPr>
-              <w:t xml:space="preserve">de color </w:t>
-            </w:r>
-            <w:r>
-              <w:rPr>
-                <w:rFonts w:ascii="Times New Roman" w:eastAsia="Times New Roman" w:hAnsi="Times New Roman" w:cs="Times New Roman"/>
-                <w:b w:val="0"/>
-                <w:bCs w:val="0"/>
-                <w:sz w:val="24"/>
-                <w:szCs w:val="24"/>
-                <w:highlight w:val="yellow"/>
-                <w:lang w:eastAsia="es-MX"/>
-              </w:rPr>
-              <w:t>amarillo</w:t>
-            </w:r>
-            <w:r>
-              <w:rPr>
-                <w:rFonts w:ascii="Times New Roman" w:eastAsia="Times New Roman" w:hAnsi="Times New Roman" w:cs="Times New Roman"/>
-                <w:b w:val="0"/>
-                <w:bCs w:val="0"/>
-                <w:sz w:val="24"/>
-                <w:szCs w:val="24"/>
-                <w:lang w:eastAsia="es-MX"/>
-              </w:rPr>
-              <w:t xml:space="preserve"> simulando que la luz esta encendía de dicha habitación.</w:t>
+              <w:jc w:val="center"/>
+              <w:rPr>
+                <w:rFonts w:ascii="Times New Roman" w:eastAsia="Times New Roman" w:hAnsi="Times New Roman" w:cs="Times New Roman"/>
+                <w:b w:val="0"/>
+                <w:bCs w:val="0"/>
+                <w:sz w:val="24"/>
+                <w:szCs w:val="24"/>
+                <w:lang w:eastAsia="es-MX"/>
+              </w:rPr>
+            </w:pPr>
+            <w:r>
+              <w:rPr>
+                <w:noProof/>
+              </w:rPr>
+              <w:drawing>
+                <wp:inline distT="0" distB="0" distL="0" distR="0" wp14:anchorId="29194DCA" wp14:editId="58F68215">
+                  <wp:extent cx="5155675" cy="1733550"/>
+                  <wp:effectExtent l="0" t="0" r="6985" b="0"/>
+                  <wp:docPr id="9" name="Imagen 9"/>
+                  <wp:cNvGraphicFramePr>
+                    <a:graphicFrameLocks xmlns:a="http://schemas.openxmlformats.org/drawingml/2006/main" noChangeAspect="1"/>
+                  </wp:cNvGraphicFramePr>
+                  <a:graphic xmlns:a="http://schemas.openxmlformats.org/drawingml/2006/main">
+                    <a:graphicData uri="http://schemas.openxmlformats.org/drawingml/2006/picture">
+                      <pic:pic xmlns:pic="http://schemas.openxmlformats.org/drawingml/2006/picture">
+                        <pic:nvPicPr>
+                          <pic:cNvPr id="1" name=""/>
+                          <pic:cNvPicPr/>
+                        </pic:nvPicPr>
+                        <pic:blipFill rotWithShape="1">
+                          <a:blip r:embed="rId8"/>
+                          <a:srcRect l="17900" t="21134" r="26444" b="46495"/>
+                          <a:stretch/>
+                        </pic:blipFill>
+                        <pic:spPr bwMode="auto">
+                          <a:xfrm>
+                            <a:off x="0" y="0"/>
+                            <a:ext cx="5246467" cy="1764078"/>
+                          </a:xfrm>
+                          <a:prstGeom prst="rect">
+                            <a:avLst/>
+                          </a:prstGeom>
+                          <a:ln>
+                            <a:noFill/>
+                          </a:ln>
+                          <a:extLst>
+                            <a:ext uri="{53640926-AAD7-44D8-BBD7-CCE9431645EC}">
+                              <a14:shadowObscured xmlns:a14="http://schemas.microsoft.com/office/drawing/2010/main"/>
+                            </a:ext>
+                          </a:extLst>
+                        </pic:spPr>
+                      </pic:pic>
+                    </a:graphicData>
+                  </a:graphic>
+                </wp:inline>
+              </w:drawing>
             </w:r>
           </w:p>
         </w:tc>
@@ -1702,7 +2026,7 @@
                 <w:szCs w:val="24"/>
                 <w:lang w:eastAsia="es-MX"/>
               </w:rPr>
-              <w:t>Apagar luz.</w:t>
+              <w:t>Opción luces.</w:t>
             </w:r>
           </w:p>
         </w:tc>
@@ -1797,7 +2121,18 @@
                 <w:szCs w:val="24"/>
                 <w:lang w:eastAsia="es-MX"/>
               </w:rPr>
-              <w:t>Actor: Administrador</w:t>
+              <w:t xml:space="preserve">Actor: </w:t>
+            </w:r>
+            <w:r>
+              <w:rPr>
+                <w:rFonts w:ascii="Times New Roman" w:eastAsia="Times New Roman" w:hAnsi="Times New Roman" w:cs="Times New Roman"/>
+                <w:b w:val="0"/>
+                <w:bCs w:val="0"/>
+                <w:sz w:val="24"/>
+                <w:szCs w:val="24"/>
+                <w:lang w:eastAsia="es-MX"/>
+              </w:rPr>
+              <w:t>Administrador</w:t>
             </w:r>
           </w:p>
         </w:tc>
@@ -1876,24 +2211,114 @@
               <w:jc w:val="both"/>
               <w:rPr>
                 <w:rFonts w:ascii="Times New Roman" w:eastAsia="Times New Roman" w:hAnsi="Times New Roman" w:cs="Times New Roman"/>
-                <w:b w:val="0"/>
-                <w:bCs w:val="0"/>
-                <w:sz w:val="24"/>
-                <w:szCs w:val="24"/>
-                <w:lang w:eastAsia="es-MX"/>
-              </w:rPr>
-            </w:pPr>
-            <w:r>
-              <w:rPr>
-                <w:rFonts w:ascii="Times New Roman" w:eastAsia="Times New Roman" w:hAnsi="Times New Roman" w:cs="Times New Roman"/>
-                <w:b w:val="0"/>
-                <w:bCs w:val="0"/>
-                <w:sz w:val="24"/>
-                <w:szCs w:val="24"/>
-                <w:lang w:eastAsia="es-MX"/>
-              </w:rPr>
-              <w:t xml:space="preserve">Permite al usuario administrador poder apagar la luz de la habitación que desee. </w:t>
-            </w:r>
+                <w:sz w:val="24"/>
+                <w:szCs w:val="24"/>
+                <w:lang w:eastAsia="es-MX"/>
+              </w:rPr>
+            </w:pPr>
+            <w:r>
+              <w:rPr>
+                <w:rFonts w:ascii="Times New Roman" w:eastAsia="Times New Roman" w:hAnsi="Times New Roman" w:cs="Times New Roman"/>
+                <w:b w:val="0"/>
+                <w:bCs w:val="0"/>
+                <w:sz w:val="24"/>
+                <w:szCs w:val="24"/>
+                <w:lang w:eastAsia="es-MX"/>
+              </w:rPr>
+              <w:t>Permite al usuario administrador poder encender</w:t>
+            </w:r>
+            <w:r>
+              <w:rPr>
+                <w:rFonts w:ascii="Times New Roman" w:eastAsia="Times New Roman" w:hAnsi="Times New Roman" w:cs="Times New Roman"/>
+                <w:b w:val="0"/>
+                <w:bCs w:val="0"/>
+                <w:sz w:val="24"/>
+                <w:szCs w:val="24"/>
+                <w:lang w:eastAsia="es-MX"/>
+              </w:rPr>
+              <w:t xml:space="preserve"> y apagar</w:t>
+            </w:r>
+            <w:r>
+              <w:rPr>
+                <w:rFonts w:ascii="Times New Roman" w:eastAsia="Times New Roman" w:hAnsi="Times New Roman" w:cs="Times New Roman"/>
+                <w:b w:val="0"/>
+                <w:bCs w:val="0"/>
+                <w:sz w:val="24"/>
+                <w:szCs w:val="24"/>
+                <w:lang w:eastAsia="es-MX"/>
+              </w:rPr>
+              <w:t xml:space="preserve"> la luz de la habitación que desee.</w:t>
+            </w:r>
+          </w:p>
+          <w:p>
+            <w:pPr>
+              <w:pStyle w:val="Prrafodelista"/>
+              <w:numPr>
+                <w:ilvl w:val="0"/>
+                <w:numId w:val="3"/>
+              </w:numPr>
+              <w:jc w:val="both"/>
+              <w:rPr>
+                <w:rFonts w:ascii="Times New Roman" w:eastAsia="Times New Roman" w:hAnsi="Times New Roman" w:cs="Times New Roman"/>
+                <w:b w:val="0"/>
+                <w:bCs w:val="0"/>
+                <w:sz w:val="24"/>
+                <w:szCs w:val="24"/>
+                <w:lang w:eastAsia="es-MX"/>
+              </w:rPr>
+            </w:pPr>
+            <w:r>
+              <w:rPr>
+                <w:rFonts w:ascii="Times New Roman" w:eastAsia="Times New Roman" w:hAnsi="Times New Roman" w:cs="Times New Roman"/>
+                <w:b w:val="0"/>
+                <w:bCs w:val="0"/>
+                <w:sz w:val="24"/>
+                <w:szCs w:val="24"/>
+                <w:lang w:eastAsia="es-MX"/>
+              </w:rPr>
+              <w:t xml:space="preserve">Cuando el usuario administrador quiera encender una luz de alguna habitación deberá dar clic al recuadro de la habitación que quiere encender, para que dentro del recuadro se muestre el foco de color </w:t>
+            </w:r>
+            <w:r>
+              <w:rPr>
+                <w:rFonts w:ascii="Times New Roman" w:eastAsia="Times New Roman" w:hAnsi="Times New Roman" w:cs="Times New Roman"/>
+                <w:b w:val="0"/>
+                <w:bCs w:val="0"/>
+                <w:sz w:val="24"/>
+                <w:szCs w:val="24"/>
+                <w:highlight w:val="yellow"/>
+                <w:lang w:eastAsia="es-MX"/>
+              </w:rPr>
+              <w:t>amarillo</w:t>
+            </w:r>
+            <w:r>
+              <w:rPr>
+                <w:rFonts w:ascii="Times New Roman" w:eastAsia="Times New Roman" w:hAnsi="Times New Roman" w:cs="Times New Roman"/>
+                <w:b w:val="0"/>
+                <w:bCs w:val="0"/>
+                <w:sz w:val="24"/>
+                <w:szCs w:val="24"/>
+                <w:lang w:eastAsia="es-MX"/>
+              </w:rPr>
+              <w:t xml:space="preserve"> simulando que la luz esta encendía de dicha habitación.</w:t>
+            </w:r>
+          </w:p>
+          <w:p>
+            <w:pPr>
+              <w:pStyle w:val="Prrafodelista"/>
+              <w:numPr>
+                <w:ilvl w:val="0"/>
+                <w:numId w:val="3"/>
+              </w:numPr>
+              <w:jc w:val="both"/>
+              <w:rPr>
+                <w:rFonts w:ascii="Times New Roman" w:eastAsia="Times New Roman" w:hAnsi="Times New Roman" w:cs="Times New Roman"/>
+                <w:b w:val="0"/>
+                <w:bCs w:val="0"/>
+                <w:sz w:val="24"/>
+                <w:szCs w:val="24"/>
+                <w:lang w:eastAsia="es-MX"/>
+              </w:rPr>
+            </w:pPr>
             <w:r>
               <w:rPr>
                 <w:rFonts w:ascii="Times New Roman" w:eastAsia="Times New Roman" w:hAnsi="Times New Roman" w:cs="Times New Roman"/>
@@ -1982,6 +2407,1743 @@
                 <w:lang w:eastAsia="es-MX"/>
               </w:rPr>
               <w:t xml:space="preserve"> simulando que la luz esta apagada de dicha habitación.</w:t>
+            </w:r>
+          </w:p>
+        </w:tc>
+      </w:tr>
+    </w:tbl>
+    <w:p>
+      <w:pPr>
+        <w:rPr>
+          <w:sz w:val="16"/>
+          <w:szCs w:val="16"/>
+        </w:rPr>
+      </w:pPr>
+    </w:p>
+    <w:tbl>
+      <w:tblPr>
+        <w:tblStyle w:val="Tablaconcuadrcula4-nfasis5"/>
+        <w:tblW w:w="0" w:type="auto"/>
+        <w:jc w:val="center"/>
+        <w:tblLook w:val="04A0" w:firstRow="1" w:lastRow="0" w:firstColumn="1" w:lastColumn="0" w:noHBand="0" w:noVBand="1"/>
+      </w:tblPr>
+      <w:tblGrid>
+        <w:gridCol w:w="1410"/>
+        <w:gridCol w:w="7418"/>
+      </w:tblGrid>
+      <w:tr>
+        <w:trPr>
+          <w:cnfStyle w:val="100000000000" w:firstRow="1" w:lastRow="0" w:firstColumn="0" w:lastColumn="0" w:oddVBand="0" w:evenVBand="0" w:oddHBand="0" w:evenHBand="0" w:firstRowFirstColumn="0" w:firstRowLastColumn="0" w:lastRowFirstColumn="0" w:lastRowLastColumn="0"/>
+          <w:jc w:val="center"/>
+        </w:trPr>
+        <w:tc>
+          <w:tcPr>
+            <w:cnfStyle w:val="001000000000" w:firstRow="0" w:lastRow="0" w:firstColumn="1" w:lastColumn="0" w:oddVBand="0" w:evenVBand="0" w:oddHBand="0" w:evenHBand="0" w:firstRowFirstColumn="0" w:firstRowLastColumn="0" w:lastRowFirstColumn="0" w:lastRowLastColumn="0"/>
+            <w:tcW w:w="1410" w:type="dxa"/>
+          </w:tcPr>
+          <w:p>
+            <w:pPr>
+              <w:jc w:val="both"/>
+              <w:rPr>
+                <w:rFonts w:ascii="Times New Roman" w:eastAsia="Times New Roman" w:hAnsi="Times New Roman" w:cs="Times New Roman"/>
+                <w:color w:val="auto"/>
+                <w:sz w:val="24"/>
+                <w:szCs w:val="24"/>
+                <w:lang w:eastAsia="es-MX"/>
+              </w:rPr>
+            </w:pPr>
+            <w:r>
+              <w:rPr>
+                <w:rFonts w:ascii="Times New Roman" w:eastAsia="Times New Roman" w:hAnsi="Times New Roman" w:cs="Times New Roman"/>
+                <w:color w:val="auto"/>
+                <w:sz w:val="24"/>
+                <w:szCs w:val="24"/>
+                <w:lang w:eastAsia="es-MX"/>
+              </w:rPr>
+              <w:t>CU-0</w:t>
+            </w:r>
+            <w:r>
+              <w:rPr>
+                <w:rFonts w:ascii="Times New Roman" w:eastAsia="Times New Roman" w:hAnsi="Times New Roman" w:cs="Times New Roman"/>
+                <w:color w:val="auto"/>
+                <w:sz w:val="24"/>
+                <w:szCs w:val="24"/>
+                <w:lang w:eastAsia="es-MX"/>
+              </w:rPr>
+              <w:t>3</w:t>
+            </w:r>
+          </w:p>
+        </w:tc>
+        <w:tc>
+          <w:tcPr>
+            <w:tcW w:w="7418" w:type="dxa"/>
+          </w:tcPr>
+          <w:p>
+            <w:pPr>
+              <w:cnfStyle w:val="100000000000" w:firstRow="1" w:lastRow="0" w:firstColumn="0" w:lastColumn="0" w:oddVBand="0" w:evenVBand="0" w:oddHBand="0" w:evenHBand="0" w:firstRowFirstColumn="0" w:firstRowLastColumn="0" w:lastRowFirstColumn="0" w:lastRowLastColumn="0"/>
+              <w:rPr>
+                <w:rFonts w:ascii="Times New Roman" w:eastAsia="Times New Roman" w:hAnsi="Times New Roman" w:cs="Times New Roman"/>
+                <w:b w:val="0"/>
+                <w:bCs w:val="0"/>
+                <w:sz w:val="24"/>
+                <w:szCs w:val="24"/>
+                <w:lang w:eastAsia="es-MX"/>
+              </w:rPr>
+            </w:pPr>
+            <w:r>
+              <w:rPr>
+                <w:rFonts w:ascii="Times New Roman" w:eastAsia="Times New Roman" w:hAnsi="Times New Roman" w:cs="Times New Roman"/>
+                <w:color w:val="auto"/>
+                <w:sz w:val="24"/>
+                <w:szCs w:val="24"/>
+                <w:lang w:eastAsia="es-MX"/>
+              </w:rPr>
+              <w:t>Opción luces.</w:t>
+            </w:r>
+          </w:p>
+        </w:tc>
+      </w:tr>
+      <w:tr>
+        <w:trPr>
+          <w:cnfStyle w:val="000000100000" w:firstRow="0" w:lastRow="0" w:firstColumn="0" w:lastColumn="0" w:oddVBand="0" w:evenVBand="0" w:oddHBand="1" w:evenHBand="0" w:firstRowFirstColumn="0" w:firstRowLastColumn="0" w:lastRowFirstColumn="0" w:lastRowLastColumn="0"/>
+          <w:jc w:val="center"/>
+        </w:trPr>
+        <w:tc>
+          <w:tcPr>
+            <w:cnfStyle w:val="001000000000" w:firstRow="0" w:lastRow="0" w:firstColumn="1" w:lastColumn="0" w:oddVBand="0" w:evenVBand="0" w:oddHBand="0" w:evenHBand="0" w:firstRowFirstColumn="0" w:firstRowLastColumn="0" w:lastRowFirstColumn="0" w:lastRowLastColumn="0"/>
+            <w:tcW w:w="8828" w:type="dxa"/>
+            <w:gridSpan w:val="2"/>
+          </w:tcPr>
+          <w:p>
+            <w:pPr>
+              <w:jc w:val="center"/>
+              <w:rPr>
+                <w:rFonts w:ascii="Times New Roman" w:eastAsia="Times New Roman" w:hAnsi="Times New Roman" w:cs="Times New Roman"/>
+                <w:b w:val="0"/>
+                <w:bCs w:val="0"/>
+                <w:sz w:val="24"/>
+                <w:szCs w:val="24"/>
+                <w:lang w:eastAsia="es-MX"/>
+              </w:rPr>
+            </w:pPr>
+            <w:r>
+              <w:rPr>
+                <w:noProof/>
+              </w:rPr>
+              <w:drawing>
+                <wp:inline distT="0" distB="0" distL="0" distR="0" wp14:anchorId="144552E9" wp14:editId="397008E5">
+                  <wp:extent cx="5400675" cy="1671309"/>
+                  <wp:effectExtent l="0" t="0" r="0" b="5715"/>
+                  <wp:docPr id="10" name="Imagen 10"/>
+                  <wp:cNvGraphicFramePr>
+                    <a:graphicFrameLocks xmlns:a="http://schemas.openxmlformats.org/drawingml/2006/main" noChangeAspect="1"/>
+                  </wp:cNvGraphicFramePr>
+                  <a:graphic xmlns:a="http://schemas.openxmlformats.org/drawingml/2006/main">
+                    <a:graphicData uri="http://schemas.openxmlformats.org/drawingml/2006/picture">
+                      <pic:pic xmlns:pic="http://schemas.openxmlformats.org/drawingml/2006/picture">
+                        <pic:nvPicPr>
+                          <pic:cNvPr id="1" name=""/>
+                          <pic:cNvPicPr/>
+                        </pic:nvPicPr>
+                        <pic:blipFill rotWithShape="1">
+                          <a:blip r:embed="rId9"/>
+                          <a:srcRect l="15343" t="20867" r="25843" b="46763"/>
+                          <a:stretch/>
+                        </pic:blipFill>
+                        <pic:spPr bwMode="auto">
+                          <a:xfrm>
+                            <a:off x="0" y="0"/>
+                            <a:ext cx="5457149" cy="1688786"/>
+                          </a:xfrm>
+                          <a:prstGeom prst="rect">
+                            <a:avLst/>
+                          </a:prstGeom>
+                          <a:ln>
+                            <a:noFill/>
+                          </a:ln>
+                          <a:extLst>
+                            <a:ext uri="{53640926-AAD7-44D8-BBD7-CCE9431645EC}">
+                              <a14:shadowObscured xmlns:a14="http://schemas.microsoft.com/office/drawing/2010/main"/>
+                            </a:ext>
+                          </a:extLst>
+                        </pic:spPr>
+                      </pic:pic>
+                    </a:graphicData>
+                  </a:graphic>
+                </wp:inline>
+              </w:drawing>
+            </w:r>
+          </w:p>
+        </w:tc>
+      </w:tr>
+    </w:tbl>
+    <w:p>
+      <w:pPr>
+        <w:rPr>
+          <w:sz w:val="16"/>
+          <w:szCs w:val="16"/>
+        </w:rPr>
+      </w:pPr>
+    </w:p>
+    <w:tbl>
+      <w:tblPr>
+        <w:tblStyle w:val="Tablaconcuadrcula4-nfasis5"/>
+        <w:tblW w:w="0" w:type="auto"/>
+        <w:jc w:val="center"/>
+        <w:tblLook w:val="04A0" w:firstRow="1" w:lastRow="0" w:firstColumn="1" w:lastColumn="0" w:noHBand="0" w:noVBand="1"/>
+      </w:tblPr>
+      <w:tblGrid>
+        <w:gridCol w:w="1410"/>
+        <w:gridCol w:w="7418"/>
+      </w:tblGrid>
+      <w:tr>
+        <w:trPr>
+          <w:cnfStyle w:val="100000000000" w:firstRow="1" w:lastRow="0" w:firstColumn="0" w:lastColumn="0" w:oddVBand="0" w:evenVBand="0" w:oddHBand="0" w:evenHBand="0" w:firstRowFirstColumn="0" w:firstRowLastColumn="0" w:lastRowFirstColumn="0" w:lastRowLastColumn="0"/>
+          <w:jc w:val="center"/>
+        </w:trPr>
+        <w:tc>
+          <w:tcPr>
+            <w:cnfStyle w:val="001000000000" w:firstRow="0" w:lastRow="0" w:firstColumn="1" w:lastColumn="0" w:oddVBand="0" w:evenVBand="0" w:oddHBand="0" w:evenHBand="0" w:firstRowFirstColumn="0" w:firstRowLastColumn="0" w:lastRowFirstColumn="0" w:lastRowLastColumn="0"/>
+            <w:tcW w:w="1410" w:type="dxa"/>
+          </w:tcPr>
+          <w:p>
+            <w:pPr>
+              <w:jc w:val="both"/>
+              <w:rPr>
+                <w:rFonts w:ascii="Times New Roman" w:eastAsia="Times New Roman" w:hAnsi="Times New Roman" w:cs="Times New Roman"/>
+                <w:color w:val="auto"/>
+                <w:sz w:val="24"/>
+                <w:szCs w:val="24"/>
+                <w:lang w:eastAsia="es-MX"/>
+              </w:rPr>
+            </w:pPr>
+            <w:r>
+              <w:rPr>
+                <w:rFonts w:ascii="Times New Roman" w:eastAsia="Times New Roman" w:hAnsi="Times New Roman" w:cs="Times New Roman"/>
+                <w:color w:val="auto"/>
+                <w:sz w:val="24"/>
+                <w:szCs w:val="24"/>
+                <w:lang w:eastAsia="es-MX"/>
+              </w:rPr>
+              <w:t>CU-0</w:t>
+            </w:r>
+            <w:r>
+              <w:rPr>
+                <w:rFonts w:ascii="Times New Roman" w:eastAsia="Times New Roman" w:hAnsi="Times New Roman" w:cs="Times New Roman"/>
+                <w:color w:val="auto"/>
+                <w:sz w:val="24"/>
+                <w:szCs w:val="24"/>
+                <w:lang w:eastAsia="es-MX"/>
+              </w:rPr>
+              <w:t>4</w:t>
+            </w:r>
+          </w:p>
+        </w:tc>
+        <w:tc>
+          <w:tcPr>
+            <w:tcW w:w="7418" w:type="dxa"/>
+          </w:tcPr>
+          <w:p>
+            <w:pPr>
+              <w:cnfStyle w:val="100000000000" w:firstRow="1" w:lastRow="0" w:firstColumn="0" w:lastColumn="0" w:oddVBand="0" w:evenVBand="0" w:oddHBand="0" w:evenHBand="0" w:firstRowFirstColumn="0" w:firstRowLastColumn="0" w:lastRowFirstColumn="0" w:lastRowLastColumn="0"/>
+              <w:rPr>
+                <w:rFonts w:ascii="Times New Roman" w:eastAsia="Times New Roman" w:hAnsi="Times New Roman" w:cs="Times New Roman"/>
+                <w:color w:val="auto"/>
+                <w:sz w:val="24"/>
+                <w:szCs w:val="24"/>
+                <w:lang w:eastAsia="es-MX"/>
+              </w:rPr>
+            </w:pPr>
+            <w:r>
+              <w:rPr>
+                <w:rFonts w:ascii="Times New Roman" w:eastAsia="Times New Roman" w:hAnsi="Times New Roman" w:cs="Times New Roman"/>
+                <w:color w:val="auto"/>
+                <w:sz w:val="24"/>
+                <w:szCs w:val="24"/>
+                <w:lang w:eastAsia="es-MX"/>
+              </w:rPr>
+              <w:t>Opció</w:t>
+            </w:r>
+            <w:r>
+              <w:rPr>
+                <w:rFonts w:ascii="Times New Roman" w:eastAsia="Times New Roman" w:hAnsi="Times New Roman" w:cs="Times New Roman"/>
+                <w:color w:val="auto"/>
+                <w:sz w:val="24"/>
+                <w:szCs w:val="24"/>
+                <w:lang w:eastAsia="es-MX"/>
+              </w:rPr>
+              <w:t>n aire acondicionado.</w:t>
+            </w:r>
+          </w:p>
+        </w:tc>
+      </w:tr>
+      <w:tr>
+        <w:trPr>
+          <w:cnfStyle w:val="000000100000" w:firstRow="0" w:lastRow="0" w:firstColumn="0" w:lastColumn="0" w:oddVBand="0" w:evenVBand="0" w:oddHBand="1" w:evenHBand="0" w:firstRowFirstColumn="0" w:firstRowLastColumn="0" w:lastRowFirstColumn="0" w:lastRowLastColumn="0"/>
+          <w:jc w:val="center"/>
+        </w:trPr>
+        <w:tc>
+          <w:tcPr>
+            <w:cnfStyle w:val="001000000000" w:firstRow="0" w:lastRow="0" w:firstColumn="1" w:lastColumn="0" w:oddVBand="0" w:evenVBand="0" w:oddHBand="0" w:evenHBand="0" w:firstRowFirstColumn="0" w:firstRowLastColumn="0" w:lastRowFirstColumn="0" w:lastRowLastColumn="0"/>
+            <w:tcW w:w="8828" w:type="dxa"/>
+            <w:gridSpan w:val="2"/>
+          </w:tcPr>
+          <w:p>
+            <w:pPr>
+              <w:jc w:val="both"/>
+              <w:rPr>
+                <w:rFonts w:ascii="Times New Roman" w:eastAsia="Times New Roman" w:hAnsi="Times New Roman" w:cs="Times New Roman"/>
+                <w:b w:val="0"/>
+                <w:bCs w:val="0"/>
+                <w:sz w:val="24"/>
+                <w:szCs w:val="24"/>
+                <w:lang w:eastAsia="es-MX"/>
+              </w:rPr>
+            </w:pPr>
+            <w:r>
+              <w:rPr>
+                <w:rFonts w:ascii="Times New Roman" w:eastAsia="Times New Roman" w:hAnsi="Times New Roman" w:cs="Times New Roman"/>
+                <w:b w:val="0"/>
+                <w:bCs w:val="0"/>
+                <w:sz w:val="24"/>
+                <w:szCs w:val="24"/>
+                <w:lang w:eastAsia="es-MX"/>
+              </w:rPr>
+              <w:t xml:space="preserve">Fecha: </w:t>
+            </w:r>
+            <w:r>
+              <w:rPr>
+                <w:rFonts w:ascii="Times New Roman" w:eastAsia="Times New Roman" w:hAnsi="Times New Roman" w:cs="Times New Roman"/>
+                <w:b w:val="0"/>
+                <w:bCs w:val="0"/>
+                <w:sz w:val="24"/>
+                <w:szCs w:val="24"/>
+                <w:lang w:eastAsia="es-MX"/>
+              </w:rPr>
+              <w:t>20/Mayo</w:t>
+            </w:r>
+            <w:r>
+              <w:rPr>
+                <w:rFonts w:ascii="Times New Roman" w:eastAsia="Times New Roman" w:hAnsi="Times New Roman" w:cs="Times New Roman"/>
+                <w:b w:val="0"/>
+                <w:bCs w:val="0"/>
+                <w:sz w:val="24"/>
+                <w:szCs w:val="24"/>
+                <w:lang w:eastAsia="es-MX"/>
+              </w:rPr>
+              <w:t>/2020 Primera Versión.</w:t>
+            </w:r>
+          </w:p>
+        </w:tc>
+      </w:tr>
+      <w:tr>
+        <w:trPr>
+          <w:jc w:val="center"/>
+        </w:trPr>
+        <w:tc>
+          <w:tcPr>
+            <w:cnfStyle w:val="001000000000" w:firstRow="0" w:lastRow="0" w:firstColumn="1" w:lastColumn="0" w:oddVBand="0" w:evenVBand="0" w:oddHBand="0" w:evenHBand="0" w:firstRowFirstColumn="0" w:firstRowLastColumn="0" w:lastRowFirstColumn="0" w:lastRowLastColumn="0"/>
+            <w:tcW w:w="8828" w:type="dxa"/>
+            <w:gridSpan w:val="2"/>
+          </w:tcPr>
+          <w:p>
+            <w:pPr>
+              <w:jc w:val="both"/>
+              <w:rPr>
+                <w:rFonts w:ascii="Times New Roman" w:eastAsia="Times New Roman" w:hAnsi="Times New Roman" w:cs="Times New Roman"/>
+                <w:b w:val="0"/>
+                <w:bCs w:val="0"/>
+                <w:sz w:val="24"/>
+                <w:szCs w:val="24"/>
+                <w:lang w:eastAsia="es-MX"/>
+              </w:rPr>
+            </w:pPr>
+            <w:r>
+              <w:rPr>
+                <w:rFonts w:ascii="Times New Roman" w:eastAsia="Times New Roman" w:hAnsi="Times New Roman" w:cs="Times New Roman"/>
+                <w:b w:val="0"/>
+                <w:bCs w:val="0"/>
+                <w:sz w:val="24"/>
+                <w:szCs w:val="24"/>
+                <w:lang w:eastAsia="es-MX"/>
+              </w:rPr>
+              <w:t xml:space="preserve">Actor: </w:t>
+            </w:r>
+            <w:r>
+              <w:rPr>
+                <w:rFonts w:ascii="Times New Roman" w:eastAsia="Times New Roman" w:hAnsi="Times New Roman" w:cs="Times New Roman"/>
+                <w:b w:val="0"/>
+                <w:bCs w:val="0"/>
+                <w:sz w:val="24"/>
+                <w:szCs w:val="24"/>
+                <w:lang w:eastAsia="es-MX"/>
+              </w:rPr>
+              <w:t>Administrador</w:t>
+            </w:r>
+          </w:p>
+        </w:tc>
+      </w:tr>
+      <w:tr>
+        <w:trPr>
+          <w:cnfStyle w:val="000000100000" w:firstRow="0" w:lastRow="0" w:firstColumn="0" w:lastColumn="0" w:oddVBand="0" w:evenVBand="0" w:oddHBand="1" w:evenHBand="0" w:firstRowFirstColumn="0" w:firstRowLastColumn="0" w:lastRowFirstColumn="0" w:lastRowLastColumn="0"/>
+          <w:jc w:val="center"/>
+        </w:trPr>
+        <w:tc>
+          <w:tcPr>
+            <w:cnfStyle w:val="001000000000" w:firstRow="0" w:lastRow="0" w:firstColumn="1" w:lastColumn="0" w:oddVBand="0" w:evenVBand="0" w:oddHBand="0" w:evenHBand="0" w:firstRowFirstColumn="0" w:firstRowLastColumn="0" w:lastRowFirstColumn="0" w:lastRowLastColumn="0"/>
+            <w:tcW w:w="8828" w:type="dxa"/>
+            <w:gridSpan w:val="2"/>
+          </w:tcPr>
+          <w:p>
+            <w:pPr>
+              <w:jc w:val="both"/>
+              <w:rPr>
+                <w:rFonts w:ascii="Times New Roman" w:eastAsia="Times New Roman" w:hAnsi="Times New Roman" w:cs="Times New Roman"/>
+                <w:b w:val="0"/>
+                <w:bCs w:val="0"/>
+                <w:sz w:val="24"/>
+                <w:szCs w:val="24"/>
+                <w:lang w:eastAsia="es-MX"/>
+              </w:rPr>
+            </w:pPr>
+            <w:r>
+              <w:rPr>
+                <w:rFonts w:ascii="Times New Roman" w:eastAsia="Times New Roman" w:hAnsi="Times New Roman" w:cs="Times New Roman"/>
+                <w:b w:val="0"/>
+                <w:bCs w:val="0"/>
+                <w:sz w:val="24"/>
+                <w:szCs w:val="24"/>
+                <w:lang w:eastAsia="es-MX"/>
+              </w:rPr>
+              <w:t>Prioridad: Alta</w:t>
+            </w:r>
+          </w:p>
+        </w:tc>
+      </w:tr>
+      <w:tr>
+        <w:trPr>
+          <w:jc w:val="center"/>
+        </w:trPr>
+        <w:tc>
+          <w:tcPr>
+            <w:cnfStyle w:val="001000000000" w:firstRow="0" w:lastRow="0" w:firstColumn="1" w:lastColumn="0" w:oddVBand="0" w:evenVBand="0" w:oddHBand="0" w:evenHBand="0" w:firstRowFirstColumn="0" w:firstRowLastColumn="0" w:lastRowFirstColumn="0" w:lastRowLastColumn="0"/>
+            <w:tcW w:w="8828" w:type="dxa"/>
+            <w:gridSpan w:val="2"/>
+          </w:tcPr>
+          <w:p>
+            <w:pPr>
+              <w:jc w:val="both"/>
+              <w:rPr>
+                <w:rFonts w:ascii="Times New Roman" w:eastAsia="Times New Roman" w:hAnsi="Times New Roman" w:cs="Times New Roman"/>
+                <w:sz w:val="24"/>
+                <w:szCs w:val="24"/>
+                <w:lang w:eastAsia="es-MX"/>
+              </w:rPr>
+            </w:pPr>
+            <w:r>
+              <w:rPr>
+                <w:rFonts w:ascii="Times New Roman" w:eastAsia="Times New Roman" w:hAnsi="Times New Roman" w:cs="Times New Roman"/>
+                <w:b w:val="0"/>
+                <w:bCs w:val="0"/>
+                <w:sz w:val="24"/>
+                <w:szCs w:val="24"/>
+                <w:lang w:eastAsia="es-MX"/>
+              </w:rPr>
+              <w:t>Descripción:</w:t>
+            </w:r>
+          </w:p>
+          <w:p>
+            <w:pPr>
+              <w:jc w:val="both"/>
+              <w:rPr>
+                <w:rFonts w:ascii="Times New Roman" w:eastAsia="Times New Roman" w:hAnsi="Times New Roman" w:cs="Times New Roman"/>
+                <w:sz w:val="24"/>
+                <w:szCs w:val="24"/>
+                <w:lang w:eastAsia="es-MX"/>
+              </w:rPr>
+            </w:pPr>
+            <w:r>
+              <w:rPr>
+                <w:rFonts w:ascii="Times New Roman" w:eastAsia="Times New Roman" w:hAnsi="Times New Roman" w:cs="Times New Roman"/>
+                <w:b w:val="0"/>
+                <w:bCs w:val="0"/>
+                <w:sz w:val="24"/>
+                <w:szCs w:val="24"/>
+                <w:lang w:eastAsia="es-MX"/>
+              </w:rPr>
+              <w:t xml:space="preserve">Permite al usuario administrador poder encender y apagar </w:t>
+            </w:r>
+            <w:r>
+              <w:rPr>
+                <w:rFonts w:ascii="Times New Roman" w:eastAsia="Times New Roman" w:hAnsi="Times New Roman" w:cs="Times New Roman"/>
+                <w:b w:val="0"/>
+                <w:bCs w:val="0"/>
+                <w:sz w:val="24"/>
+                <w:szCs w:val="24"/>
+                <w:lang w:eastAsia="es-MX"/>
+              </w:rPr>
+              <w:t xml:space="preserve">el aire acondicionado de </w:t>
+            </w:r>
+            <w:r>
+              <w:rPr>
+                <w:rFonts w:ascii="Times New Roman" w:eastAsia="Times New Roman" w:hAnsi="Times New Roman" w:cs="Times New Roman"/>
+                <w:b w:val="0"/>
+                <w:bCs w:val="0"/>
+                <w:sz w:val="24"/>
+                <w:szCs w:val="24"/>
+                <w:lang w:eastAsia="es-MX"/>
+              </w:rPr>
+              <w:t>la habitación que desee.</w:t>
+            </w:r>
+          </w:p>
+          <w:p>
+            <w:pPr>
+              <w:pStyle w:val="Prrafodelista"/>
+              <w:numPr>
+                <w:ilvl w:val="0"/>
+                <w:numId w:val="4"/>
+              </w:numPr>
+              <w:jc w:val="both"/>
+              <w:rPr>
+                <w:rFonts w:ascii="Times New Roman" w:eastAsia="Times New Roman" w:hAnsi="Times New Roman" w:cs="Times New Roman"/>
+                <w:b w:val="0"/>
+                <w:bCs w:val="0"/>
+                <w:sz w:val="24"/>
+                <w:szCs w:val="24"/>
+                <w:lang w:eastAsia="es-MX"/>
+              </w:rPr>
+            </w:pPr>
+            <w:r>
+              <w:rPr>
+                <w:rFonts w:ascii="Times New Roman" w:eastAsia="Times New Roman" w:hAnsi="Times New Roman" w:cs="Times New Roman"/>
+                <w:b w:val="0"/>
+                <w:bCs w:val="0"/>
+                <w:sz w:val="24"/>
+                <w:szCs w:val="24"/>
+                <w:lang w:eastAsia="es-MX"/>
+              </w:rPr>
+              <w:t xml:space="preserve">Cuando el usuario administrador quiera encender </w:t>
+            </w:r>
+            <w:r>
+              <w:rPr>
+                <w:rFonts w:ascii="Times New Roman" w:eastAsia="Times New Roman" w:hAnsi="Times New Roman" w:cs="Times New Roman"/>
+                <w:b w:val="0"/>
+                <w:bCs w:val="0"/>
+                <w:sz w:val="24"/>
+                <w:szCs w:val="24"/>
+                <w:lang w:eastAsia="es-MX"/>
+              </w:rPr>
+              <w:t>el aire acondicionado de</w:t>
+            </w:r>
+            <w:r>
+              <w:rPr>
+                <w:rFonts w:ascii="Times New Roman" w:eastAsia="Times New Roman" w:hAnsi="Times New Roman" w:cs="Times New Roman"/>
+                <w:b w:val="0"/>
+                <w:bCs w:val="0"/>
+                <w:sz w:val="24"/>
+                <w:szCs w:val="24"/>
+                <w:lang w:eastAsia="es-MX"/>
+              </w:rPr>
+              <w:t xml:space="preserve"> alguna habitación deberá dar clic al recuadro de la habitación que quiere encender, para que dentro del recuadro se muestre de color </w:t>
+            </w:r>
+            <w:r>
+              <w:rPr>
+                <w:rFonts w:ascii="Times New Roman" w:eastAsia="Times New Roman" w:hAnsi="Times New Roman" w:cs="Times New Roman"/>
+                <w:b w:val="0"/>
+                <w:bCs w:val="0"/>
+                <w:sz w:val="24"/>
+                <w:szCs w:val="24"/>
+                <w:highlight w:val="darkBlue"/>
+                <w:lang w:eastAsia="es-MX"/>
+              </w:rPr>
+              <w:t>azul</w:t>
+            </w:r>
+            <w:r>
+              <w:rPr>
+                <w:rFonts w:ascii="Times New Roman" w:eastAsia="Times New Roman" w:hAnsi="Times New Roman" w:cs="Times New Roman"/>
+                <w:b w:val="0"/>
+                <w:bCs w:val="0"/>
+                <w:sz w:val="24"/>
+                <w:szCs w:val="24"/>
+                <w:lang w:eastAsia="es-MX"/>
+              </w:rPr>
+              <w:t xml:space="preserve"> simulando que</w:t>
+            </w:r>
+            <w:r>
+              <w:rPr>
+                <w:rFonts w:ascii="Times New Roman" w:eastAsia="Times New Roman" w:hAnsi="Times New Roman" w:cs="Times New Roman"/>
+                <w:b w:val="0"/>
+                <w:bCs w:val="0"/>
+                <w:sz w:val="24"/>
+                <w:szCs w:val="24"/>
+                <w:lang w:eastAsia="es-MX"/>
+              </w:rPr>
+              <w:t xml:space="preserve"> el aire acondicionado está encendido</w:t>
+            </w:r>
+            <w:r>
+              <w:rPr>
+                <w:rFonts w:ascii="Times New Roman" w:eastAsia="Times New Roman" w:hAnsi="Times New Roman" w:cs="Times New Roman"/>
+                <w:b w:val="0"/>
+                <w:bCs w:val="0"/>
+                <w:sz w:val="24"/>
+                <w:szCs w:val="24"/>
+                <w:lang w:eastAsia="es-MX"/>
+              </w:rPr>
+              <w:t xml:space="preserve"> de dicha habitación.</w:t>
+            </w:r>
+          </w:p>
+          <w:p>
+            <w:pPr>
+              <w:pStyle w:val="Prrafodelista"/>
+              <w:numPr>
+                <w:ilvl w:val="0"/>
+                <w:numId w:val="4"/>
+              </w:numPr>
+              <w:jc w:val="both"/>
+              <w:rPr>
+                <w:rFonts w:ascii="Times New Roman" w:eastAsia="Times New Roman" w:hAnsi="Times New Roman" w:cs="Times New Roman"/>
+                <w:b w:val="0"/>
+                <w:bCs w:val="0"/>
+                <w:sz w:val="24"/>
+                <w:szCs w:val="24"/>
+                <w:lang w:eastAsia="es-MX"/>
+              </w:rPr>
+            </w:pPr>
+            <w:r>
+              <w:rPr>
+                <w:rFonts w:ascii="Times New Roman" w:eastAsia="Times New Roman" w:hAnsi="Times New Roman" w:cs="Times New Roman"/>
+                <w:b w:val="0"/>
+                <w:bCs w:val="0"/>
+                <w:sz w:val="24"/>
+                <w:szCs w:val="24"/>
+                <w:lang w:eastAsia="es-MX"/>
+              </w:rPr>
+              <w:t xml:space="preserve">Cuando el usuario administrador quiera </w:t>
+            </w:r>
+            <w:r>
+              <w:rPr>
+                <w:rFonts w:ascii="Times New Roman" w:eastAsia="Times New Roman" w:hAnsi="Times New Roman" w:cs="Times New Roman"/>
+                <w:b w:val="0"/>
+                <w:bCs w:val="0"/>
+                <w:sz w:val="24"/>
+                <w:szCs w:val="24"/>
+                <w:lang w:eastAsia="es-MX"/>
+              </w:rPr>
+              <w:t>apagar</w:t>
+            </w:r>
+            <w:r>
+              <w:rPr>
+                <w:rFonts w:ascii="Times New Roman" w:eastAsia="Times New Roman" w:hAnsi="Times New Roman" w:cs="Times New Roman"/>
+                <w:b w:val="0"/>
+                <w:bCs w:val="0"/>
+                <w:sz w:val="24"/>
+                <w:szCs w:val="24"/>
+                <w:lang w:eastAsia="es-MX"/>
+              </w:rPr>
+              <w:t xml:space="preserve"> </w:t>
+            </w:r>
+            <w:r>
+              <w:rPr>
+                <w:rFonts w:ascii="Times New Roman" w:eastAsia="Times New Roman" w:hAnsi="Times New Roman" w:cs="Times New Roman"/>
+                <w:b w:val="0"/>
+                <w:bCs w:val="0"/>
+                <w:sz w:val="24"/>
+                <w:szCs w:val="24"/>
+                <w:lang w:eastAsia="es-MX"/>
+              </w:rPr>
+              <w:t>el aire acondicionado de</w:t>
+            </w:r>
+            <w:r>
+              <w:rPr>
+                <w:rFonts w:ascii="Times New Roman" w:eastAsia="Times New Roman" w:hAnsi="Times New Roman" w:cs="Times New Roman"/>
+                <w:b w:val="0"/>
+                <w:bCs w:val="0"/>
+                <w:sz w:val="24"/>
+                <w:szCs w:val="24"/>
+                <w:lang w:eastAsia="es-MX"/>
+              </w:rPr>
+              <w:t xml:space="preserve"> alguna habitación deberá dar clic al recuadro de la habitación que quiere </w:t>
+            </w:r>
+            <w:r>
+              <w:rPr>
+                <w:rFonts w:ascii="Times New Roman" w:eastAsia="Times New Roman" w:hAnsi="Times New Roman" w:cs="Times New Roman"/>
+                <w:b w:val="0"/>
+                <w:bCs w:val="0"/>
+                <w:sz w:val="24"/>
+                <w:szCs w:val="24"/>
+                <w:lang w:eastAsia="es-MX"/>
+              </w:rPr>
+              <w:t>apagar</w:t>
+            </w:r>
+            <w:r>
+              <w:rPr>
+                <w:rFonts w:ascii="Times New Roman" w:eastAsia="Times New Roman" w:hAnsi="Times New Roman" w:cs="Times New Roman"/>
+                <w:b w:val="0"/>
+                <w:bCs w:val="0"/>
+                <w:sz w:val="24"/>
+                <w:szCs w:val="24"/>
+                <w:lang w:eastAsia="es-MX"/>
+              </w:rPr>
+              <w:t xml:space="preserve">, para que dentro del recuadro se muestre de color </w:t>
+            </w:r>
+            <w:r>
+              <w:rPr>
+                <w:rFonts w:ascii="Times New Roman" w:eastAsia="Times New Roman" w:hAnsi="Times New Roman" w:cs="Times New Roman"/>
+                <w:b w:val="0"/>
+                <w:bCs w:val="0"/>
+                <w:sz w:val="24"/>
+                <w:szCs w:val="24"/>
+                <w:highlight w:val="red"/>
+                <w:lang w:eastAsia="es-MX"/>
+              </w:rPr>
+              <w:t>rojo</w:t>
+            </w:r>
+            <w:r>
+              <w:rPr>
+                <w:rFonts w:ascii="Times New Roman" w:eastAsia="Times New Roman" w:hAnsi="Times New Roman" w:cs="Times New Roman"/>
+                <w:b w:val="0"/>
+                <w:bCs w:val="0"/>
+                <w:sz w:val="24"/>
+                <w:szCs w:val="24"/>
+                <w:lang w:eastAsia="es-MX"/>
+              </w:rPr>
+              <w:t xml:space="preserve"> simulando que</w:t>
+            </w:r>
+            <w:r>
+              <w:rPr>
+                <w:rFonts w:ascii="Times New Roman" w:eastAsia="Times New Roman" w:hAnsi="Times New Roman" w:cs="Times New Roman"/>
+                <w:b w:val="0"/>
+                <w:bCs w:val="0"/>
+                <w:sz w:val="24"/>
+                <w:szCs w:val="24"/>
+                <w:lang w:eastAsia="es-MX"/>
+              </w:rPr>
+              <w:t xml:space="preserve"> el aire acondicionado est</w:t>
+            </w:r>
+            <w:r>
+              <w:rPr>
+                <w:rFonts w:ascii="Times New Roman" w:eastAsia="Times New Roman" w:hAnsi="Times New Roman" w:cs="Times New Roman"/>
+                <w:b w:val="0"/>
+                <w:bCs w:val="0"/>
+                <w:sz w:val="24"/>
+                <w:szCs w:val="24"/>
+                <w:lang w:eastAsia="es-MX"/>
+              </w:rPr>
+              <w:t>á apagado</w:t>
+            </w:r>
+            <w:r>
+              <w:rPr>
+                <w:rFonts w:ascii="Times New Roman" w:eastAsia="Times New Roman" w:hAnsi="Times New Roman" w:cs="Times New Roman"/>
+                <w:b w:val="0"/>
+                <w:bCs w:val="0"/>
+                <w:sz w:val="24"/>
+                <w:szCs w:val="24"/>
+                <w:lang w:eastAsia="es-MX"/>
+              </w:rPr>
+              <w:t xml:space="preserve"> de dicha habitación.</w:t>
+            </w:r>
+          </w:p>
+        </w:tc>
+      </w:tr>
+    </w:tbl>
+    <w:p>
+      <w:pPr>
+        <w:rPr>
+          <w:sz w:val="16"/>
+          <w:szCs w:val="16"/>
+        </w:rPr>
+      </w:pPr>
+    </w:p>
+    <w:p>
+      <w:pPr>
+        <w:rPr>
+          <w:sz w:val="16"/>
+          <w:szCs w:val="16"/>
+        </w:rPr>
+      </w:pPr>
+    </w:p>
+    <w:p>
+      <w:pPr>
+        <w:rPr>
+          <w:sz w:val="16"/>
+          <w:szCs w:val="16"/>
+        </w:rPr>
+      </w:pPr>
+    </w:p>
+    <w:tbl>
+      <w:tblPr>
+        <w:tblStyle w:val="Tablaconcuadrcula4-nfasis5"/>
+        <w:tblW w:w="0" w:type="auto"/>
+        <w:jc w:val="center"/>
+        <w:tblLook w:val="04A0" w:firstRow="1" w:lastRow="0" w:firstColumn="1" w:lastColumn="0" w:noHBand="0" w:noVBand="1"/>
+      </w:tblPr>
+      <w:tblGrid>
+        <w:gridCol w:w="1410"/>
+        <w:gridCol w:w="7418"/>
+      </w:tblGrid>
+      <w:tr>
+        <w:trPr>
+          <w:cnfStyle w:val="100000000000" w:firstRow="1" w:lastRow="0" w:firstColumn="0" w:lastColumn="0" w:oddVBand="0" w:evenVBand="0" w:oddHBand="0" w:evenHBand="0" w:firstRowFirstColumn="0" w:firstRowLastColumn="0" w:lastRowFirstColumn="0" w:lastRowLastColumn="0"/>
+          <w:jc w:val="center"/>
+        </w:trPr>
+        <w:tc>
+          <w:tcPr>
+            <w:cnfStyle w:val="001000000000" w:firstRow="0" w:lastRow="0" w:firstColumn="1" w:lastColumn="0" w:oddVBand="0" w:evenVBand="0" w:oddHBand="0" w:evenHBand="0" w:firstRowFirstColumn="0" w:firstRowLastColumn="0" w:lastRowFirstColumn="0" w:lastRowLastColumn="0"/>
+            <w:tcW w:w="1410" w:type="dxa"/>
+          </w:tcPr>
+          <w:p>
+            <w:pPr>
+              <w:jc w:val="both"/>
+              <w:rPr>
+                <w:rFonts w:ascii="Times New Roman" w:eastAsia="Times New Roman" w:hAnsi="Times New Roman" w:cs="Times New Roman"/>
+                <w:color w:val="auto"/>
+                <w:sz w:val="24"/>
+                <w:szCs w:val="24"/>
+                <w:lang w:eastAsia="es-MX"/>
+              </w:rPr>
+            </w:pPr>
+            <w:r>
+              <w:rPr>
+                <w:rFonts w:ascii="Times New Roman" w:eastAsia="Times New Roman" w:hAnsi="Times New Roman" w:cs="Times New Roman"/>
+                <w:color w:val="auto"/>
+                <w:sz w:val="24"/>
+                <w:szCs w:val="24"/>
+                <w:lang w:eastAsia="es-MX"/>
+              </w:rPr>
+              <w:lastRenderedPageBreak/>
+              <w:t>CU-0</w:t>
+            </w:r>
+            <w:r>
+              <w:rPr>
+                <w:rFonts w:ascii="Times New Roman" w:eastAsia="Times New Roman" w:hAnsi="Times New Roman" w:cs="Times New Roman"/>
+                <w:color w:val="auto"/>
+                <w:sz w:val="24"/>
+                <w:szCs w:val="24"/>
+                <w:lang w:eastAsia="es-MX"/>
+              </w:rPr>
+              <w:t>4</w:t>
+            </w:r>
+          </w:p>
+        </w:tc>
+        <w:tc>
+          <w:tcPr>
+            <w:tcW w:w="7418" w:type="dxa"/>
+          </w:tcPr>
+          <w:p>
+            <w:pPr>
+              <w:cnfStyle w:val="100000000000" w:firstRow="1" w:lastRow="0" w:firstColumn="0" w:lastColumn="0" w:oddVBand="0" w:evenVBand="0" w:oddHBand="0" w:evenHBand="0" w:firstRowFirstColumn="0" w:firstRowLastColumn="0" w:lastRowFirstColumn="0" w:lastRowLastColumn="0"/>
+              <w:rPr>
+                <w:rFonts w:ascii="Times New Roman" w:eastAsia="Times New Roman" w:hAnsi="Times New Roman" w:cs="Times New Roman"/>
+                <w:color w:val="auto"/>
+                <w:sz w:val="24"/>
+                <w:szCs w:val="24"/>
+                <w:lang w:eastAsia="es-MX"/>
+              </w:rPr>
+            </w:pPr>
+            <w:r>
+              <w:rPr>
+                <w:rFonts w:ascii="Times New Roman" w:eastAsia="Times New Roman" w:hAnsi="Times New Roman" w:cs="Times New Roman"/>
+                <w:color w:val="auto"/>
+                <w:sz w:val="24"/>
+                <w:szCs w:val="24"/>
+                <w:lang w:eastAsia="es-MX"/>
+              </w:rPr>
+              <w:t>Opción aire acondicionado.</w:t>
+            </w:r>
+          </w:p>
+        </w:tc>
+      </w:tr>
+      <w:tr>
+        <w:trPr>
+          <w:cnfStyle w:val="000000100000" w:firstRow="0" w:lastRow="0" w:firstColumn="0" w:lastColumn="0" w:oddVBand="0" w:evenVBand="0" w:oddHBand="1" w:evenHBand="0" w:firstRowFirstColumn="0" w:firstRowLastColumn="0" w:lastRowFirstColumn="0" w:lastRowLastColumn="0"/>
+          <w:jc w:val="center"/>
+        </w:trPr>
+        <w:tc>
+          <w:tcPr>
+            <w:cnfStyle w:val="001000000000" w:firstRow="0" w:lastRow="0" w:firstColumn="1" w:lastColumn="0" w:oddVBand="0" w:evenVBand="0" w:oddHBand="0" w:evenHBand="0" w:firstRowFirstColumn="0" w:firstRowLastColumn="0" w:lastRowFirstColumn="0" w:lastRowLastColumn="0"/>
+            <w:tcW w:w="8828" w:type="dxa"/>
+            <w:gridSpan w:val="2"/>
+          </w:tcPr>
+          <w:p>
+            <w:pPr>
+              <w:rPr>
+                <w:rFonts w:ascii="Times New Roman" w:eastAsia="Times New Roman" w:hAnsi="Times New Roman" w:cs="Times New Roman"/>
+                <w:b w:val="0"/>
+                <w:bCs w:val="0"/>
+                <w:sz w:val="24"/>
+                <w:szCs w:val="24"/>
+                <w:lang w:eastAsia="es-MX"/>
+              </w:rPr>
+            </w:pPr>
+            <w:r>
+              <w:rPr>
+                <w:noProof/>
+              </w:rPr>
+              <w:drawing>
+                <wp:inline distT="0" distB="0" distL="0" distR="0" wp14:anchorId="7F86E6AD" wp14:editId="6C1642E8">
+                  <wp:extent cx="5376545" cy="1838325"/>
+                  <wp:effectExtent l="0" t="0" r="0" b="9525"/>
+                  <wp:docPr id="11" name="Imagen 11"/>
+                  <wp:cNvGraphicFramePr>
+                    <a:graphicFrameLocks xmlns:a="http://schemas.openxmlformats.org/drawingml/2006/main" noChangeAspect="1"/>
+                  </wp:cNvGraphicFramePr>
+                  <a:graphic xmlns:a="http://schemas.openxmlformats.org/drawingml/2006/main">
+                    <a:graphicData uri="http://schemas.openxmlformats.org/drawingml/2006/picture">
+                      <pic:pic xmlns:pic="http://schemas.openxmlformats.org/drawingml/2006/picture">
+                        <pic:nvPicPr>
+                          <pic:cNvPr id="1" name=""/>
+                          <pic:cNvPicPr/>
+                        </pic:nvPicPr>
+                        <pic:blipFill rotWithShape="1">
+                          <a:blip r:embed="rId10"/>
+                          <a:srcRect l="15192" t="46816" r="25240" b="29038"/>
+                          <a:stretch/>
+                        </pic:blipFill>
+                        <pic:spPr bwMode="auto">
+                          <a:xfrm>
+                            <a:off x="0" y="0"/>
+                            <a:ext cx="5396611" cy="1845186"/>
+                          </a:xfrm>
+                          <a:prstGeom prst="rect">
+                            <a:avLst/>
+                          </a:prstGeom>
+                          <a:ln>
+                            <a:noFill/>
+                          </a:ln>
+                          <a:extLst>
+                            <a:ext uri="{53640926-AAD7-44D8-BBD7-CCE9431645EC}">
+                              <a14:shadowObscured xmlns:a14="http://schemas.microsoft.com/office/drawing/2010/main"/>
+                            </a:ext>
+                          </a:extLst>
+                        </pic:spPr>
+                      </pic:pic>
+                    </a:graphicData>
+                  </a:graphic>
+                </wp:inline>
+              </w:drawing>
+            </w:r>
+          </w:p>
+        </w:tc>
+      </w:tr>
+    </w:tbl>
+    <w:p>
+      <w:pPr>
+        <w:rPr>
+          <w:sz w:val="16"/>
+          <w:szCs w:val="16"/>
+        </w:rPr>
+      </w:pPr>
+    </w:p>
+    <w:tbl>
+      <w:tblPr>
+        <w:tblStyle w:val="Tablaconcuadrcula4-nfasis5"/>
+        <w:tblW w:w="0" w:type="auto"/>
+        <w:jc w:val="center"/>
+        <w:tblLook w:val="04A0" w:firstRow="1" w:lastRow="0" w:firstColumn="1" w:lastColumn="0" w:noHBand="0" w:noVBand="1"/>
+      </w:tblPr>
+      <w:tblGrid>
+        <w:gridCol w:w="1410"/>
+        <w:gridCol w:w="7418"/>
+      </w:tblGrid>
+      <w:tr>
+        <w:trPr>
+          <w:cnfStyle w:val="100000000000" w:firstRow="1" w:lastRow="0" w:firstColumn="0" w:lastColumn="0" w:oddVBand="0" w:evenVBand="0" w:oddHBand="0" w:evenHBand="0" w:firstRowFirstColumn="0" w:firstRowLastColumn="0" w:lastRowFirstColumn="0" w:lastRowLastColumn="0"/>
+          <w:jc w:val="center"/>
+        </w:trPr>
+        <w:tc>
+          <w:tcPr>
+            <w:cnfStyle w:val="001000000000" w:firstRow="0" w:lastRow="0" w:firstColumn="1" w:lastColumn="0" w:oddVBand="0" w:evenVBand="0" w:oddHBand="0" w:evenHBand="0" w:firstRowFirstColumn="0" w:firstRowLastColumn="0" w:lastRowFirstColumn="0" w:lastRowLastColumn="0"/>
+            <w:tcW w:w="1410" w:type="dxa"/>
+          </w:tcPr>
+          <w:p>
+            <w:pPr>
+              <w:jc w:val="both"/>
+              <w:rPr>
+                <w:rFonts w:ascii="Times New Roman" w:eastAsia="Times New Roman" w:hAnsi="Times New Roman" w:cs="Times New Roman"/>
+                <w:color w:val="auto"/>
+                <w:sz w:val="24"/>
+                <w:szCs w:val="24"/>
+                <w:lang w:eastAsia="es-MX"/>
+              </w:rPr>
+            </w:pPr>
+            <w:r>
+              <w:rPr>
+                <w:rFonts w:ascii="Times New Roman" w:eastAsia="Times New Roman" w:hAnsi="Times New Roman" w:cs="Times New Roman"/>
+                <w:color w:val="auto"/>
+                <w:sz w:val="24"/>
+                <w:szCs w:val="24"/>
+                <w:lang w:eastAsia="es-MX"/>
+              </w:rPr>
+              <w:t>CU-0</w:t>
+            </w:r>
+            <w:r>
+              <w:rPr>
+                <w:rFonts w:ascii="Times New Roman" w:eastAsia="Times New Roman" w:hAnsi="Times New Roman" w:cs="Times New Roman"/>
+                <w:color w:val="auto"/>
+                <w:sz w:val="24"/>
+                <w:szCs w:val="24"/>
+                <w:lang w:eastAsia="es-MX"/>
+              </w:rPr>
+              <w:t>5</w:t>
+            </w:r>
+          </w:p>
+        </w:tc>
+        <w:tc>
+          <w:tcPr>
+            <w:tcW w:w="7418" w:type="dxa"/>
+          </w:tcPr>
+          <w:p>
+            <w:pPr>
+              <w:cnfStyle w:val="100000000000" w:firstRow="1" w:lastRow="0" w:firstColumn="0" w:lastColumn="0" w:oddVBand="0" w:evenVBand="0" w:oddHBand="0" w:evenHBand="0" w:firstRowFirstColumn="0" w:firstRowLastColumn="0" w:lastRowFirstColumn="0" w:lastRowLastColumn="0"/>
+              <w:rPr>
+                <w:rFonts w:ascii="Times New Roman" w:eastAsia="Times New Roman" w:hAnsi="Times New Roman" w:cs="Times New Roman"/>
+                <w:color w:val="auto"/>
+                <w:sz w:val="24"/>
+                <w:szCs w:val="24"/>
+                <w:lang w:eastAsia="es-MX"/>
+              </w:rPr>
+            </w:pPr>
+            <w:r>
+              <w:rPr>
+                <w:rFonts w:ascii="Times New Roman" w:eastAsia="Times New Roman" w:hAnsi="Times New Roman" w:cs="Times New Roman"/>
+                <w:color w:val="auto"/>
+                <w:sz w:val="24"/>
+                <w:szCs w:val="24"/>
+                <w:lang w:eastAsia="es-MX"/>
+              </w:rPr>
+              <w:t xml:space="preserve">Opción </w:t>
+            </w:r>
+            <w:r>
+              <w:rPr>
+                <w:rFonts w:ascii="Times New Roman" w:eastAsia="Times New Roman" w:hAnsi="Times New Roman" w:cs="Times New Roman"/>
+                <w:color w:val="auto"/>
+                <w:sz w:val="24"/>
+                <w:szCs w:val="24"/>
+                <w:lang w:eastAsia="es-MX"/>
+              </w:rPr>
+              <w:t>cerraduras.</w:t>
+            </w:r>
+          </w:p>
+        </w:tc>
+      </w:tr>
+      <w:tr>
+        <w:trPr>
+          <w:cnfStyle w:val="000000100000" w:firstRow="0" w:lastRow="0" w:firstColumn="0" w:lastColumn="0" w:oddVBand="0" w:evenVBand="0" w:oddHBand="1" w:evenHBand="0" w:firstRowFirstColumn="0" w:firstRowLastColumn="0" w:lastRowFirstColumn="0" w:lastRowLastColumn="0"/>
+          <w:jc w:val="center"/>
+        </w:trPr>
+        <w:tc>
+          <w:tcPr>
+            <w:cnfStyle w:val="001000000000" w:firstRow="0" w:lastRow="0" w:firstColumn="1" w:lastColumn="0" w:oddVBand="0" w:evenVBand="0" w:oddHBand="0" w:evenHBand="0" w:firstRowFirstColumn="0" w:firstRowLastColumn="0" w:lastRowFirstColumn="0" w:lastRowLastColumn="0"/>
+            <w:tcW w:w="8828" w:type="dxa"/>
+            <w:gridSpan w:val="2"/>
+          </w:tcPr>
+          <w:p>
+            <w:pPr>
+              <w:jc w:val="both"/>
+              <w:rPr>
+                <w:rFonts w:ascii="Times New Roman" w:eastAsia="Times New Roman" w:hAnsi="Times New Roman" w:cs="Times New Roman"/>
+                <w:b w:val="0"/>
+                <w:bCs w:val="0"/>
+                <w:sz w:val="24"/>
+                <w:szCs w:val="24"/>
+                <w:lang w:eastAsia="es-MX"/>
+              </w:rPr>
+            </w:pPr>
+            <w:r>
+              <w:rPr>
+                <w:rFonts w:ascii="Times New Roman" w:eastAsia="Times New Roman" w:hAnsi="Times New Roman" w:cs="Times New Roman"/>
+                <w:b w:val="0"/>
+                <w:bCs w:val="0"/>
+                <w:sz w:val="24"/>
+                <w:szCs w:val="24"/>
+                <w:lang w:eastAsia="es-MX"/>
+              </w:rPr>
+              <w:t xml:space="preserve">Fecha: </w:t>
+            </w:r>
+            <w:r>
+              <w:rPr>
+                <w:rFonts w:ascii="Times New Roman" w:eastAsia="Times New Roman" w:hAnsi="Times New Roman" w:cs="Times New Roman"/>
+                <w:b w:val="0"/>
+                <w:bCs w:val="0"/>
+                <w:sz w:val="24"/>
+                <w:szCs w:val="24"/>
+                <w:lang w:eastAsia="es-MX"/>
+              </w:rPr>
+              <w:t>20/Mayo</w:t>
+            </w:r>
+            <w:r>
+              <w:rPr>
+                <w:rFonts w:ascii="Times New Roman" w:eastAsia="Times New Roman" w:hAnsi="Times New Roman" w:cs="Times New Roman"/>
+                <w:b w:val="0"/>
+                <w:bCs w:val="0"/>
+                <w:sz w:val="24"/>
+                <w:szCs w:val="24"/>
+                <w:lang w:eastAsia="es-MX"/>
+              </w:rPr>
+              <w:t>/2020 Primera Versión.</w:t>
+            </w:r>
+          </w:p>
+        </w:tc>
+      </w:tr>
+      <w:tr>
+        <w:trPr>
+          <w:jc w:val="center"/>
+        </w:trPr>
+        <w:tc>
+          <w:tcPr>
+            <w:cnfStyle w:val="001000000000" w:firstRow="0" w:lastRow="0" w:firstColumn="1" w:lastColumn="0" w:oddVBand="0" w:evenVBand="0" w:oddHBand="0" w:evenHBand="0" w:firstRowFirstColumn="0" w:firstRowLastColumn="0" w:lastRowFirstColumn="0" w:lastRowLastColumn="0"/>
+            <w:tcW w:w="8828" w:type="dxa"/>
+            <w:gridSpan w:val="2"/>
+          </w:tcPr>
+          <w:p>
+            <w:pPr>
+              <w:jc w:val="both"/>
+              <w:rPr>
+                <w:rFonts w:ascii="Times New Roman" w:eastAsia="Times New Roman" w:hAnsi="Times New Roman" w:cs="Times New Roman"/>
+                <w:b w:val="0"/>
+                <w:bCs w:val="0"/>
+                <w:sz w:val="24"/>
+                <w:szCs w:val="24"/>
+                <w:lang w:eastAsia="es-MX"/>
+              </w:rPr>
+            </w:pPr>
+            <w:r>
+              <w:rPr>
+                <w:rFonts w:ascii="Times New Roman" w:eastAsia="Times New Roman" w:hAnsi="Times New Roman" w:cs="Times New Roman"/>
+                <w:b w:val="0"/>
+                <w:bCs w:val="0"/>
+                <w:sz w:val="24"/>
+                <w:szCs w:val="24"/>
+                <w:lang w:eastAsia="es-MX"/>
+              </w:rPr>
+              <w:t xml:space="preserve">Actor: </w:t>
+            </w:r>
+            <w:r>
+              <w:rPr>
+                <w:rFonts w:ascii="Times New Roman" w:eastAsia="Times New Roman" w:hAnsi="Times New Roman" w:cs="Times New Roman"/>
+                <w:b w:val="0"/>
+                <w:bCs w:val="0"/>
+                <w:sz w:val="24"/>
+                <w:szCs w:val="24"/>
+                <w:lang w:eastAsia="es-MX"/>
+              </w:rPr>
+              <w:t>Administrador</w:t>
+            </w:r>
+          </w:p>
+        </w:tc>
+      </w:tr>
+      <w:tr>
+        <w:trPr>
+          <w:cnfStyle w:val="000000100000" w:firstRow="0" w:lastRow="0" w:firstColumn="0" w:lastColumn="0" w:oddVBand="0" w:evenVBand="0" w:oddHBand="1" w:evenHBand="0" w:firstRowFirstColumn="0" w:firstRowLastColumn="0" w:lastRowFirstColumn="0" w:lastRowLastColumn="0"/>
+          <w:jc w:val="center"/>
+        </w:trPr>
+        <w:tc>
+          <w:tcPr>
+            <w:cnfStyle w:val="001000000000" w:firstRow="0" w:lastRow="0" w:firstColumn="1" w:lastColumn="0" w:oddVBand="0" w:evenVBand="0" w:oddHBand="0" w:evenHBand="0" w:firstRowFirstColumn="0" w:firstRowLastColumn="0" w:lastRowFirstColumn="0" w:lastRowLastColumn="0"/>
+            <w:tcW w:w="8828" w:type="dxa"/>
+            <w:gridSpan w:val="2"/>
+          </w:tcPr>
+          <w:p>
+            <w:pPr>
+              <w:jc w:val="both"/>
+              <w:rPr>
+                <w:rFonts w:ascii="Times New Roman" w:eastAsia="Times New Roman" w:hAnsi="Times New Roman" w:cs="Times New Roman"/>
+                <w:b w:val="0"/>
+                <w:bCs w:val="0"/>
+                <w:sz w:val="24"/>
+                <w:szCs w:val="24"/>
+                <w:lang w:eastAsia="es-MX"/>
+              </w:rPr>
+            </w:pPr>
+            <w:r>
+              <w:rPr>
+                <w:rFonts w:ascii="Times New Roman" w:eastAsia="Times New Roman" w:hAnsi="Times New Roman" w:cs="Times New Roman"/>
+                <w:b w:val="0"/>
+                <w:bCs w:val="0"/>
+                <w:sz w:val="24"/>
+                <w:szCs w:val="24"/>
+                <w:lang w:eastAsia="es-MX"/>
+              </w:rPr>
+              <w:t>Prioridad: Alta</w:t>
+            </w:r>
+          </w:p>
+        </w:tc>
+      </w:tr>
+      <w:tr>
+        <w:trPr>
+          <w:jc w:val="center"/>
+        </w:trPr>
+        <w:tc>
+          <w:tcPr>
+            <w:cnfStyle w:val="001000000000" w:firstRow="0" w:lastRow="0" w:firstColumn="1" w:lastColumn="0" w:oddVBand="0" w:evenVBand="0" w:oddHBand="0" w:evenHBand="0" w:firstRowFirstColumn="0" w:firstRowLastColumn="0" w:lastRowFirstColumn="0" w:lastRowLastColumn="0"/>
+            <w:tcW w:w="8828" w:type="dxa"/>
+            <w:gridSpan w:val="2"/>
+          </w:tcPr>
+          <w:p>
+            <w:pPr>
+              <w:jc w:val="both"/>
+              <w:rPr>
+                <w:rFonts w:ascii="Times New Roman" w:eastAsia="Times New Roman" w:hAnsi="Times New Roman" w:cs="Times New Roman"/>
+                <w:sz w:val="24"/>
+                <w:szCs w:val="24"/>
+                <w:lang w:eastAsia="es-MX"/>
+              </w:rPr>
+            </w:pPr>
+            <w:r>
+              <w:rPr>
+                <w:rFonts w:ascii="Times New Roman" w:eastAsia="Times New Roman" w:hAnsi="Times New Roman" w:cs="Times New Roman"/>
+                <w:b w:val="0"/>
+                <w:bCs w:val="0"/>
+                <w:sz w:val="24"/>
+                <w:szCs w:val="24"/>
+                <w:lang w:eastAsia="es-MX"/>
+              </w:rPr>
+              <w:t>Descripción:</w:t>
+            </w:r>
+          </w:p>
+          <w:p>
+            <w:pPr>
+              <w:jc w:val="both"/>
+              <w:rPr>
+                <w:rFonts w:ascii="Times New Roman" w:eastAsia="Times New Roman" w:hAnsi="Times New Roman" w:cs="Times New Roman"/>
+                <w:sz w:val="24"/>
+                <w:szCs w:val="24"/>
+                <w:lang w:eastAsia="es-MX"/>
+              </w:rPr>
+            </w:pPr>
+            <w:r>
+              <w:rPr>
+                <w:rFonts w:ascii="Times New Roman" w:eastAsia="Times New Roman" w:hAnsi="Times New Roman" w:cs="Times New Roman"/>
+                <w:b w:val="0"/>
+                <w:bCs w:val="0"/>
+                <w:sz w:val="24"/>
+                <w:szCs w:val="24"/>
+                <w:lang w:eastAsia="es-MX"/>
+              </w:rPr>
+              <w:t xml:space="preserve">Permite al usuario administrador poder </w:t>
+            </w:r>
+            <w:r>
+              <w:rPr>
+                <w:rFonts w:ascii="Times New Roman" w:eastAsia="Times New Roman" w:hAnsi="Times New Roman" w:cs="Times New Roman"/>
+                <w:b w:val="0"/>
+                <w:bCs w:val="0"/>
+                <w:sz w:val="24"/>
+                <w:szCs w:val="24"/>
+                <w:lang w:eastAsia="es-MX"/>
+              </w:rPr>
+              <w:t>abrir y cerrar la cerradura</w:t>
+            </w:r>
+            <w:r>
+              <w:rPr>
+                <w:rFonts w:ascii="Times New Roman" w:eastAsia="Times New Roman" w:hAnsi="Times New Roman" w:cs="Times New Roman"/>
+                <w:b w:val="0"/>
+                <w:bCs w:val="0"/>
+                <w:sz w:val="24"/>
+                <w:szCs w:val="24"/>
+                <w:lang w:eastAsia="es-MX"/>
+              </w:rPr>
+              <w:t xml:space="preserve"> de la habitación que desee.</w:t>
+            </w:r>
+          </w:p>
+          <w:p>
+            <w:pPr>
+              <w:pStyle w:val="Prrafodelista"/>
+              <w:numPr>
+                <w:ilvl w:val="0"/>
+                <w:numId w:val="5"/>
+              </w:numPr>
+              <w:spacing w:after="160" w:line="259" w:lineRule="auto"/>
+              <w:jc w:val="both"/>
+              <w:rPr>
+                <w:rFonts w:ascii="Times New Roman" w:eastAsia="Times New Roman" w:hAnsi="Times New Roman" w:cs="Times New Roman"/>
+                <w:b w:val="0"/>
+                <w:bCs w:val="0"/>
+                <w:sz w:val="24"/>
+                <w:szCs w:val="24"/>
+                <w:lang w:eastAsia="es-MX"/>
+              </w:rPr>
+            </w:pPr>
+            <w:r>
+              <w:rPr>
+                <w:rFonts w:ascii="Times New Roman" w:eastAsia="Times New Roman" w:hAnsi="Times New Roman" w:cs="Times New Roman"/>
+                <w:b w:val="0"/>
+                <w:bCs w:val="0"/>
+                <w:sz w:val="24"/>
+                <w:szCs w:val="24"/>
+                <w:lang w:eastAsia="es-MX"/>
+              </w:rPr>
+              <w:t>Cuando el usuario administrador quiera</w:t>
+            </w:r>
+            <w:r>
+              <w:rPr>
+                <w:rFonts w:ascii="Times New Roman" w:eastAsia="Times New Roman" w:hAnsi="Times New Roman" w:cs="Times New Roman"/>
+                <w:b w:val="0"/>
+                <w:bCs w:val="0"/>
+                <w:sz w:val="24"/>
+                <w:szCs w:val="24"/>
+                <w:lang w:eastAsia="es-MX"/>
+              </w:rPr>
+              <w:t xml:space="preserve"> abrir la puerta</w:t>
+            </w:r>
+            <w:r>
+              <w:rPr>
+                <w:rFonts w:ascii="Times New Roman" w:eastAsia="Times New Roman" w:hAnsi="Times New Roman" w:cs="Times New Roman"/>
+                <w:b w:val="0"/>
+                <w:bCs w:val="0"/>
+                <w:sz w:val="24"/>
+                <w:szCs w:val="24"/>
+                <w:lang w:eastAsia="es-MX"/>
+              </w:rPr>
+              <w:t xml:space="preserve"> de alguna habitación deberá dar clic al recuadro de la habitación que quiere </w:t>
+            </w:r>
+            <w:r>
+              <w:rPr>
+                <w:rFonts w:ascii="Times New Roman" w:eastAsia="Times New Roman" w:hAnsi="Times New Roman" w:cs="Times New Roman"/>
+                <w:b w:val="0"/>
+                <w:bCs w:val="0"/>
+                <w:sz w:val="24"/>
+                <w:szCs w:val="24"/>
+                <w:lang w:eastAsia="es-MX"/>
+              </w:rPr>
+              <w:t>abrir</w:t>
+            </w:r>
+            <w:r>
+              <w:rPr>
+                <w:rFonts w:ascii="Times New Roman" w:eastAsia="Times New Roman" w:hAnsi="Times New Roman" w:cs="Times New Roman"/>
+                <w:b w:val="0"/>
+                <w:bCs w:val="0"/>
+                <w:sz w:val="24"/>
+                <w:szCs w:val="24"/>
+                <w:lang w:eastAsia="es-MX"/>
+              </w:rPr>
+              <w:t>, para que dentro del recuadro se muestre</w:t>
+            </w:r>
+            <w:r>
+              <w:rPr>
+                <w:rFonts w:ascii="Times New Roman" w:eastAsia="Times New Roman" w:hAnsi="Times New Roman" w:cs="Times New Roman"/>
+                <w:b w:val="0"/>
+                <w:bCs w:val="0"/>
+                <w:sz w:val="24"/>
+                <w:szCs w:val="24"/>
+                <w:lang w:eastAsia="es-MX"/>
+              </w:rPr>
+              <w:t xml:space="preserve"> </w:t>
+            </w:r>
+            <w:r>
+              <w:rPr>
+                <w:rFonts w:ascii="Times New Roman" w:eastAsia="Times New Roman" w:hAnsi="Times New Roman" w:cs="Times New Roman"/>
+                <w:b w:val="0"/>
+                <w:bCs w:val="0"/>
+                <w:sz w:val="24"/>
+                <w:szCs w:val="24"/>
+                <w:lang w:eastAsia="es-MX"/>
+              </w:rPr>
+              <w:t xml:space="preserve">de color </w:t>
+            </w:r>
+            <w:r>
+              <w:rPr>
+                <w:rFonts w:ascii="Times New Roman" w:eastAsia="Times New Roman" w:hAnsi="Times New Roman" w:cs="Times New Roman"/>
+                <w:b w:val="0"/>
+                <w:bCs w:val="0"/>
+                <w:sz w:val="24"/>
+                <w:szCs w:val="24"/>
+                <w:highlight w:val="green"/>
+                <w:lang w:eastAsia="es-MX"/>
+              </w:rPr>
+              <w:t>verde</w:t>
+            </w:r>
+            <w:r>
+              <w:rPr>
+                <w:rFonts w:ascii="Times New Roman" w:eastAsia="Times New Roman" w:hAnsi="Times New Roman" w:cs="Times New Roman"/>
+                <w:b w:val="0"/>
+                <w:bCs w:val="0"/>
+                <w:sz w:val="24"/>
+                <w:szCs w:val="24"/>
+                <w:lang w:eastAsia="es-MX"/>
+              </w:rPr>
+              <w:t xml:space="preserve"> simulando que la </w:t>
+            </w:r>
+            <w:r>
+              <w:rPr>
+                <w:rFonts w:ascii="Times New Roman" w:eastAsia="Times New Roman" w:hAnsi="Times New Roman" w:cs="Times New Roman"/>
+                <w:b w:val="0"/>
+                <w:bCs w:val="0"/>
+                <w:sz w:val="24"/>
+                <w:szCs w:val="24"/>
+                <w:lang w:eastAsia="es-MX"/>
+              </w:rPr>
+              <w:t>puerta está abierta</w:t>
+            </w:r>
+            <w:r>
+              <w:rPr>
+                <w:rFonts w:ascii="Times New Roman" w:eastAsia="Times New Roman" w:hAnsi="Times New Roman" w:cs="Times New Roman"/>
+                <w:b w:val="0"/>
+                <w:bCs w:val="0"/>
+                <w:sz w:val="24"/>
+                <w:szCs w:val="24"/>
+                <w:lang w:eastAsia="es-MX"/>
+              </w:rPr>
+              <w:t xml:space="preserve"> de dicha habitación.</w:t>
+            </w:r>
+          </w:p>
+          <w:p>
+            <w:pPr>
+              <w:pStyle w:val="Prrafodelista"/>
+              <w:numPr>
+                <w:ilvl w:val="0"/>
+                <w:numId w:val="5"/>
+              </w:numPr>
+              <w:spacing w:after="160" w:line="259" w:lineRule="auto"/>
+              <w:jc w:val="both"/>
+              <w:rPr>
+                <w:rFonts w:ascii="Times New Roman" w:eastAsia="Times New Roman" w:hAnsi="Times New Roman" w:cs="Times New Roman"/>
+                <w:b w:val="0"/>
+                <w:bCs w:val="0"/>
+                <w:sz w:val="24"/>
+                <w:szCs w:val="24"/>
+                <w:lang w:eastAsia="es-MX"/>
+              </w:rPr>
+            </w:pPr>
+            <w:r>
+              <w:rPr>
+                <w:rFonts w:ascii="Times New Roman" w:eastAsia="Times New Roman" w:hAnsi="Times New Roman" w:cs="Times New Roman"/>
+                <w:b w:val="0"/>
+                <w:bCs w:val="0"/>
+                <w:sz w:val="24"/>
+                <w:szCs w:val="24"/>
+                <w:lang w:eastAsia="es-MX"/>
+              </w:rPr>
+              <w:t>Cuando el usuario administrador quiera</w:t>
+            </w:r>
+            <w:r>
+              <w:rPr>
+                <w:rFonts w:ascii="Times New Roman" w:eastAsia="Times New Roman" w:hAnsi="Times New Roman" w:cs="Times New Roman"/>
+                <w:b w:val="0"/>
+                <w:bCs w:val="0"/>
+                <w:sz w:val="24"/>
+                <w:szCs w:val="24"/>
+                <w:lang w:eastAsia="es-MX"/>
+              </w:rPr>
+              <w:t xml:space="preserve"> </w:t>
+            </w:r>
+            <w:r>
+              <w:rPr>
+                <w:rFonts w:ascii="Times New Roman" w:eastAsia="Times New Roman" w:hAnsi="Times New Roman" w:cs="Times New Roman"/>
+                <w:b w:val="0"/>
+                <w:bCs w:val="0"/>
+                <w:sz w:val="24"/>
+                <w:szCs w:val="24"/>
+                <w:lang w:eastAsia="es-MX"/>
+              </w:rPr>
+              <w:t>cerrar</w:t>
+            </w:r>
+            <w:r>
+              <w:rPr>
+                <w:rFonts w:ascii="Times New Roman" w:eastAsia="Times New Roman" w:hAnsi="Times New Roman" w:cs="Times New Roman"/>
+                <w:b w:val="0"/>
+                <w:bCs w:val="0"/>
+                <w:sz w:val="24"/>
+                <w:szCs w:val="24"/>
+                <w:lang w:eastAsia="es-MX"/>
+              </w:rPr>
+              <w:t xml:space="preserve"> la puerta</w:t>
+            </w:r>
+            <w:r>
+              <w:rPr>
+                <w:rFonts w:ascii="Times New Roman" w:eastAsia="Times New Roman" w:hAnsi="Times New Roman" w:cs="Times New Roman"/>
+                <w:b w:val="0"/>
+                <w:bCs w:val="0"/>
+                <w:sz w:val="24"/>
+                <w:szCs w:val="24"/>
+                <w:lang w:eastAsia="es-MX"/>
+              </w:rPr>
+              <w:t xml:space="preserve"> con seguro</w:t>
+            </w:r>
+            <w:r>
+              <w:rPr>
+                <w:rFonts w:ascii="Times New Roman" w:eastAsia="Times New Roman" w:hAnsi="Times New Roman" w:cs="Times New Roman"/>
+                <w:b w:val="0"/>
+                <w:bCs w:val="0"/>
+                <w:sz w:val="24"/>
+                <w:szCs w:val="24"/>
+                <w:lang w:eastAsia="es-MX"/>
+              </w:rPr>
+              <w:t xml:space="preserve"> de alguna habitación deberá dar clic al recuadro de la habitación que quiere </w:t>
+            </w:r>
+            <w:r>
+              <w:rPr>
+                <w:rFonts w:ascii="Times New Roman" w:eastAsia="Times New Roman" w:hAnsi="Times New Roman" w:cs="Times New Roman"/>
+                <w:b w:val="0"/>
+                <w:bCs w:val="0"/>
+                <w:sz w:val="24"/>
+                <w:szCs w:val="24"/>
+                <w:lang w:eastAsia="es-MX"/>
+              </w:rPr>
+              <w:t>abrir</w:t>
+            </w:r>
+            <w:r>
+              <w:rPr>
+                <w:rFonts w:ascii="Times New Roman" w:eastAsia="Times New Roman" w:hAnsi="Times New Roman" w:cs="Times New Roman"/>
+                <w:b w:val="0"/>
+                <w:bCs w:val="0"/>
+                <w:sz w:val="24"/>
+                <w:szCs w:val="24"/>
+                <w:lang w:eastAsia="es-MX"/>
+              </w:rPr>
+              <w:t>, para que dentro del recuadro se muestre</w:t>
+            </w:r>
+            <w:r>
+              <w:rPr>
+                <w:rFonts w:ascii="Times New Roman" w:eastAsia="Times New Roman" w:hAnsi="Times New Roman" w:cs="Times New Roman"/>
+                <w:b w:val="0"/>
+                <w:bCs w:val="0"/>
+                <w:sz w:val="24"/>
+                <w:szCs w:val="24"/>
+                <w:lang w:eastAsia="es-MX"/>
+              </w:rPr>
+              <w:t xml:space="preserve"> </w:t>
+            </w:r>
+            <w:r>
+              <w:rPr>
+                <w:rFonts w:ascii="Times New Roman" w:eastAsia="Times New Roman" w:hAnsi="Times New Roman" w:cs="Times New Roman"/>
+                <w:b w:val="0"/>
+                <w:bCs w:val="0"/>
+                <w:sz w:val="24"/>
+                <w:szCs w:val="24"/>
+                <w:lang w:eastAsia="es-MX"/>
+              </w:rPr>
+              <w:t xml:space="preserve">de color </w:t>
+            </w:r>
+            <w:r>
+              <w:rPr>
+                <w:rFonts w:ascii="Times New Roman" w:eastAsia="Times New Roman" w:hAnsi="Times New Roman" w:cs="Times New Roman"/>
+                <w:b w:val="0"/>
+                <w:bCs w:val="0"/>
+                <w:sz w:val="24"/>
+                <w:szCs w:val="24"/>
+                <w:highlight w:val="red"/>
+                <w:lang w:eastAsia="es-MX"/>
+              </w:rPr>
+              <w:t>rojo</w:t>
+            </w:r>
+            <w:r>
+              <w:rPr>
+                <w:rFonts w:ascii="Times New Roman" w:eastAsia="Times New Roman" w:hAnsi="Times New Roman" w:cs="Times New Roman"/>
+                <w:b w:val="0"/>
+                <w:bCs w:val="0"/>
+                <w:sz w:val="24"/>
+                <w:szCs w:val="24"/>
+                <w:lang w:eastAsia="es-MX"/>
+              </w:rPr>
+              <w:t xml:space="preserve"> simulando que la </w:t>
+            </w:r>
+            <w:r>
+              <w:rPr>
+                <w:rFonts w:ascii="Times New Roman" w:eastAsia="Times New Roman" w:hAnsi="Times New Roman" w:cs="Times New Roman"/>
+                <w:b w:val="0"/>
+                <w:bCs w:val="0"/>
+                <w:sz w:val="24"/>
+                <w:szCs w:val="24"/>
+                <w:lang w:eastAsia="es-MX"/>
+              </w:rPr>
+              <w:t xml:space="preserve">puerta </w:t>
+            </w:r>
+            <w:r>
+              <w:rPr>
+                <w:rFonts w:ascii="Times New Roman" w:eastAsia="Times New Roman" w:hAnsi="Times New Roman" w:cs="Times New Roman"/>
+                <w:b w:val="0"/>
+                <w:bCs w:val="0"/>
+                <w:sz w:val="24"/>
+                <w:szCs w:val="24"/>
+                <w:lang w:eastAsia="es-MX"/>
+              </w:rPr>
+              <w:t>está</w:t>
+            </w:r>
+            <w:r>
+              <w:rPr>
+                <w:rFonts w:ascii="Times New Roman" w:eastAsia="Times New Roman" w:hAnsi="Times New Roman" w:cs="Times New Roman"/>
+                <w:b w:val="0"/>
+                <w:bCs w:val="0"/>
+                <w:sz w:val="24"/>
+                <w:szCs w:val="24"/>
+                <w:lang w:eastAsia="es-MX"/>
+              </w:rPr>
+              <w:t xml:space="preserve"> abierta</w:t>
+            </w:r>
+            <w:r>
+              <w:rPr>
+                <w:rFonts w:ascii="Times New Roman" w:eastAsia="Times New Roman" w:hAnsi="Times New Roman" w:cs="Times New Roman"/>
+                <w:b w:val="0"/>
+                <w:bCs w:val="0"/>
+                <w:sz w:val="24"/>
+                <w:szCs w:val="24"/>
+                <w:lang w:eastAsia="es-MX"/>
+              </w:rPr>
+              <w:t xml:space="preserve"> de dicha habitación.</w:t>
+            </w:r>
+          </w:p>
+        </w:tc>
+      </w:tr>
+    </w:tbl>
+    <w:p>
+      <w:pPr>
+        <w:rPr>
+          <w:sz w:val="16"/>
+          <w:szCs w:val="16"/>
+        </w:rPr>
+      </w:pPr>
+    </w:p>
+    <w:tbl>
+      <w:tblPr>
+        <w:tblStyle w:val="Tablaconcuadrcula4-nfasis5"/>
+        <w:tblW w:w="0" w:type="auto"/>
+        <w:jc w:val="center"/>
+        <w:tblLook w:val="04A0" w:firstRow="1" w:lastRow="0" w:firstColumn="1" w:lastColumn="0" w:noHBand="0" w:noVBand="1"/>
+      </w:tblPr>
+      <w:tblGrid>
+        <w:gridCol w:w="1410"/>
+        <w:gridCol w:w="7418"/>
+      </w:tblGrid>
+      <w:tr>
+        <w:trPr>
+          <w:cnfStyle w:val="100000000000" w:firstRow="1" w:lastRow="0" w:firstColumn="0" w:lastColumn="0" w:oddVBand="0" w:evenVBand="0" w:oddHBand="0" w:evenHBand="0" w:firstRowFirstColumn="0" w:firstRowLastColumn="0" w:lastRowFirstColumn="0" w:lastRowLastColumn="0"/>
+          <w:jc w:val="center"/>
+        </w:trPr>
+        <w:tc>
+          <w:tcPr>
+            <w:cnfStyle w:val="001000000000" w:firstRow="0" w:lastRow="0" w:firstColumn="1" w:lastColumn="0" w:oddVBand="0" w:evenVBand="0" w:oddHBand="0" w:evenHBand="0" w:firstRowFirstColumn="0" w:firstRowLastColumn="0" w:lastRowFirstColumn="0" w:lastRowLastColumn="0"/>
+            <w:tcW w:w="1410" w:type="dxa"/>
+          </w:tcPr>
+          <w:p>
+            <w:pPr>
+              <w:jc w:val="both"/>
+              <w:rPr>
+                <w:rFonts w:ascii="Times New Roman" w:eastAsia="Times New Roman" w:hAnsi="Times New Roman" w:cs="Times New Roman"/>
+                <w:color w:val="auto"/>
+                <w:sz w:val="24"/>
+                <w:szCs w:val="24"/>
+                <w:lang w:eastAsia="es-MX"/>
+              </w:rPr>
+            </w:pPr>
+            <w:r>
+              <w:rPr>
+                <w:rFonts w:ascii="Times New Roman" w:eastAsia="Times New Roman" w:hAnsi="Times New Roman" w:cs="Times New Roman"/>
+                <w:color w:val="auto"/>
+                <w:sz w:val="24"/>
+                <w:szCs w:val="24"/>
+                <w:lang w:eastAsia="es-MX"/>
+              </w:rPr>
+              <w:t>CU-0</w:t>
+            </w:r>
+            <w:r>
+              <w:rPr>
+                <w:rFonts w:ascii="Times New Roman" w:eastAsia="Times New Roman" w:hAnsi="Times New Roman" w:cs="Times New Roman"/>
+                <w:color w:val="auto"/>
+                <w:sz w:val="24"/>
+                <w:szCs w:val="24"/>
+                <w:lang w:eastAsia="es-MX"/>
+              </w:rPr>
+              <w:t>5</w:t>
+            </w:r>
+          </w:p>
+        </w:tc>
+        <w:tc>
+          <w:tcPr>
+            <w:tcW w:w="7418" w:type="dxa"/>
+          </w:tcPr>
+          <w:p>
+            <w:pPr>
+              <w:cnfStyle w:val="100000000000" w:firstRow="1" w:lastRow="0" w:firstColumn="0" w:lastColumn="0" w:oddVBand="0" w:evenVBand="0" w:oddHBand="0" w:evenHBand="0" w:firstRowFirstColumn="0" w:firstRowLastColumn="0" w:lastRowFirstColumn="0" w:lastRowLastColumn="0"/>
+              <w:rPr>
+                <w:rFonts w:ascii="Times New Roman" w:eastAsia="Times New Roman" w:hAnsi="Times New Roman" w:cs="Times New Roman"/>
+                <w:color w:val="auto"/>
+                <w:sz w:val="24"/>
+                <w:szCs w:val="24"/>
+                <w:lang w:eastAsia="es-MX"/>
+              </w:rPr>
+            </w:pPr>
+            <w:r>
+              <w:rPr>
+                <w:rFonts w:ascii="Times New Roman" w:eastAsia="Times New Roman" w:hAnsi="Times New Roman" w:cs="Times New Roman"/>
+                <w:color w:val="auto"/>
+                <w:sz w:val="24"/>
+                <w:szCs w:val="24"/>
+                <w:lang w:eastAsia="es-MX"/>
+              </w:rPr>
+              <w:t>Opción cerraduras.</w:t>
+            </w:r>
+          </w:p>
+        </w:tc>
+      </w:tr>
+      <w:tr>
+        <w:trPr>
+          <w:cnfStyle w:val="000000100000" w:firstRow="0" w:lastRow="0" w:firstColumn="0" w:lastColumn="0" w:oddVBand="0" w:evenVBand="0" w:oddHBand="1" w:evenHBand="0" w:firstRowFirstColumn="0" w:firstRowLastColumn="0" w:lastRowFirstColumn="0" w:lastRowLastColumn="0"/>
+          <w:jc w:val="center"/>
+        </w:trPr>
+        <w:tc>
+          <w:tcPr>
+            <w:cnfStyle w:val="001000000000" w:firstRow="0" w:lastRow="0" w:firstColumn="1" w:lastColumn="0" w:oddVBand="0" w:evenVBand="0" w:oddHBand="0" w:evenHBand="0" w:firstRowFirstColumn="0" w:firstRowLastColumn="0" w:lastRowFirstColumn="0" w:lastRowLastColumn="0"/>
+            <w:tcW w:w="8828" w:type="dxa"/>
+            <w:gridSpan w:val="2"/>
+          </w:tcPr>
+          <w:p>
+            <w:pPr>
+              <w:jc w:val="center"/>
+              <w:rPr>
+                <w:rFonts w:ascii="Times New Roman" w:eastAsia="Times New Roman" w:hAnsi="Times New Roman" w:cs="Times New Roman"/>
+                <w:b w:val="0"/>
+                <w:bCs w:val="0"/>
+                <w:sz w:val="24"/>
+                <w:szCs w:val="24"/>
+                <w:lang w:eastAsia="es-MX"/>
+              </w:rPr>
+            </w:pPr>
+            <w:r>
+              <w:rPr>
+                <w:noProof/>
+              </w:rPr>
+              <w:drawing>
+                <wp:inline distT="0" distB="0" distL="0" distR="0" wp14:anchorId="56669492" wp14:editId="1067A7A2">
+                  <wp:extent cx="5270500" cy="1485900"/>
+                  <wp:effectExtent l="0" t="0" r="6350" b="0"/>
+                  <wp:docPr id="12" name="Imagen 12"/>
+                  <wp:cNvGraphicFramePr>
+                    <a:graphicFrameLocks xmlns:a="http://schemas.openxmlformats.org/drawingml/2006/main" noChangeAspect="1"/>
+                  </wp:cNvGraphicFramePr>
+                  <a:graphic xmlns:a="http://schemas.openxmlformats.org/drawingml/2006/main">
+                    <a:graphicData uri="http://schemas.openxmlformats.org/drawingml/2006/picture">
+                      <pic:pic xmlns:pic="http://schemas.openxmlformats.org/drawingml/2006/picture">
+                        <pic:nvPicPr>
+                          <pic:cNvPr id="1" name=""/>
+                          <pic:cNvPicPr/>
+                        </pic:nvPicPr>
+                        <pic:blipFill rotWithShape="1">
+                          <a:blip r:embed="rId11"/>
+                          <a:srcRect l="18802" t="35313" r="26294" b="39808"/>
+                          <a:stretch/>
+                        </pic:blipFill>
+                        <pic:spPr bwMode="auto">
+                          <a:xfrm>
+                            <a:off x="0" y="0"/>
+                            <a:ext cx="5302824" cy="1495013"/>
+                          </a:xfrm>
+                          <a:prstGeom prst="rect">
+                            <a:avLst/>
+                          </a:prstGeom>
+                          <a:ln>
+                            <a:noFill/>
+                          </a:ln>
+                          <a:extLst>
+                            <a:ext uri="{53640926-AAD7-44D8-BBD7-CCE9431645EC}">
+                              <a14:shadowObscured xmlns:a14="http://schemas.microsoft.com/office/drawing/2010/main"/>
+                            </a:ext>
+                          </a:extLst>
+                        </pic:spPr>
+                      </pic:pic>
+                    </a:graphicData>
+                  </a:graphic>
+                </wp:inline>
+              </w:drawing>
             </w:r>
           </w:p>
         </w:tc>
@@ -1999,8 +4161,94 @@
 </file>
 
 <file path=word/numbering.xml><?xml version="1.0" encoding="utf-8"?>
-<w:numbering xmlns:wpc="http://schemas.microsoft.com/office/word/2010/wordprocessingCanvas" xmlns:cx="http://schemas.microsoft.com/office/drawing/2014/chartex" xmlns:cx1="http://schemas.microsoft.com/office/drawing/2015/9/8/chartex" xmlns:cx2="http://schemas.microsoft.com/office/drawing/2015/10/21/chartex" xmlns:cx3="http://schemas.microsoft.com/office/drawing/2016/5/9/chartex" xmlns:cx4="http://schemas.microsoft.com/office/drawing/2016/5/10/chartex" xmlns:cx5="http://schemas.microsoft.com/office/drawing/2016/5/11/chartex" xmlns:cx6="http://schemas.microsoft.com/office/drawing/2016/5/12/chartex" xmlns:cx7="http://schemas.microsoft.com/office/drawing/2016/5/13/chartex" xmlns:cx8="http://schemas.microsoft.com/office/drawing/2016/5/14/chartex" xmlns:mc="http://schemas.openxmlformats.org/markup-compatibility/2006" xmlns:aink="http://schemas.microsoft.com/office/drawing/2016/ink" xmlns:am3d="http://schemas.microsoft.com/office/drawing/2017/model3d" xmlns:o="urn:schemas-microsoft-com:office:office" xmlns:r="http://schemas.openxmlformats.org/officeDocument/2006/relationships" xmlns:m="http://schemas.openxmlformats.org/officeDocument/2006/math" xmlns:v="urn:schemas-microsoft-com:vml" xmlns:wp14="http://schemas.microsoft.com/office/word/2010/wordprocessingDrawing" xmlns:wp="http://schemas.openxmlformats.org/drawingml/2006/wordprocessingDrawing" xmlns:w10="urn:schemas-microsoft-com:office:word" xmlns:w="http://schemas.openxmlformats.org/wordprocessingml/2006/main" xmlns:w14="http://schemas.microsoft.com/office/word/2010/wordml" xmlns:w15="http://schemas.microsoft.com/office/word/2012/wordml" xmlns:w16cid="http://schemas.microsoft.com/office/word/2016/wordml/cid" xmlns:w16se="http://schemas.microsoft.com/office/word/2015/wordml/symex" xmlns:wpg="http://schemas.microsoft.com/office/word/2010/wordprocessingGroup" xmlns:wpi="http://schemas.microsoft.com/office/word/2010/wordprocessingInk" xmlns:wne="http://schemas.microsoft.com/office/word/2006/wordml" xmlns:wps="http://schemas.microsoft.com/office/word/2010/wordprocessingShape" mc:Ignorable="w14 w15 w16se w16cid wp14">
+<w:numbering xmlns:wpc="http://schemas.microsoft.com/office/word/2010/wordprocessingCanvas" xmlns:cx="http://schemas.microsoft.com/office/drawing/2014/chartex" xmlns:cx1="http://schemas.microsoft.com/office/drawing/2015/9/8/chartex" xmlns:cx2="http://schemas.microsoft.com/office/drawing/2015/10/21/chartex" xmlns:cx3="http://schemas.microsoft.com/office/drawing/2016/5/9/chartex" xmlns:cx4="http://schemas.microsoft.com/office/drawing/2016/5/10/chartex" xmlns:cx5="http://schemas.microsoft.com/office/drawing/2016/5/11/chartex" xmlns:cx6="http://schemas.microsoft.com/office/drawing/2016/5/12/chartex" xmlns:cx7="http://schemas.microsoft.com/office/drawing/2016/5/13/chartex" xmlns:cx8="http://schemas.microsoft.com/office/drawing/2016/5/14/chartex" xmlns:mc="http://schemas.openxmlformats.org/markup-compatibility/2006" xmlns:aink="http://schemas.microsoft.com/office/drawing/2016/ink" xmlns:am3d="http://schemas.microsoft.com/office/drawing/2017/model3d" xmlns:o="urn:schemas-microsoft-com:office:office" xmlns:r="http://schemas.openxmlformats.org/officeDocument/2006/relationships" xmlns:m="http://schemas.openxmlformats.org/officeDocument/2006/math" xmlns:v="urn:schemas-microsoft-com:vml" xmlns:wp14="http://schemas.microsoft.com/office/word/2010/wordprocessingDrawing" xmlns:wp="http://schemas.openxmlformats.org/drawingml/2006/wordprocessingDrawing" xmlns:w10="urn:schemas-microsoft-com:office:word" xmlns:w="http://schemas.openxmlformats.org/wordprocessingml/2006/main" xmlns:w14="http://schemas.microsoft.com/office/word/2010/wordml" xmlns:w15="http://schemas.microsoft.com/office/word/2012/wordml" xmlns:w16cex="http://schemas.microsoft.com/office/word/2018/wordml/cex" xmlns:w16cid="http://schemas.microsoft.com/office/word/2016/wordml/cid" xmlns:w16="http://schemas.microsoft.com/office/word/2018/wordml" xmlns:w16se="http://schemas.microsoft.com/office/word/2015/wordml/symex" xmlns:wpg="http://schemas.microsoft.com/office/word/2010/wordprocessingGroup" xmlns:wpi="http://schemas.microsoft.com/office/word/2010/wordprocessingInk" xmlns:wne="http://schemas.microsoft.com/office/word/2006/wordml" xmlns:wps="http://schemas.microsoft.com/office/word/2010/wordprocessingShape" mc:Ignorable="w14 w15 w16se w16cid w16 w16cex wp14">
   <w:abstractNum w:abstractNumId="0" w15:restartNumberingAfterBreak="0">
+    <w:nsid w:val="42D36CBD"/>
+    <w:multiLevelType w:val="hybridMultilevel"/>
+    <w:tmpl w:val="425ACB82"/>
+    <w:lvl w:ilvl="0" w:tplc="080A0017">
+      <w:start w:val="1"/>
+      <w:numFmt w:val="lowerLetter"/>
+      <w:lvlText w:val="%1)"/>
+      <w:lvlJc w:val="left"/>
+      <w:pPr>
+        <w:ind w:left="720" w:hanging="360"/>
+      </w:pPr>
+    </w:lvl>
+    <w:lvl w:ilvl="1" w:tplc="080A0019" w:tentative="1">
+      <w:start w:val="1"/>
+      <w:numFmt w:val="lowerLetter"/>
+      <w:lvlText w:val="%2."/>
+      <w:lvlJc w:val="left"/>
+      <w:pPr>
+        <w:ind w:left="1440" w:hanging="360"/>
+      </w:pPr>
+    </w:lvl>
+    <w:lvl w:ilvl="2" w:tplc="080A001B" w:tentative="1">
+      <w:start w:val="1"/>
+      <w:numFmt w:val="lowerRoman"/>
+      <w:lvlText w:val="%3."/>
+      <w:lvlJc w:val="right"/>
+      <w:pPr>
+        <w:ind w:left="2160" w:hanging="180"/>
+      </w:pPr>
+    </w:lvl>
+    <w:lvl w:ilvl="3" w:tplc="080A000F" w:tentative="1">
+      <w:start w:val="1"/>
+      <w:numFmt w:val="decimal"/>
+      <w:lvlText w:val="%4."/>
+      <w:lvlJc w:val="left"/>
+      <w:pPr>
+        <w:ind w:left="2880" w:hanging="360"/>
+      </w:pPr>
+    </w:lvl>
+    <w:lvl w:ilvl="4" w:tplc="080A0019" w:tentative="1">
+      <w:start w:val="1"/>
+      <w:numFmt w:val="lowerLetter"/>
+      <w:lvlText w:val="%5."/>
+      <w:lvlJc w:val="left"/>
+      <w:pPr>
+        <w:ind w:left="3600" w:hanging="360"/>
+      </w:pPr>
+    </w:lvl>
+    <w:lvl w:ilvl="5" w:tplc="080A001B" w:tentative="1">
+      <w:start w:val="1"/>
+      <w:numFmt w:val="lowerRoman"/>
+      <w:lvlText w:val="%6."/>
+      <w:lvlJc w:val="right"/>
+      <w:pPr>
+        <w:ind w:left="4320" w:hanging="180"/>
+      </w:pPr>
+    </w:lvl>
+    <w:lvl w:ilvl="6" w:tplc="080A000F" w:tentative="1">
+      <w:start w:val="1"/>
+      <w:numFmt w:val="decimal"/>
+      <w:lvlText w:val="%7."/>
+      <w:lvlJc w:val="left"/>
+      <w:pPr>
+        <w:ind w:left="5040" w:hanging="360"/>
+      </w:pPr>
+    </w:lvl>
+    <w:lvl w:ilvl="7" w:tplc="080A0019" w:tentative="1">
+      <w:start w:val="1"/>
+      <w:numFmt w:val="lowerLetter"/>
+      <w:lvlText w:val="%8."/>
+      <w:lvlJc w:val="left"/>
+      <w:pPr>
+        <w:ind w:left="5760" w:hanging="360"/>
+      </w:pPr>
+    </w:lvl>
+    <w:lvl w:ilvl="8" w:tplc="080A001B" w:tentative="1">
+      <w:start w:val="1"/>
+      <w:numFmt w:val="lowerRoman"/>
+      <w:lvlText w:val="%9."/>
+      <w:lvlJc w:val="right"/>
+      <w:pPr>
+        <w:ind w:left="6480" w:hanging="180"/>
+      </w:pPr>
+    </w:lvl>
+  </w:abstractNum>
+  <w:abstractNum w:abstractNumId="1" w15:restartNumberingAfterBreak="0">
     <w:nsid w:val="53B504B6"/>
     <w:multiLevelType w:val="hybridMultilevel"/>
     <w:tmpl w:val="FF46BCA4"/>
@@ -2091,14 +4339,284 @@
       </w:pPr>
     </w:lvl>
   </w:abstractNum>
+  <w:abstractNum w:abstractNumId="2" w15:restartNumberingAfterBreak="0">
+    <w:nsid w:val="6E904FB0"/>
+    <w:multiLevelType w:val="hybridMultilevel"/>
+    <w:tmpl w:val="B1D81CD0"/>
+    <w:lvl w:ilvl="0" w:tplc="080A0017">
+      <w:start w:val="1"/>
+      <w:numFmt w:val="lowerLetter"/>
+      <w:lvlText w:val="%1)"/>
+      <w:lvlJc w:val="left"/>
+      <w:pPr>
+        <w:ind w:left="720" w:hanging="360"/>
+      </w:pPr>
+    </w:lvl>
+    <w:lvl w:ilvl="1" w:tplc="080A0019" w:tentative="1">
+      <w:start w:val="1"/>
+      <w:numFmt w:val="lowerLetter"/>
+      <w:lvlText w:val="%2."/>
+      <w:lvlJc w:val="left"/>
+      <w:pPr>
+        <w:ind w:left="1440" w:hanging="360"/>
+      </w:pPr>
+    </w:lvl>
+    <w:lvl w:ilvl="2" w:tplc="080A001B" w:tentative="1">
+      <w:start w:val="1"/>
+      <w:numFmt w:val="lowerRoman"/>
+      <w:lvlText w:val="%3."/>
+      <w:lvlJc w:val="right"/>
+      <w:pPr>
+        <w:ind w:left="2160" w:hanging="180"/>
+      </w:pPr>
+    </w:lvl>
+    <w:lvl w:ilvl="3" w:tplc="080A000F" w:tentative="1">
+      <w:start w:val="1"/>
+      <w:numFmt w:val="decimal"/>
+      <w:lvlText w:val="%4."/>
+      <w:lvlJc w:val="left"/>
+      <w:pPr>
+        <w:ind w:left="2880" w:hanging="360"/>
+      </w:pPr>
+    </w:lvl>
+    <w:lvl w:ilvl="4" w:tplc="080A0019" w:tentative="1">
+      <w:start w:val="1"/>
+      <w:numFmt w:val="lowerLetter"/>
+      <w:lvlText w:val="%5."/>
+      <w:lvlJc w:val="left"/>
+      <w:pPr>
+        <w:ind w:left="3600" w:hanging="360"/>
+      </w:pPr>
+    </w:lvl>
+    <w:lvl w:ilvl="5" w:tplc="080A001B" w:tentative="1">
+      <w:start w:val="1"/>
+      <w:numFmt w:val="lowerRoman"/>
+      <w:lvlText w:val="%6."/>
+      <w:lvlJc w:val="right"/>
+      <w:pPr>
+        <w:ind w:left="4320" w:hanging="180"/>
+      </w:pPr>
+    </w:lvl>
+    <w:lvl w:ilvl="6" w:tplc="080A000F" w:tentative="1">
+      <w:start w:val="1"/>
+      <w:numFmt w:val="decimal"/>
+      <w:lvlText w:val="%7."/>
+      <w:lvlJc w:val="left"/>
+      <w:pPr>
+        <w:ind w:left="5040" w:hanging="360"/>
+      </w:pPr>
+    </w:lvl>
+    <w:lvl w:ilvl="7" w:tplc="080A0019" w:tentative="1">
+      <w:start w:val="1"/>
+      <w:numFmt w:val="lowerLetter"/>
+      <w:lvlText w:val="%8."/>
+      <w:lvlJc w:val="left"/>
+      <w:pPr>
+        <w:ind w:left="5760" w:hanging="360"/>
+      </w:pPr>
+    </w:lvl>
+    <w:lvl w:ilvl="8" w:tplc="080A001B" w:tentative="1">
+      <w:start w:val="1"/>
+      <w:numFmt w:val="lowerRoman"/>
+      <w:lvlText w:val="%9."/>
+      <w:lvlJc w:val="right"/>
+      <w:pPr>
+        <w:ind w:left="6480" w:hanging="180"/>
+      </w:pPr>
+    </w:lvl>
+  </w:abstractNum>
+  <w:abstractNum w:abstractNumId="3" w15:restartNumberingAfterBreak="0">
+    <w:nsid w:val="7A613468"/>
+    <w:multiLevelType w:val="hybridMultilevel"/>
+    <w:tmpl w:val="425ACB82"/>
+    <w:lvl w:ilvl="0" w:tplc="080A0017">
+      <w:start w:val="1"/>
+      <w:numFmt w:val="lowerLetter"/>
+      <w:lvlText w:val="%1)"/>
+      <w:lvlJc w:val="left"/>
+      <w:pPr>
+        <w:ind w:left="720" w:hanging="360"/>
+      </w:pPr>
+    </w:lvl>
+    <w:lvl w:ilvl="1" w:tplc="080A0019" w:tentative="1">
+      <w:start w:val="1"/>
+      <w:numFmt w:val="lowerLetter"/>
+      <w:lvlText w:val="%2."/>
+      <w:lvlJc w:val="left"/>
+      <w:pPr>
+        <w:ind w:left="1440" w:hanging="360"/>
+      </w:pPr>
+    </w:lvl>
+    <w:lvl w:ilvl="2" w:tplc="080A001B" w:tentative="1">
+      <w:start w:val="1"/>
+      <w:numFmt w:val="lowerRoman"/>
+      <w:lvlText w:val="%3."/>
+      <w:lvlJc w:val="right"/>
+      <w:pPr>
+        <w:ind w:left="2160" w:hanging="180"/>
+      </w:pPr>
+    </w:lvl>
+    <w:lvl w:ilvl="3" w:tplc="080A000F" w:tentative="1">
+      <w:start w:val="1"/>
+      <w:numFmt w:val="decimal"/>
+      <w:lvlText w:val="%4."/>
+      <w:lvlJc w:val="left"/>
+      <w:pPr>
+        <w:ind w:left="2880" w:hanging="360"/>
+      </w:pPr>
+    </w:lvl>
+    <w:lvl w:ilvl="4" w:tplc="080A0019" w:tentative="1">
+      <w:start w:val="1"/>
+      <w:numFmt w:val="lowerLetter"/>
+      <w:lvlText w:val="%5."/>
+      <w:lvlJc w:val="left"/>
+      <w:pPr>
+        <w:ind w:left="3600" w:hanging="360"/>
+      </w:pPr>
+    </w:lvl>
+    <w:lvl w:ilvl="5" w:tplc="080A001B" w:tentative="1">
+      <w:start w:val="1"/>
+      <w:numFmt w:val="lowerRoman"/>
+      <w:lvlText w:val="%6."/>
+      <w:lvlJc w:val="right"/>
+      <w:pPr>
+        <w:ind w:left="4320" w:hanging="180"/>
+      </w:pPr>
+    </w:lvl>
+    <w:lvl w:ilvl="6" w:tplc="080A000F" w:tentative="1">
+      <w:start w:val="1"/>
+      <w:numFmt w:val="decimal"/>
+      <w:lvlText w:val="%7."/>
+      <w:lvlJc w:val="left"/>
+      <w:pPr>
+        <w:ind w:left="5040" w:hanging="360"/>
+      </w:pPr>
+    </w:lvl>
+    <w:lvl w:ilvl="7" w:tplc="080A0019" w:tentative="1">
+      <w:start w:val="1"/>
+      <w:numFmt w:val="lowerLetter"/>
+      <w:lvlText w:val="%8."/>
+      <w:lvlJc w:val="left"/>
+      <w:pPr>
+        <w:ind w:left="5760" w:hanging="360"/>
+      </w:pPr>
+    </w:lvl>
+    <w:lvl w:ilvl="8" w:tplc="080A001B" w:tentative="1">
+      <w:start w:val="1"/>
+      <w:numFmt w:val="lowerRoman"/>
+      <w:lvlText w:val="%9."/>
+      <w:lvlJc w:val="right"/>
+      <w:pPr>
+        <w:ind w:left="6480" w:hanging="180"/>
+      </w:pPr>
+    </w:lvl>
+  </w:abstractNum>
+  <w:abstractNum w:abstractNumId="4" w15:restartNumberingAfterBreak="0">
+    <w:nsid w:val="7F884BB2"/>
+    <w:multiLevelType w:val="hybridMultilevel"/>
+    <w:tmpl w:val="425ACB82"/>
+    <w:lvl w:ilvl="0" w:tplc="080A0017">
+      <w:start w:val="1"/>
+      <w:numFmt w:val="lowerLetter"/>
+      <w:lvlText w:val="%1)"/>
+      <w:lvlJc w:val="left"/>
+      <w:pPr>
+        <w:ind w:left="720" w:hanging="360"/>
+      </w:pPr>
+    </w:lvl>
+    <w:lvl w:ilvl="1" w:tplc="080A0019" w:tentative="1">
+      <w:start w:val="1"/>
+      <w:numFmt w:val="lowerLetter"/>
+      <w:lvlText w:val="%2."/>
+      <w:lvlJc w:val="left"/>
+      <w:pPr>
+        <w:ind w:left="1440" w:hanging="360"/>
+      </w:pPr>
+    </w:lvl>
+    <w:lvl w:ilvl="2" w:tplc="080A001B" w:tentative="1">
+      <w:start w:val="1"/>
+      <w:numFmt w:val="lowerRoman"/>
+      <w:lvlText w:val="%3."/>
+      <w:lvlJc w:val="right"/>
+      <w:pPr>
+        <w:ind w:left="2160" w:hanging="180"/>
+      </w:pPr>
+    </w:lvl>
+    <w:lvl w:ilvl="3" w:tplc="080A000F" w:tentative="1">
+      <w:start w:val="1"/>
+      <w:numFmt w:val="decimal"/>
+      <w:lvlText w:val="%4."/>
+      <w:lvlJc w:val="left"/>
+      <w:pPr>
+        <w:ind w:left="2880" w:hanging="360"/>
+      </w:pPr>
+    </w:lvl>
+    <w:lvl w:ilvl="4" w:tplc="080A0019" w:tentative="1">
+      <w:start w:val="1"/>
+      <w:numFmt w:val="lowerLetter"/>
+      <w:lvlText w:val="%5."/>
+      <w:lvlJc w:val="left"/>
+      <w:pPr>
+        <w:ind w:left="3600" w:hanging="360"/>
+      </w:pPr>
+    </w:lvl>
+    <w:lvl w:ilvl="5" w:tplc="080A001B" w:tentative="1">
+      <w:start w:val="1"/>
+      <w:numFmt w:val="lowerRoman"/>
+      <w:lvlText w:val="%6."/>
+      <w:lvlJc w:val="right"/>
+      <w:pPr>
+        <w:ind w:left="4320" w:hanging="180"/>
+      </w:pPr>
+    </w:lvl>
+    <w:lvl w:ilvl="6" w:tplc="080A000F" w:tentative="1">
+      <w:start w:val="1"/>
+      <w:numFmt w:val="decimal"/>
+      <w:lvlText w:val="%7."/>
+      <w:lvlJc w:val="left"/>
+      <w:pPr>
+        <w:ind w:left="5040" w:hanging="360"/>
+      </w:pPr>
+    </w:lvl>
+    <w:lvl w:ilvl="7" w:tplc="080A0019" w:tentative="1">
+      <w:start w:val="1"/>
+      <w:numFmt w:val="lowerLetter"/>
+      <w:lvlText w:val="%8."/>
+      <w:lvlJc w:val="left"/>
+      <w:pPr>
+        <w:ind w:left="5760" w:hanging="360"/>
+      </w:pPr>
+    </w:lvl>
+    <w:lvl w:ilvl="8" w:tplc="080A001B" w:tentative="1">
+      <w:start w:val="1"/>
+      <w:numFmt w:val="lowerRoman"/>
+      <w:lvlText w:val="%9."/>
+      <w:lvlJc w:val="right"/>
+      <w:pPr>
+        <w:ind w:left="6480" w:hanging="180"/>
+      </w:pPr>
+    </w:lvl>
+  </w:abstractNum>
   <w:num w:numId="1">
+    <w:abstractNumId w:val="1"/>
+  </w:num>
+  <w:num w:numId="2">
+    <w:abstractNumId w:val="2"/>
+  </w:num>
+  <w:num w:numId="3">
+    <w:abstractNumId w:val="4"/>
+  </w:num>
+  <w:num w:numId="4">
     <w:abstractNumId w:val="0"/>
+  </w:num>
+  <w:num w:numId="5">
+    <w:abstractNumId w:val="3"/>
   </w:num>
 </w:numbering>
 </file>
 
 <file path=word/styles.xml><?xml version="1.0" encoding="utf-8"?>
-<w:styles xmlns:mc="http://schemas.openxmlformats.org/markup-compatibility/2006" xmlns:r="http://schemas.openxmlformats.org/officeDocument/2006/relationships" xmlns:w="http://schemas.openxmlformats.org/wordprocessingml/2006/main" xmlns:w14="http://schemas.microsoft.com/office/word/2010/wordml" xmlns:w15="http://schemas.microsoft.com/office/word/2012/wordml" xmlns:w16cid="http://schemas.microsoft.com/office/word/2016/wordml/cid" xmlns:w16se="http://schemas.microsoft.com/office/word/2015/wordml/symex" mc:Ignorable="w14 w15 w16se w16cid">
+<w:styles xmlns:mc="http://schemas.openxmlformats.org/markup-compatibility/2006" xmlns:r="http://schemas.openxmlformats.org/officeDocument/2006/relationships" xmlns:w="http://schemas.openxmlformats.org/wordprocessingml/2006/main" xmlns:w14="http://schemas.microsoft.com/office/word/2010/wordml" xmlns:w15="http://schemas.microsoft.com/office/word/2012/wordml" xmlns:w16cex="http://schemas.microsoft.com/office/word/2018/wordml/cex" xmlns:w16cid="http://schemas.microsoft.com/office/word/2016/wordml/cid" xmlns:w16="http://schemas.microsoft.com/office/word/2018/wordml" xmlns:w16se="http://schemas.microsoft.com/office/word/2015/wordml/symex" mc:Ignorable="w14 w15 w16se w16cid w16 w16cex">
   <w:docDefaults>
     <w:rPrDefault>
       <w:rPr>
@@ -2114,7 +4632,7 @@
       </w:pPr>
     </w:pPrDefault>
   </w:docDefaults>
-  <w:latentStyles w:defLockedState="0" w:defUIPriority="99" w:defSemiHidden="0" w:defUnhideWhenUsed="0" w:defQFormat="0" w:count="377">
+  <w:latentStyles w:defLockedState="0" w:defUIPriority="99" w:defSemiHidden="0" w:defUnhideWhenUsed="0" w:defQFormat="0" w:count="376">
     <w:lsdException w:name="Normal" w:uiPriority="0" w:qFormat="1"/>
     <w:lsdException w:name="heading 1" w:uiPriority="9" w:qFormat="1"/>
     <w:lsdException w:name="heading 2" w:semiHidden="1" w:uiPriority="9" w:unhideWhenUsed="1" w:qFormat="1"/>
@@ -2220,6 +4738,7 @@
     <w:lsdException w:name="HTML Sample" w:semiHidden="1" w:unhideWhenUsed="1"/>
     <w:lsdException w:name="HTML Typewriter" w:semiHidden="1" w:unhideWhenUsed="1"/>
     <w:lsdException w:name="HTML Variable" w:semiHidden="1" w:unhideWhenUsed="1"/>
+    <w:lsdException w:name="Normal Table" w:semiHidden="1" w:unhideWhenUsed="1"/>
     <w:lsdException w:name="annotation subject" w:semiHidden="1" w:unhideWhenUsed="1"/>
     <w:lsdException w:name="No List" w:semiHidden="1" w:unhideWhenUsed="1"/>
     <w:lsdException w:name="Outline List 1" w:semiHidden="1" w:unhideWhenUsed="1"/>
@@ -2266,8 +4785,10 @@
     <w:lsdException w:name="Table Subtle 2" w:semiHidden="1" w:unhideWhenUsed="1"/>
     <w:lsdException w:name="Table Web 1" w:semiHidden="1" w:unhideWhenUsed="1"/>
     <w:lsdException w:name="Table Web 2" w:semiHidden="1" w:unhideWhenUsed="1"/>
+    <w:lsdException w:name="Table Web 3" w:semiHidden="1" w:unhideWhenUsed="1"/>
     <w:lsdException w:name="Balloon Text" w:semiHidden="1" w:unhideWhenUsed="1"/>
     <w:lsdException w:name="Table Grid" w:uiPriority="39"/>
+    <w:lsdException w:name="Table Theme" w:semiHidden="1" w:unhideWhenUsed="1"/>
     <w:lsdException w:name="Placeholder Text" w:semiHidden="1"/>
     <w:lsdException w:name="No Spacing" w:uiPriority="1" w:qFormat="1"/>
     <w:lsdException w:name="Light Shading" w:uiPriority="60"/>
@@ -2488,7 +5009,6 @@
     <w:lsdException w:name="Hashtag" w:semiHidden="1" w:unhideWhenUsed="1"/>
     <w:lsdException w:name="Unresolved Mention" w:semiHidden="1" w:unhideWhenUsed="1"/>
     <w:lsdException w:name="Smart Link" w:semiHidden="1" w:unhideWhenUsed="1"/>
-    <w:lsdException w:name="Smart Link Error" w:semiHidden="1" w:unhideWhenUsed="1"/>
   </w:latentStyles>
   <w:style w:type="paragraph" w:default="1" w:styleId="Normal">
     <w:name w:val="Normal"/>
@@ -2979,7 +5499,7 @@
 </file>
 
 <file path=customXml/itemProps1.xml><?xml version="1.0" encoding="utf-8"?>
-<ds:datastoreItem xmlns:ds="http://schemas.openxmlformats.org/officeDocument/2006/customXml" ds:itemID="{635AC007-9F58-4B60-A78A-1326F6FB9AEA}">
+<ds:datastoreItem xmlns:ds="http://schemas.openxmlformats.org/officeDocument/2006/customXml" ds:itemID="{02F9FA33-290C-4875-8FF9-B2C8E6F68167}">
   <ds:schemaRefs>
     <ds:schemaRef ds:uri="http://schemas.openxmlformats.org/officeDocument/2006/bibliography"/>
   </ds:schemaRefs>

</xml_diff>

<commit_message>
Modificación de casos de uso.
</commit_message>
<xml_diff>
--- a/Documentacion/Casos de uso.docx
+++ b/Documentacion/Casos de uso.docx
@@ -508,6 +508,7 @@
                                     <w:calendar w:val="gregorian"/>
                                   </w:date>
                                 </w:sdtPr>
+                                <w:sdtEndPr/>
                                 <w:sdtContent>
                                   <w:p>
                                     <w:pPr>
@@ -2009,357 +2010,6 @@
         </w:tc>
       </w:tr>
     </w:tbl>
-    <w:p/>
-    <w:tbl>
-      <w:tblPr>
-        <w:tblStyle w:val="Tablaconcuadrcula4-nfasis5"/>
-        <w:tblW w:w="0" w:type="auto"/>
-        <w:jc w:val="center"/>
-        <w:tblLook w:val="04A0" w:firstRow="1" w:lastRow="0" w:firstColumn="1" w:lastColumn="0" w:noHBand="0" w:noVBand="1"/>
-      </w:tblPr>
-      <w:tblGrid>
-        <w:gridCol w:w="1410"/>
-        <w:gridCol w:w="7418"/>
-      </w:tblGrid>
-      <w:tr>
-        <w:trPr>
-          <w:cnfStyle w:val="100000000000" w:firstRow="1" w:lastRow="0" w:firstColumn="0" w:lastColumn="0" w:oddVBand="0" w:evenVBand="0" w:oddHBand="0" w:evenHBand="0" w:firstRowFirstColumn="0" w:firstRowLastColumn="0" w:lastRowFirstColumn="0" w:lastRowLastColumn="0"/>
-          <w:jc w:val="center"/>
-        </w:trPr>
-        <w:tc>
-          <w:tcPr>
-            <w:cnfStyle w:val="001000000000" w:firstRow="0" w:lastRow="0" w:firstColumn="1" w:lastColumn="0" w:oddVBand="0" w:evenVBand="0" w:oddHBand="0" w:evenHBand="0" w:firstRowFirstColumn="0" w:firstRowLastColumn="0" w:lastRowFirstColumn="0" w:lastRowLastColumn="0"/>
-            <w:tcW w:w="1410" w:type="dxa"/>
-          </w:tcPr>
-          <w:p>
-            <w:pPr>
-              <w:jc w:val="both"/>
-              <w:rPr>
-                <w:rFonts w:ascii="Times New Roman" w:eastAsia="Times New Roman" w:hAnsi="Times New Roman" w:cs="Times New Roman"/>
-                <w:color w:val="auto"/>
-                <w:sz w:val="24"/>
-                <w:szCs w:val="24"/>
-                <w:lang w:eastAsia="es-MX"/>
-              </w:rPr>
-            </w:pPr>
-            <w:r>
-              <w:rPr>
-                <w:rFonts w:ascii="Times New Roman" w:eastAsia="Times New Roman" w:hAnsi="Times New Roman" w:cs="Times New Roman"/>
-                <w:color w:val="auto"/>
-                <w:sz w:val="24"/>
-                <w:szCs w:val="24"/>
-                <w:lang w:eastAsia="es-MX"/>
-              </w:rPr>
-              <w:t>CU-0</w:t>
-            </w:r>
-            <w:r>
-              <w:rPr>
-                <w:rFonts w:ascii="Times New Roman" w:eastAsia="Times New Roman" w:hAnsi="Times New Roman" w:cs="Times New Roman"/>
-                <w:color w:val="auto"/>
-                <w:sz w:val="24"/>
-                <w:szCs w:val="24"/>
-                <w:lang w:eastAsia="es-MX"/>
-              </w:rPr>
-              <w:t>2</w:t>
-            </w:r>
-          </w:p>
-        </w:tc>
-        <w:tc>
-          <w:tcPr>
-            <w:tcW w:w="7418" w:type="dxa"/>
-          </w:tcPr>
-          <w:p>
-            <w:pPr>
-              <w:cnfStyle w:val="100000000000" w:firstRow="1" w:lastRow="0" w:firstColumn="0" w:lastColumn="0" w:oddVBand="0" w:evenVBand="0" w:oddHBand="0" w:evenHBand="0" w:firstRowFirstColumn="0" w:firstRowLastColumn="0" w:lastRowFirstColumn="0" w:lastRowLastColumn="0"/>
-              <w:rPr>
-                <w:rFonts w:ascii="Times New Roman" w:eastAsia="Times New Roman" w:hAnsi="Times New Roman" w:cs="Times New Roman"/>
-                <w:color w:val="auto"/>
-                <w:sz w:val="24"/>
-                <w:szCs w:val="24"/>
-                <w:lang w:eastAsia="es-MX"/>
-              </w:rPr>
-            </w:pPr>
-            <w:r>
-              <w:rPr>
-                <w:rFonts w:ascii="Times New Roman" w:eastAsia="Times New Roman" w:hAnsi="Times New Roman" w:cs="Times New Roman"/>
-                <w:color w:val="auto"/>
-                <w:sz w:val="24"/>
-                <w:szCs w:val="24"/>
-                <w:lang w:eastAsia="es-MX"/>
-              </w:rPr>
-              <w:t>Visualizar habitaciones</w:t>
-            </w:r>
-          </w:p>
-        </w:tc>
-      </w:tr>
-      <w:tr>
-        <w:trPr>
-          <w:cnfStyle w:val="000000100000" w:firstRow="0" w:lastRow="0" w:firstColumn="0" w:lastColumn="0" w:oddVBand="0" w:evenVBand="0" w:oddHBand="1" w:evenHBand="0" w:firstRowFirstColumn="0" w:firstRowLastColumn="0" w:lastRowFirstColumn="0" w:lastRowLastColumn="0"/>
-          <w:jc w:val="center"/>
-        </w:trPr>
-        <w:tc>
-          <w:tcPr>
-            <w:cnfStyle w:val="001000000000" w:firstRow="0" w:lastRow="0" w:firstColumn="1" w:lastColumn="0" w:oddVBand="0" w:evenVBand="0" w:oddHBand="0" w:evenHBand="0" w:firstRowFirstColumn="0" w:firstRowLastColumn="0" w:lastRowFirstColumn="0" w:lastRowLastColumn="0"/>
-            <w:tcW w:w="8828" w:type="dxa"/>
-            <w:gridSpan w:val="2"/>
-          </w:tcPr>
-          <w:p>
-            <w:pPr>
-              <w:jc w:val="both"/>
-              <w:rPr>
-                <w:rFonts w:ascii="Times New Roman" w:eastAsia="Times New Roman" w:hAnsi="Times New Roman" w:cs="Times New Roman"/>
-                <w:b w:val="0"/>
-                <w:bCs w:val="0"/>
-                <w:sz w:val="24"/>
-                <w:szCs w:val="24"/>
-                <w:lang w:eastAsia="es-MX"/>
-              </w:rPr>
-            </w:pPr>
-            <w:r>
-              <w:rPr>
-                <w:rFonts w:ascii="Times New Roman" w:eastAsia="Times New Roman" w:hAnsi="Times New Roman" w:cs="Times New Roman"/>
-                <w:b w:val="0"/>
-                <w:bCs w:val="0"/>
-                <w:sz w:val="24"/>
-                <w:szCs w:val="24"/>
-                <w:lang w:eastAsia="es-MX"/>
-              </w:rPr>
-              <w:t xml:space="preserve">Fecha: </w:t>
-            </w:r>
-            <w:r>
-              <w:rPr>
-                <w:rFonts w:ascii="Times New Roman" w:eastAsia="Times New Roman" w:hAnsi="Times New Roman" w:cs="Times New Roman"/>
-                <w:b w:val="0"/>
-                <w:bCs w:val="0"/>
-                <w:sz w:val="24"/>
-                <w:szCs w:val="24"/>
-                <w:lang w:eastAsia="es-MX"/>
-              </w:rPr>
-              <w:t>20/Mayo</w:t>
-            </w:r>
-            <w:r>
-              <w:rPr>
-                <w:rFonts w:ascii="Times New Roman" w:eastAsia="Times New Roman" w:hAnsi="Times New Roman" w:cs="Times New Roman"/>
-                <w:b w:val="0"/>
-                <w:bCs w:val="0"/>
-                <w:sz w:val="24"/>
-                <w:szCs w:val="24"/>
-                <w:lang w:eastAsia="es-MX"/>
-              </w:rPr>
-              <w:t xml:space="preserve">/2020 </w:t>
-            </w:r>
-            <w:r>
-              <w:rPr>
-                <w:rFonts w:ascii="Times New Roman" w:eastAsia="Times New Roman" w:hAnsi="Times New Roman" w:cs="Times New Roman"/>
-                <w:b w:val="0"/>
-                <w:bCs w:val="0"/>
-                <w:sz w:val="24"/>
-                <w:szCs w:val="24"/>
-                <w:lang w:eastAsia="es-MX"/>
-              </w:rPr>
-              <w:t>Segunda</w:t>
-            </w:r>
-            <w:r>
-              <w:rPr>
-                <w:rFonts w:ascii="Times New Roman" w:eastAsia="Times New Roman" w:hAnsi="Times New Roman" w:cs="Times New Roman"/>
-                <w:b w:val="0"/>
-                <w:bCs w:val="0"/>
-                <w:sz w:val="24"/>
-                <w:szCs w:val="24"/>
-                <w:lang w:eastAsia="es-MX"/>
-              </w:rPr>
-              <w:t xml:space="preserve"> Versión.</w:t>
-            </w:r>
-          </w:p>
-        </w:tc>
-      </w:tr>
-      <w:tr>
-        <w:trPr>
-          <w:jc w:val="center"/>
-        </w:trPr>
-        <w:tc>
-          <w:tcPr>
-            <w:cnfStyle w:val="001000000000" w:firstRow="0" w:lastRow="0" w:firstColumn="1" w:lastColumn="0" w:oddVBand="0" w:evenVBand="0" w:oddHBand="0" w:evenHBand="0" w:firstRowFirstColumn="0" w:firstRowLastColumn="0" w:lastRowFirstColumn="0" w:lastRowLastColumn="0"/>
-            <w:tcW w:w="8828" w:type="dxa"/>
-            <w:gridSpan w:val="2"/>
-          </w:tcPr>
-          <w:p>
-            <w:pPr>
-              <w:jc w:val="both"/>
-              <w:rPr>
-                <w:rFonts w:ascii="Times New Roman" w:eastAsia="Times New Roman" w:hAnsi="Times New Roman" w:cs="Times New Roman"/>
-                <w:b w:val="0"/>
-                <w:bCs w:val="0"/>
-                <w:sz w:val="24"/>
-                <w:szCs w:val="24"/>
-                <w:lang w:eastAsia="es-MX"/>
-              </w:rPr>
-            </w:pPr>
-            <w:r>
-              <w:rPr>
-                <w:rFonts w:ascii="Times New Roman" w:eastAsia="Times New Roman" w:hAnsi="Times New Roman" w:cs="Times New Roman"/>
-                <w:b w:val="0"/>
-                <w:bCs w:val="0"/>
-                <w:sz w:val="24"/>
-                <w:szCs w:val="24"/>
-                <w:lang w:eastAsia="es-MX"/>
-              </w:rPr>
-              <w:t xml:space="preserve">Actor: </w:t>
-            </w:r>
-            <w:r>
-              <w:rPr>
-                <w:rFonts w:ascii="Times New Roman" w:eastAsia="Times New Roman" w:hAnsi="Times New Roman" w:cs="Times New Roman"/>
-                <w:b w:val="0"/>
-                <w:bCs w:val="0"/>
-                <w:sz w:val="24"/>
-                <w:szCs w:val="24"/>
-                <w:lang w:eastAsia="es-MX"/>
-              </w:rPr>
-              <w:t>Administrador</w:t>
-            </w:r>
-          </w:p>
-        </w:tc>
-      </w:tr>
-      <w:tr>
-        <w:trPr>
-          <w:cnfStyle w:val="000000100000" w:firstRow="0" w:lastRow="0" w:firstColumn="0" w:lastColumn="0" w:oddVBand="0" w:evenVBand="0" w:oddHBand="1" w:evenHBand="0" w:firstRowFirstColumn="0" w:firstRowLastColumn="0" w:lastRowFirstColumn="0" w:lastRowLastColumn="0"/>
-          <w:jc w:val="center"/>
-        </w:trPr>
-        <w:tc>
-          <w:tcPr>
-            <w:cnfStyle w:val="001000000000" w:firstRow="0" w:lastRow="0" w:firstColumn="1" w:lastColumn="0" w:oddVBand="0" w:evenVBand="0" w:oddHBand="0" w:evenHBand="0" w:firstRowFirstColumn="0" w:firstRowLastColumn="0" w:lastRowFirstColumn="0" w:lastRowLastColumn="0"/>
-            <w:tcW w:w="8828" w:type="dxa"/>
-            <w:gridSpan w:val="2"/>
-          </w:tcPr>
-          <w:p>
-            <w:pPr>
-              <w:jc w:val="both"/>
-              <w:rPr>
-                <w:rFonts w:ascii="Times New Roman" w:eastAsia="Times New Roman" w:hAnsi="Times New Roman" w:cs="Times New Roman"/>
-                <w:b w:val="0"/>
-                <w:bCs w:val="0"/>
-                <w:sz w:val="24"/>
-                <w:szCs w:val="24"/>
-                <w:lang w:eastAsia="es-MX"/>
-              </w:rPr>
-            </w:pPr>
-            <w:r>
-              <w:rPr>
-                <w:rFonts w:ascii="Times New Roman" w:eastAsia="Times New Roman" w:hAnsi="Times New Roman" w:cs="Times New Roman"/>
-                <w:b w:val="0"/>
-                <w:bCs w:val="0"/>
-                <w:sz w:val="24"/>
-                <w:szCs w:val="24"/>
-                <w:lang w:eastAsia="es-MX"/>
-              </w:rPr>
-              <w:t>Prioridad: Alta</w:t>
-            </w:r>
-          </w:p>
-        </w:tc>
-      </w:tr>
-      <w:tr>
-        <w:trPr>
-          <w:jc w:val="center"/>
-        </w:trPr>
-        <w:tc>
-          <w:tcPr>
-            <w:cnfStyle w:val="001000000000" w:firstRow="0" w:lastRow="0" w:firstColumn="1" w:lastColumn="0" w:oddVBand="0" w:evenVBand="0" w:oddHBand="0" w:evenHBand="0" w:firstRowFirstColumn="0" w:firstRowLastColumn="0" w:lastRowFirstColumn="0" w:lastRowLastColumn="0"/>
-            <w:tcW w:w="8828" w:type="dxa"/>
-            <w:gridSpan w:val="2"/>
-          </w:tcPr>
-          <w:p>
-            <w:pPr>
-              <w:jc w:val="both"/>
-              <w:rPr>
-                <w:rFonts w:ascii="Times New Roman" w:eastAsia="Times New Roman" w:hAnsi="Times New Roman" w:cs="Times New Roman"/>
-                <w:sz w:val="24"/>
-                <w:szCs w:val="24"/>
-                <w:lang w:eastAsia="es-MX"/>
-              </w:rPr>
-            </w:pPr>
-            <w:r>
-              <w:rPr>
-                <w:rFonts w:ascii="Times New Roman" w:eastAsia="Times New Roman" w:hAnsi="Times New Roman" w:cs="Times New Roman"/>
-                <w:b w:val="0"/>
-                <w:bCs w:val="0"/>
-                <w:sz w:val="24"/>
-                <w:szCs w:val="24"/>
-                <w:lang w:eastAsia="es-MX"/>
-              </w:rPr>
-              <w:t>Descripción:</w:t>
-            </w:r>
-          </w:p>
-          <w:p>
-            <w:pPr>
-              <w:jc w:val="both"/>
-              <w:rPr>
-                <w:rFonts w:ascii="Times New Roman" w:eastAsia="Times New Roman" w:hAnsi="Times New Roman" w:cs="Times New Roman"/>
-                <w:b w:val="0"/>
-                <w:bCs w:val="0"/>
-                <w:sz w:val="24"/>
-                <w:szCs w:val="24"/>
-                <w:lang w:eastAsia="es-MX"/>
-              </w:rPr>
-            </w:pPr>
-            <w:r>
-              <w:rPr>
-                <w:rFonts w:ascii="Times New Roman" w:eastAsia="Times New Roman" w:hAnsi="Times New Roman" w:cs="Times New Roman"/>
-                <w:b w:val="0"/>
-                <w:bCs w:val="0"/>
-                <w:sz w:val="24"/>
-                <w:szCs w:val="24"/>
-                <w:lang w:eastAsia="es-MX"/>
-              </w:rPr>
-              <w:t xml:space="preserve">Permite al usuario </w:t>
-            </w:r>
-            <w:r>
-              <w:rPr>
-                <w:rFonts w:ascii="Times New Roman" w:eastAsia="Times New Roman" w:hAnsi="Times New Roman" w:cs="Times New Roman"/>
-                <w:b w:val="0"/>
-                <w:bCs w:val="0"/>
-                <w:sz w:val="24"/>
-                <w:szCs w:val="24"/>
-                <w:lang w:eastAsia="es-MX"/>
-              </w:rPr>
-              <w:t xml:space="preserve">administrador poder ver en la aplicación </w:t>
-            </w:r>
-            <w:r>
-              <w:rPr>
-                <w:rFonts w:ascii="Times New Roman" w:eastAsia="Times New Roman" w:hAnsi="Times New Roman" w:cs="Times New Roman"/>
-                <w:b w:val="0"/>
-                <w:bCs w:val="0"/>
-                <w:sz w:val="24"/>
-                <w:szCs w:val="24"/>
-                <w:lang w:eastAsia="es-MX"/>
-              </w:rPr>
-              <w:t>las habitaciones que se encuentran del hotel</w:t>
-            </w:r>
-            <w:r>
-              <w:rPr>
-                <w:rFonts w:ascii="Times New Roman" w:eastAsia="Times New Roman" w:hAnsi="Times New Roman" w:cs="Times New Roman"/>
-                <w:b w:val="0"/>
-                <w:bCs w:val="0"/>
-                <w:sz w:val="24"/>
-                <w:szCs w:val="24"/>
-                <w:lang w:eastAsia="es-MX"/>
-              </w:rPr>
-              <w:t>, después de haber seleccionado alguna de las tres opciones que hay.</w:t>
-            </w:r>
-          </w:p>
-          <w:p>
-            <w:pPr>
-              <w:jc w:val="both"/>
-              <w:rPr>
-                <w:rFonts w:ascii="Times New Roman" w:eastAsia="Times New Roman" w:hAnsi="Times New Roman" w:cs="Times New Roman"/>
-                <w:sz w:val="24"/>
-                <w:szCs w:val="24"/>
-                <w:lang w:eastAsia="es-MX"/>
-              </w:rPr>
-            </w:pPr>
-          </w:p>
-        </w:tc>
-      </w:tr>
-    </w:tbl>
     <w:p>
       <w:pPr>
         <w:rPr>
@@ -2445,7 +2095,7 @@
                 <w:szCs w:val="24"/>
                 <w:lang w:eastAsia="es-MX"/>
               </w:rPr>
-              <w:t>Visualizar habitaciones.</w:t>
+              <w:t>Opción luces.</w:t>
             </w:r>
           </w:p>
         </w:tc>
@@ -2463,7 +2113,7 @@
           </w:tcPr>
           <w:p>
             <w:pPr>
-              <w:jc w:val="center"/>
+              <w:jc w:val="both"/>
               <w:rPr>
                 <w:rFonts w:ascii="Times New Roman" w:eastAsia="Times New Roman" w:hAnsi="Times New Roman" w:cs="Times New Roman"/>
                 <w:b w:val="0"/>
@@ -2475,55 +2125,380 @@
             </w:pPr>
             <w:r>
               <w:rPr>
-                <w:noProof/>
-              </w:rPr>
-              <w:drawing>
-                <wp:inline distT="0" distB="0" distL="0" distR="0" wp14:anchorId="29194DCA" wp14:editId="58F68215">
-                  <wp:extent cx="5155675" cy="1733550"/>
-                  <wp:effectExtent l="0" t="0" r="6985" b="0"/>
-                  <wp:docPr id="9" name="Imagen 9"/>
-                  <wp:cNvGraphicFramePr>
-                    <a:graphicFrameLocks xmlns:a="http://schemas.openxmlformats.org/drawingml/2006/main" noChangeAspect="1"/>
-                  </wp:cNvGraphicFramePr>
-                  <a:graphic xmlns:a="http://schemas.openxmlformats.org/drawingml/2006/main">
-                    <a:graphicData uri="http://schemas.openxmlformats.org/drawingml/2006/picture">
-                      <pic:pic xmlns:pic="http://schemas.openxmlformats.org/drawingml/2006/picture">
-                        <pic:nvPicPr>
-                          <pic:cNvPr id="1" name=""/>
-                          <pic:cNvPicPr/>
-                        </pic:nvPicPr>
-                        <pic:blipFill rotWithShape="1">
-                          <a:blip r:embed="rId10"/>
-                          <a:srcRect l="17900" t="21134" r="26444" b="46495"/>
-                          <a:stretch/>
-                        </pic:blipFill>
-                        <pic:spPr bwMode="auto">
-                          <a:xfrm>
-                            <a:off x="0" y="0"/>
-                            <a:ext cx="5246467" cy="1764078"/>
-                          </a:xfrm>
-                          <a:prstGeom prst="rect">
-                            <a:avLst/>
-                          </a:prstGeom>
-                          <a:ln>
-                            <a:noFill/>
-                          </a:ln>
-                          <a:extLst>
-                            <a:ext uri="{53640926-AAD7-44D8-BBD7-CCE9431645EC}">
-                              <a14:shadowObscured xmlns:a14="http://schemas.microsoft.com/office/drawing/2010/main"/>
-                            </a:ext>
-                          </a:extLst>
-                        </pic:spPr>
-                      </pic:pic>
-                    </a:graphicData>
-                  </a:graphic>
-                </wp:inline>
-              </w:drawing>
+                <w:rFonts w:ascii="Times New Roman" w:eastAsia="Times New Roman" w:hAnsi="Times New Roman" w:cs="Times New Roman"/>
+                <w:b w:val="0"/>
+                <w:bCs w:val="0"/>
+                <w:sz w:val="24"/>
+                <w:szCs w:val="24"/>
+                <w:lang w:eastAsia="es-MX"/>
+              </w:rPr>
+              <w:t xml:space="preserve">Fecha: </w:t>
+            </w:r>
+            <w:r>
+              <w:rPr>
+                <w:rFonts w:ascii="Times New Roman" w:eastAsia="Times New Roman" w:hAnsi="Times New Roman" w:cs="Times New Roman"/>
+                <w:b w:val="0"/>
+                <w:bCs w:val="0"/>
+                <w:sz w:val="24"/>
+                <w:szCs w:val="24"/>
+                <w:lang w:eastAsia="es-MX"/>
+              </w:rPr>
+              <w:t>15</w:t>
+            </w:r>
+            <w:r>
+              <w:rPr>
+                <w:rFonts w:ascii="Times New Roman" w:eastAsia="Times New Roman" w:hAnsi="Times New Roman" w:cs="Times New Roman"/>
+                <w:b w:val="0"/>
+                <w:bCs w:val="0"/>
+                <w:sz w:val="24"/>
+                <w:szCs w:val="24"/>
+                <w:lang w:eastAsia="es-MX"/>
+              </w:rPr>
+              <w:t>/Abril/2020 Primera Versión.</w:t>
+            </w:r>
+          </w:p>
+        </w:tc>
+      </w:tr>
+      <w:tr>
+        <w:trPr>
+          <w:jc w:val="center"/>
+        </w:trPr>
+        <w:tc>
+          <w:tcPr>
+            <w:cnfStyle w:val="001000000000" w:firstRow="0" w:lastRow="0" w:firstColumn="1" w:lastColumn="0" w:oddVBand="0" w:evenVBand="0" w:oddHBand="0" w:evenHBand="0" w:firstRowFirstColumn="0" w:firstRowLastColumn="0" w:lastRowFirstColumn="0" w:lastRowLastColumn="0"/>
+            <w:tcW w:w="8828" w:type="dxa"/>
+            <w:gridSpan w:val="2"/>
+          </w:tcPr>
+          <w:p>
+            <w:pPr>
+              <w:jc w:val="both"/>
+              <w:rPr>
+                <w:rFonts w:ascii="Times New Roman" w:eastAsia="Times New Roman" w:hAnsi="Times New Roman" w:cs="Times New Roman"/>
+                <w:b w:val="0"/>
+                <w:bCs w:val="0"/>
+                <w:sz w:val="24"/>
+                <w:szCs w:val="24"/>
+                <w:lang w:eastAsia="es-MX"/>
+              </w:rPr>
+            </w:pPr>
+            <w:r>
+              <w:rPr>
+                <w:rFonts w:ascii="Times New Roman" w:eastAsia="Times New Roman" w:hAnsi="Times New Roman" w:cs="Times New Roman"/>
+                <w:b w:val="0"/>
+                <w:bCs w:val="0"/>
+                <w:sz w:val="24"/>
+                <w:szCs w:val="24"/>
+                <w:lang w:eastAsia="es-MX"/>
+              </w:rPr>
+              <w:t xml:space="preserve">Actor: </w:t>
+            </w:r>
+            <w:r>
+              <w:rPr>
+                <w:rFonts w:ascii="Times New Roman" w:eastAsia="Times New Roman" w:hAnsi="Times New Roman" w:cs="Times New Roman"/>
+                <w:b w:val="0"/>
+                <w:bCs w:val="0"/>
+                <w:sz w:val="24"/>
+                <w:szCs w:val="24"/>
+                <w:lang w:eastAsia="es-MX"/>
+              </w:rPr>
+              <w:t>Administrador</w:t>
+            </w:r>
+          </w:p>
+        </w:tc>
+      </w:tr>
+      <w:tr>
+        <w:trPr>
+          <w:cnfStyle w:val="000000100000" w:firstRow="0" w:lastRow="0" w:firstColumn="0" w:lastColumn="0" w:oddVBand="0" w:evenVBand="0" w:oddHBand="1" w:evenHBand="0" w:firstRowFirstColumn="0" w:firstRowLastColumn="0" w:lastRowFirstColumn="0" w:lastRowLastColumn="0"/>
+          <w:jc w:val="center"/>
+        </w:trPr>
+        <w:tc>
+          <w:tcPr>
+            <w:cnfStyle w:val="001000000000" w:firstRow="0" w:lastRow="0" w:firstColumn="1" w:lastColumn="0" w:oddVBand="0" w:evenVBand="0" w:oddHBand="0" w:evenHBand="0" w:firstRowFirstColumn="0" w:firstRowLastColumn="0" w:lastRowFirstColumn="0" w:lastRowLastColumn="0"/>
+            <w:tcW w:w="8828" w:type="dxa"/>
+            <w:gridSpan w:val="2"/>
+          </w:tcPr>
+          <w:p>
+            <w:pPr>
+              <w:jc w:val="both"/>
+              <w:rPr>
+                <w:rFonts w:ascii="Times New Roman" w:eastAsia="Times New Roman" w:hAnsi="Times New Roman" w:cs="Times New Roman"/>
+                <w:b w:val="0"/>
+                <w:bCs w:val="0"/>
+                <w:sz w:val="24"/>
+                <w:szCs w:val="24"/>
+                <w:lang w:eastAsia="es-MX"/>
+              </w:rPr>
+            </w:pPr>
+            <w:r>
+              <w:rPr>
+                <w:rFonts w:ascii="Times New Roman" w:eastAsia="Times New Roman" w:hAnsi="Times New Roman" w:cs="Times New Roman"/>
+                <w:b w:val="0"/>
+                <w:bCs w:val="0"/>
+                <w:sz w:val="24"/>
+                <w:szCs w:val="24"/>
+                <w:lang w:eastAsia="es-MX"/>
+              </w:rPr>
+              <w:t>Prioridad: Alta</w:t>
+            </w:r>
+          </w:p>
+        </w:tc>
+      </w:tr>
+      <w:tr>
+        <w:trPr>
+          <w:jc w:val="center"/>
+        </w:trPr>
+        <w:tc>
+          <w:tcPr>
+            <w:cnfStyle w:val="001000000000" w:firstRow="0" w:lastRow="0" w:firstColumn="1" w:lastColumn="0" w:oddVBand="0" w:evenVBand="0" w:oddHBand="0" w:evenHBand="0" w:firstRowFirstColumn="0" w:firstRowLastColumn="0" w:lastRowFirstColumn="0" w:lastRowLastColumn="0"/>
+            <w:tcW w:w="8828" w:type="dxa"/>
+            <w:gridSpan w:val="2"/>
+          </w:tcPr>
+          <w:p>
+            <w:pPr>
+              <w:jc w:val="both"/>
+              <w:rPr>
+                <w:rFonts w:ascii="Times New Roman" w:eastAsia="Times New Roman" w:hAnsi="Times New Roman" w:cs="Times New Roman"/>
+                <w:sz w:val="24"/>
+                <w:szCs w:val="24"/>
+                <w:lang w:eastAsia="es-MX"/>
+              </w:rPr>
+            </w:pPr>
+            <w:r>
+              <w:rPr>
+                <w:rFonts w:ascii="Times New Roman" w:eastAsia="Times New Roman" w:hAnsi="Times New Roman" w:cs="Times New Roman"/>
+                <w:b w:val="0"/>
+                <w:bCs w:val="0"/>
+                <w:sz w:val="24"/>
+                <w:szCs w:val="24"/>
+                <w:lang w:eastAsia="es-MX"/>
+              </w:rPr>
+              <w:t>Descripción:</w:t>
+            </w:r>
+          </w:p>
+          <w:p>
+            <w:pPr>
+              <w:jc w:val="both"/>
+              <w:rPr>
+                <w:rFonts w:ascii="Times New Roman" w:eastAsia="Times New Roman" w:hAnsi="Times New Roman" w:cs="Times New Roman"/>
+                <w:sz w:val="24"/>
+                <w:szCs w:val="24"/>
+                <w:lang w:eastAsia="es-MX"/>
+              </w:rPr>
+            </w:pPr>
+            <w:r>
+              <w:rPr>
+                <w:rFonts w:ascii="Times New Roman" w:eastAsia="Times New Roman" w:hAnsi="Times New Roman" w:cs="Times New Roman"/>
+                <w:b w:val="0"/>
+                <w:bCs w:val="0"/>
+                <w:sz w:val="24"/>
+                <w:szCs w:val="24"/>
+                <w:lang w:eastAsia="es-MX"/>
+              </w:rPr>
+              <w:t>Permite al usuario administrador poder encender y apagar la luz de la habitación que desee.</w:t>
+            </w:r>
+          </w:p>
+          <w:p>
+            <w:pPr>
+              <w:pStyle w:val="Prrafodelista"/>
+              <w:numPr>
+                <w:ilvl w:val="0"/>
+                <w:numId w:val="3"/>
+              </w:numPr>
+              <w:jc w:val="both"/>
+              <w:rPr>
+                <w:rFonts w:ascii="Times New Roman" w:eastAsia="Times New Roman" w:hAnsi="Times New Roman" w:cs="Times New Roman"/>
+                <w:b w:val="0"/>
+                <w:bCs w:val="0"/>
+                <w:sz w:val="24"/>
+                <w:szCs w:val="24"/>
+                <w:lang w:eastAsia="es-MX"/>
+              </w:rPr>
+            </w:pPr>
+            <w:r>
+              <w:rPr>
+                <w:rFonts w:ascii="Times New Roman" w:eastAsia="Times New Roman" w:hAnsi="Times New Roman" w:cs="Times New Roman"/>
+                <w:b w:val="0"/>
+                <w:bCs w:val="0"/>
+                <w:sz w:val="24"/>
+                <w:szCs w:val="24"/>
+                <w:lang w:eastAsia="es-MX"/>
+              </w:rPr>
+              <w:t xml:space="preserve">Cuando el usuario administrador quiera encender una luz de alguna habitación deberá dar clic al recuadro de la habitación que quiere encender, para que dentro del recuadro se muestre el foco de color </w:t>
+            </w:r>
+            <w:r>
+              <w:rPr>
+                <w:rFonts w:ascii="Times New Roman" w:eastAsia="Times New Roman" w:hAnsi="Times New Roman" w:cs="Times New Roman"/>
+                <w:b w:val="0"/>
+                <w:bCs w:val="0"/>
+                <w:sz w:val="24"/>
+                <w:szCs w:val="24"/>
+                <w:highlight w:val="yellow"/>
+                <w:lang w:eastAsia="es-MX"/>
+              </w:rPr>
+              <w:t>amarillo</w:t>
+            </w:r>
+            <w:r>
+              <w:rPr>
+                <w:rFonts w:ascii="Times New Roman" w:eastAsia="Times New Roman" w:hAnsi="Times New Roman" w:cs="Times New Roman"/>
+                <w:b w:val="0"/>
+                <w:bCs w:val="0"/>
+                <w:sz w:val="24"/>
+                <w:szCs w:val="24"/>
+                <w:lang w:eastAsia="es-MX"/>
+              </w:rPr>
+              <w:t xml:space="preserve"> simulando que la luz esta encendía de dicha habitación.</w:t>
+            </w:r>
+          </w:p>
+          <w:p>
+            <w:pPr>
+              <w:pStyle w:val="Prrafodelista"/>
+              <w:numPr>
+                <w:ilvl w:val="0"/>
+                <w:numId w:val="3"/>
+              </w:numPr>
+              <w:jc w:val="both"/>
+              <w:rPr>
+                <w:rFonts w:ascii="Times New Roman" w:eastAsia="Times New Roman" w:hAnsi="Times New Roman" w:cs="Times New Roman"/>
+                <w:b w:val="0"/>
+                <w:bCs w:val="0"/>
+                <w:sz w:val="24"/>
+                <w:szCs w:val="24"/>
+                <w:lang w:eastAsia="es-MX"/>
+              </w:rPr>
+            </w:pPr>
+            <w:r>
+              <w:rPr>
+                <w:rFonts w:ascii="Times New Roman" w:eastAsia="Times New Roman" w:hAnsi="Times New Roman" w:cs="Times New Roman"/>
+                <w:b w:val="0"/>
+                <w:bCs w:val="0"/>
+                <w:sz w:val="24"/>
+                <w:szCs w:val="24"/>
+                <w:lang w:eastAsia="es-MX"/>
+              </w:rPr>
+              <w:t>Cuando</w:t>
+            </w:r>
+            <w:r>
+              <w:rPr>
+                <w:rFonts w:ascii="Times New Roman" w:eastAsia="Times New Roman" w:hAnsi="Times New Roman" w:cs="Times New Roman"/>
+                <w:b w:val="0"/>
+                <w:bCs w:val="0"/>
+                <w:sz w:val="24"/>
+                <w:szCs w:val="24"/>
+                <w:lang w:eastAsia="es-MX"/>
+              </w:rPr>
+              <w:t xml:space="preserve"> el usuario administrador quiera apagar </w:t>
+            </w:r>
+            <w:r>
+              <w:rPr>
+                <w:rFonts w:ascii="Times New Roman" w:eastAsia="Times New Roman" w:hAnsi="Times New Roman" w:cs="Times New Roman"/>
+                <w:b w:val="0"/>
+                <w:bCs w:val="0"/>
+                <w:sz w:val="24"/>
+                <w:szCs w:val="24"/>
+                <w:lang w:eastAsia="es-MX"/>
+              </w:rPr>
+              <w:t>una luz</w:t>
+            </w:r>
+            <w:r>
+              <w:rPr>
+                <w:rFonts w:ascii="Times New Roman" w:eastAsia="Times New Roman" w:hAnsi="Times New Roman" w:cs="Times New Roman"/>
+                <w:b w:val="0"/>
+                <w:bCs w:val="0"/>
+                <w:sz w:val="24"/>
+                <w:szCs w:val="24"/>
+                <w:lang w:eastAsia="es-MX"/>
+              </w:rPr>
+              <w:t xml:space="preserve"> de alguna habitación deberá dar clic al recuadro de la habitación que quiere apagar, para que dentro del recuadro se muestre </w:t>
+            </w:r>
+            <w:r>
+              <w:rPr>
+                <w:rFonts w:ascii="Times New Roman" w:eastAsia="Times New Roman" w:hAnsi="Times New Roman" w:cs="Times New Roman"/>
+                <w:b w:val="0"/>
+                <w:bCs w:val="0"/>
+                <w:sz w:val="24"/>
+                <w:szCs w:val="24"/>
+                <w:lang w:eastAsia="es-MX"/>
+              </w:rPr>
+              <w:t xml:space="preserve">el foco </w:t>
+            </w:r>
+            <w:r>
+              <w:rPr>
+                <w:rFonts w:ascii="Times New Roman" w:eastAsia="Times New Roman" w:hAnsi="Times New Roman" w:cs="Times New Roman"/>
+                <w:b w:val="0"/>
+                <w:bCs w:val="0"/>
+                <w:sz w:val="24"/>
+                <w:szCs w:val="24"/>
+                <w:lang w:eastAsia="es-MX"/>
+              </w:rPr>
+              <w:t xml:space="preserve">de color </w:t>
+            </w:r>
+            <w:r>
+              <w:rPr>
+                <w:rFonts w:ascii="Times New Roman" w:eastAsia="Times New Roman" w:hAnsi="Times New Roman" w:cs="Times New Roman"/>
+                <w:b w:val="0"/>
+                <w:bCs w:val="0"/>
+                <w:sz w:val="24"/>
+                <w:szCs w:val="24"/>
+                <w:highlight w:val="lightGray"/>
+                <w:lang w:eastAsia="es-MX"/>
+              </w:rPr>
+              <w:t>gris</w:t>
+            </w:r>
+            <w:r>
+              <w:rPr>
+                <w:rFonts w:ascii="Times New Roman" w:eastAsia="Times New Roman" w:hAnsi="Times New Roman" w:cs="Times New Roman"/>
+                <w:b w:val="0"/>
+                <w:bCs w:val="0"/>
+                <w:sz w:val="24"/>
+                <w:szCs w:val="24"/>
+                <w:lang w:eastAsia="es-MX"/>
+              </w:rPr>
+              <w:t xml:space="preserve"> simulando que la luz esta apagada de dicha habitación.</w:t>
             </w:r>
           </w:p>
         </w:tc>
       </w:tr>
     </w:tbl>
+    <w:p>
+      <w:pPr>
+        <w:rPr>
+          <w:sz w:val="16"/>
+          <w:szCs w:val="16"/>
+        </w:rPr>
+      </w:pPr>
+    </w:p>
+    <w:p>
+      <w:pPr>
+        <w:rPr>
+          <w:sz w:val="16"/>
+          <w:szCs w:val="16"/>
+        </w:rPr>
+      </w:pPr>
+    </w:p>
+    <w:p>
+      <w:pPr>
+        <w:rPr>
+          <w:sz w:val="16"/>
+          <w:szCs w:val="16"/>
+        </w:rPr>
+      </w:pPr>
+    </w:p>
+    <w:p>
+      <w:pPr>
+        <w:rPr>
+          <w:sz w:val="16"/>
+          <w:szCs w:val="16"/>
+        </w:rPr>
+      </w:pPr>
+    </w:p>
+    <w:p>
+      <w:pPr>
+        <w:rPr>
+          <w:sz w:val="16"/>
+          <w:szCs w:val="16"/>
+        </w:rPr>
+      </w:pPr>
+    </w:p>
     <w:p>
       <w:pPr>
         <w:rPr>
@@ -2591,7 +2566,7 @@
                 <w:szCs w:val="24"/>
                 <w:lang w:eastAsia="es-MX"/>
               </w:rPr>
-              <w:t>3</w:t>
+              <w:t>2</w:t>
             </w:r>
           </w:p>
         </w:tc>
@@ -2604,7 +2579,8 @@
               <w:cnfStyle w:val="100000000000" w:firstRow="1" w:lastRow="0" w:firstColumn="0" w:lastColumn="0" w:oddVBand="0" w:evenVBand="0" w:oddHBand="0" w:evenHBand="0" w:firstRowFirstColumn="0" w:firstRowLastColumn="0" w:lastRowFirstColumn="0" w:lastRowLastColumn="0"/>
               <w:rPr>
                 <w:rFonts w:ascii="Times New Roman" w:eastAsia="Times New Roman" w:hAnsi="Times New Roman" w:cs="Times New Roman"/>
-                <w:color w:val="auto"/>
+                <w:b w:val="0"/>
+                <w:bCs w:val="0"/>
                 <w:sz w:val="24"/>
                 <w:szCs w:val="24"/>
                 <w:lang w:eastAsia="es-MX"/>
@@ -2636,7 +2612,7 @@
           </w:tcPr>
           <w:p>
             <w:pPr>
-              <w:jc w:val="both"/>
+              <w:jc w:val="center"/>
               <w:rPr>
                 <w:rFonts w:ascii="Times New Roman" w:eastAsia="Times New Roman" w:hAnsi="Times New Roman" w:cs="Times New Roman"/>
                 <w:b w:val="0"/>
@@ -2648,335 +2624,50 @@
             </w:pPr>
             <w:r>
               <w:rPr>
-                <w:rFonts w:ascii="Times New Roman" w:eastAsia="Times New Roman" w:hAnsi="Times New Roman" w:cs="Times New Roman"/>
-                <w:b w:val="0"/>
-                <w:bCs w:val="0"/>
-                <w:sz w:val="24"/>
-                <w:szCs w:val="24"/>
-                <w:lang w:eastAsia="es-MX"/>
-              </w:rPr>
-              <w:t xml:space="preserve">Fecha: </w:t>
-            </w:r>
-            <w:r>
-              <w:rPr>
-                <w:rFonts w:ascii="Times New Roman" w:eastAsia="Times New Roman" w:hAnsi="Times New Roman" w:cs="Times New Roman"/>
-                <w:b w:val="0"/>
-                <w:bCs w:val="0"/>
-                <w:sz w:val="24"/>
-                <w:szCs w:val="24"/>
-                <w:lang w:eastAsia="es-MX"/>
-              </w:rPr>
-              <w:t>15</w:t>
-            </w:r>
-            <w:r>
-              <w:rPr>
-                <w:rFonts w:ascii="Times New Roman" w:eastAsia="Times New Roman" w:hAnsi="Times New Roman" w:cs="Times New Roman"/>
-                <w:b w:val="0"/>
-                <w:bCs w:val="0"/>
-                <w:sz w:val="24"/>
-                <w:szCs w:val="24"/>
-                <w:lang w:eastAsia="es-MX"/>
-              </w:rPr>
-              <w:t>/Abril/2020 Primera Versión.</w:t>
-            </w:r>
-          </w:p>
-        </w:tc>
-      </w:tr>
-      <w:tr>
-        <w:trPr>
-          <w:jc w:val="center"/>
-        </w:trPr>
-        <w:tc>
-          <w:tcPr>
-            <w:cnfStyle w:val="001000000000" w:firstRow="0" w:lastRow="0" w:firstColumn="1" w:lastColumn="0" w:oddVBand="0" w:evenVBand="0" w:oddHBand="0" w:evenHBand="0" w:firstRowFirstColumn="0" w:firstRowLastColumn="0" w:lastRowFirstColumn="0" w:lastRowLastColumn="0"/>
-            <w:tcW w:w="8828" w:type="dxa"/>
-            <w:gridSpan w:val="2"/>
-          </w:tcPr>
-          <w:p>
-            <w:pPr>
-              <w:jc w:val="both"/>
-              <w:rPr>
-                <w:rFonts w:ascii="Times New Roman" w:eastAsia="Times New Roman" w:hAnsi="Times New Roman" w:cs="Times New Roman"/>
-                <w:b w:val="0"/>
-                <w:bCs w:val="0"/>
-                <w:sz w:val="24"/>
-                <w:szCs w:val="24"/>
-                <w:lang w:eastAsia="es-MX"/>
-              </w:rPr>
-            </w:pPr>
-            <w:r>
-              <w:rPr>
-                <w:rFonts w:ascii="Times New Roman" w:eastAsia="Times New Roman" w:hAnsi="Times New Roman" w:cs="Times New Roman"/>
-                <w:b w:val="0"/>
-                <w:bCs w:val="0"/>
-                <w:sz w:val="24"/>
-                <w:szCs w:val="24"/>
-                <w:lang w:eastAsia="es-MX"/>
-              </w:rPr>
-              <w:t xml:space="preserve">Actor: </w:t>
-            </w:r>
-            <w:r>
-              <w:rPr>
-                <w:rFonts w:ascii="Times New Roman" w:eastAsia="Times New Roman" w:hAnsi="Times New Roman" w:cs="Times New Roman"/>
-                <w:b w:val="0"/>
-                <w:bCs w:val="0"/>
-                <w:sz w:val="24"/>
-                <w:szCs w:val="24"/>
-                <w:lang w:eastAsia="es-MX"/>
-              </w:rPr>
-              <w:t>Administrador</w:t>
-            </w:r>
-          </w:p>
-        </w:tc>
-      </w:tr>
-      <w:tr>
-        <w:trPr>
-          <w:cnfStyle w:val="000000100000" w:firstRow="0" w:lastRow="0" w:firstColumn="0" w:lastColumn="0" w:oddVBand="0" w:evenVBand="0" w:oddHBand="1" w:evenHBand="0" w:firstRowFirstColumn="0" w:firstRowLastColumn="0" w:lastRowFirstColumn="0" w:lastRowLastColumn="0"/>
-          <w:jc w:val="center"/>
-        </w:trPr>
-        <w:tc>
-          <w:tcPr>
-            <w:cnfStyle w:val="001000000000" w:firstRow="0" w:lastRow="0" w:firstColumn="1" w:lastColumn="0" w:oddVBand="0" w:evenVBand="0" w:oddHBand="0" w:evenHBand="0" w:firstRowFirstColumn="0" w:firstRowLastColumn="0" w:lastRowFirstColumn="0" w:lastRowLastColumn="0"/>
-            <w:tcW w:w="8828" w:type="dxa"/>
-            <w:gridSpan w:val="2"/>
-          </w:tcPr>
-          <w:p>
-            <w:pPr>
-              <w:jc w:val="both"/>
-              <w:rPr>
-                <w:rFonts w:ascii="Times New Roman" w:eastAsia="Times New Roman" w:hAnsi="Times New Roman" w:cs="Times New Roman"/>
-                <w:b w:val="0"/>
-                <w:bCs w:val="0"/>
-                <w:sz w:val="24"/>
-                <w:szCs w:val="24"/>
-                <w:lang w:eastAsia="es-MX"/>
-              </w:rPr>
-            </w:pPr>
-            <w:r>
-              <w:rPr>
-                <w:rFonts w:ascii="Times New Roman" w:eastAsia="Times New Roman" w:hAnsi="Times New Roman" w:cs="Times New Roman"/>
-                <w:b w:val="0"/>
-                <w:bCs w:val="0"/>
-                <w:sz w:val="24"/>
-                <w:szCs w:val="24"/>
-                <w:lang w:eastAsia="es-MX"/>
-              </w:rPr>
-              <w:t>Prioridad: Alta</w:t>
-            </w:r>
-          </w:p>
-        </w:tc>
-      </w:tr>
-      <w:tr>
-        <w:trPr>
-          <w:jc w:val="center"/>
-        </w:trPr>
-        <w:tc>
-          <w:tcPr>
-            <w:cnfStyle w:val="001000000000" w:firstRow="0" w:lastRow="0" w:firstColumn="1" w:lastColumn="0" w:oddVBand="0" w:evenVBand="0" w:oddHBand="0" w:evenHBand="0" w:firstRowFirstColumn="0" w:firstRowLastColumn="0" w:lastRowFirstColumn="0" w:lastRowLastColumn="0"/>
-            <w:tcW w:w="8828" w:type="dxa"/>
-            <w:gridSpan w:val="2"/>
-          </w:tcPr>
-          <w:p>
-            <w:pPr>
-              <w:jc w:val="both"/>
-              <w:rPr>
-                <w:rFonts w:ascii="Times New Roman" w:eastAsia="Times New Roman" w:hAnsi="Times New Roman" w:cs="Times New Roman"/>
-                <w:sz w:val="24"/>
-                <w:szCs w:val="24"/>
-                <w:lang w:eastAsia="es-MX"/>
-              </w:rPr>
-            </w:pPr>
-            <w:r>
-              <w:rPr>
-                <w:rFonts w:ascii="Times New Roman" w:eastAsia="Times New Roman" w:hAnsi="Times New Roman" w:cs="Times New Roman"/>
-                <w:b w:val="0"/>
-                <w:bCs w:val="0"/>
-                <w:sz w:val="24"/>
-                <w:szCs w:val="24"/>
-                <w:lang w:eastAsia="es-MX"/>
-              </w:rPr>
-              <w:t>Descripción:</w:t>
-            </w:r>
-          </w:p>
-          <w:p>
-            <w:pPr>
-              <w:jc w:val="both"/>
-              <w:rPr>
-                <w:rFonts w:ascii="Times New Roman" w:eastAsia="Times New Roman" w:hAnsi="Times New Roman" w:cs="Times New Roman"/>
-                <w:sz w:val="24"/>
-                <w:szCs w:val="24"/>
-                <w:lang w:eastAsia="es-MX"/>
-              </w:rPr>
-            </w:pPr>
-            <w:r>
-              <w:rPr>
-                <w:rFonts w:ascii="Times New Roman" w:eastAsia="Times New Roman" w:hAnsi="Times New Roman" w:cs="Times New Roman"/>
-                <w:b w:val="0"/>
-                <w:bCs w:val="0"/>
-                <w:sz w:val="24"/>
-                <w:szCs w:val="24"/>
-                <w:lang w:eastAsia="es-MX"/>
-              </w:rPr>
-              <w:t>Permite al usuario administrador poder encender y apagar la luz de la habitación que desee.</w:t>
-            </w:r>
-          </w:p>
-          <w:p>
-            <w:pPr>
-              <w:pStyle w:val="Prrafodelista"/>
-              <w:numPr>
-                <w:ilvl w:val="0"/>
-                <w:numId w:val="3"/>
-              </w:numPr>
-              <w:jc w:val="both"/>
-              <w:rPr>
-                <w:rFonts w:ascii="Times New Roman" w:eastAsia="Times New Roman" w:hAnsi="Times New Roman" w:cs="Times New Roman"/>
-                <w:b w:val="0"/>
-                <w:bCs w:val="0"/>
-                <w:sz w:val="24"/>
-                <w:szCs w:val="24"/>
-                <w:lang w:eastAsia="es-MX"/>
-              </w:rPr>
-            </w:pPr>
-            <w:r>
-              <w:rPr>
-                <w:rFonts w:ascii="Times New Roman" w:eastAsia="Times New Roman" w:hAnsi="Times New Roman" w:cs="Times New Roman"/>
-                <w:b w:val="0"/>
-                <w:bCs w:val="0"/>
-                <w:sz w:val="24"/>
-                <w:szCs w:val="24"/>
-                <w:lang w:eastAsia="es-MX"/>
-              </w:rPr>
-              <w:t xml:space="preserve">Cuando el usuario administrador quiera encender una luz de alguna habitación deberá dar clic al recuadro de la habitación que quiere encender, para que dentro del recuadro se muestre el foco de color </w:t>
-            </w:r>
-            <w:r>
-              <w:rPr>
-                <w:rFonts w:ascii="Times New Roman" w:eastAsia="Times New Roman" w:hAnsi="Times New Roman" w:cs="Times New Roman"/>
-                <w:b w:val="0"/>
-                <w:bCs w:val="0"/>
-                <w:sz w:val="24"/>
-                <w:szCs w:val="24"/>
-                <w:highlight w:val="yellow"/>
-                <w:lang w:eastAsia="es-MX"/>
-              </w:rPr>
-              <w:t>amarillo</w:t>
-            </w:r>
-            <w:r>
-              <w:rPr>
-                <w:rFonts w:ascii="Times New Roman" w:eastAsia="Times New Roman" w:hAnsi="Times New Roman" w:cs="Times New Roman"/>
-                <w:b w:val="0"/>
-                <w:bCs w:val="0"/>
-                <w:sz w:val="24"/>
-                <w:szCs w:val="24"/>
-                <w:lang w:eastAsia="es-MX"/>
-              </w:rPr>
-              <w:t xml:space="preserve"> simulando que la luz esta encendía de dicha habitación.</w:t>
-            </w:r>
-          </w:p>
-          <w:p>
-            <w:pPr>
-              <w:pStyle w:val="Prrafodelista"/>
-              <w:numPr>
-                <w:ilvl w:val="0"/>
-                <w:numId w:val="3"/>
-              </w:numPr>
-              <w:jc w:val="both"/>
-              <w:rPr>
-                <w:rFonts w:ascii="Times New Roman" w:eastAsia="Times New Roman" w:hAnsi="Times New Roman" w:cs="Times New Roman"/>
-                <w:b w:val="0"/>
-                <w:bCs w:val="0"/>
-                <w:sz w:val="24"/>
-                <w:szCs w:val="24"/>
-                <w:lang w:eastAsia="es-MX"/>
-              </w:rPr>
-            </w:pPr>
-            <w:r>
-              <w:rPr>
-                <w:rFonts w:ascii="Times New Roman" w:eastAsia="Times New Roman" w:hAnsi="Times New Roman" w:cs="Times New Roman"/>
-                <w:b w:val="0"/>
-                <w:bCs w:val="0"/>
-                <w:sz w:val="24"/>
-                <w:szCs w:val="24"/>
-                <w:lang w:eastAsia="es-MX"/>
-              </w:rPr>
-              <w:t>Cuando</w:t>
-            </w:r>
-            <w:r>
-              <w:rPr>
-                <w:rFonts w:ascii="Times New Roman" w:eastAsia="Times New Roman" w:hAnsi="Times New Roman" w:cs="Times New Roman"/>
-                <w:b w:val="0"/>
-                <w:bCs w:val="0"/>
-                <w:sz w:val="24"/>
-                <w:szCs w:val="24"/>
-                <w:lang w:eastAsia="es-MX"/>
-              </w:rPr>
-              <w:t xml:space="preserve"> el usuario administrador quiera apagar </w:t>
-            </w:r>
-            <w:r>
-              <w:rPr>
-                <w:rFonts w:ascii="Times New Roman" w:eastAsia="Times New Roman" w:hAnsi="Times New Roman" w:cs="Times New Roman"/>
-                <w:b w:val="0"/>
-                <w:bCs w:val="0"/>
-                <w:sz w:val="24"/>
-                <w:szCs w:val="24"/>
-                <w:lang w:eastAsia="es-MX"/>
-              </w:rPr>
-              <w:t>una luz</w:t>
-            </w:r>
-            <w:r>
-              <w:rPr>
-                <w:rFonts w:ascii="Times New Roman" w:eastAsia="Times New Roman" w:hAnsi="Times New Roman" w:cs="Times New Roman"/>
-                <w:b w:val="0"/>
-                <w:bCs w:val="0"/>
-                <w:sz w:val="24"/>
-                <w:szCs w:val="24"/>
-                <w:lang w:eastAsia="es-MX"/>
-              </w:rPr>
-              <w:t xml:space="preserve"> de alguna habitación deberá dar clic al recuadro de la habitación que quiere apagar, para que dentro del recuadro se muestre </w:t>
-            </w:r>
-            <w:r>
-              <w:rPr>
-                <w:rFonts w:ascii="Times New Roman" w:eastAsia="Times New Roman" w:hAnsi="Times New Roman" w:cs="Times New Roman"/>
-                <w:b w:val="0"/>
-                <w:bCs w:val="0"/>
-                <w:sz w:val="24"/>
-                <w:szCs w:val="24"/>
-                <w:lang w:eastAsia="es-MX"/>
-              </w:rPr>
-              <w:t xml:space="preserve">el foco </w:t>
-            </w:r>
-            <w:r>
-              <w:rPr>
-                <w:rFonts w:ascii="Times New Roman" w:eastAsia="Times New Roman" w:hAnsi="Times New Roman" w:cs="Times New Roman"/>
-                <w:b w:val="0"/>
-                <w:bCs w:val="0"/>
-                <w:sz w:val="24"/>
-                <w:szCs w:val="24"/>
-                <w:lang w:eastAsia="es-MX"/>
-              </w:rPr>
-              <w:t xml:space="preserve">de color </w:t>
-            </w:r>
-            <w:r>
-              <w:rPr>
-                <w:rFonts w:ascii="Times New Roman" w:eastAsia="Times New Roman" w:hAnsi="Times New Roman" w:cs="Times New Roman"/>
-                <w:b w:val="0"/>
-                <w:bCs w:val="0"/>
-                <w:sz w:val="24"/>
-                <w:szCs w:val="24"/>
-                <w:highlight w:val="lightGray"/>
-                <w:lang w:eastAsia="es-MX"/>
-              </w:rPr>
-              <w:t>gris</w:t>
-            </w:r>
-            <w:r>
-              <w:rPr>
-                <w:rFonts w:ascii="Times New Roman" w:eastAsia="Times New Roman" w:hAnsi="Times New Roman" w:cs="Times New Roman"/>
-                <w:b w:val="0"/>
-                <w:bCs w:val="0"/>
-                <w:sz w:val="24"/>
-                <w:szCs w:val="24"/>
-                <w:lang w:eastAsia="es-MX"/>
-              </w:rPr>
-              <w:t xml:space="preserve"> simulando que la luz esta apagada de dicha habitación.</w:t>
+                <w:noProof/>
+              </w:rPr>
+              <w:drawing>
+                <wp:inline distT="0" distB="0" distL="0" distR="0" wp14:anchorId="144552E9" wp14:editId="397008E5">
+                  <wp:extent cx="5400675" cy="1671309"/>
+                  <wp:effectExtent l="0" t="0" r="0" b="5715"/>
+                  <wp:docPr id="10" name="Imagen 10"/>
+                  <wp:cNvGraphicFramePr>
+                    <a:graphicFrameLocks xmlns:a="http://schemas.openxmlformats.org/drawingml/2006/main" noChangeAspect="1"/>
+                  </wp:cNvGraphicFramePr>
+                  <a:graphic xmlns:a="http://schemas.openxmlformats.org/drawingml/2006/main">
+                    <a:graphicData uri="http://schemas.openxmlformats.org/drawingml/2006/picture">
+                      <pic:pic xmlns:pic="http://schemas.openxmlformats.org/drawingml/2006/picture">
+                        <pic:nvPicPr>
+                          <pic:cNvPr id="1" name=""/>
+                          <pic:cNvPicPr/>
+                        </pic:nvPicPr>
+                        <pic:blipFill rotWithShape="1">
+                          <a:blip r:embed="rId10"/>
+                          <a:srcRect l="15343" t="20867" r="25843" b="46763"/>
+                          <a:stretch/>
+                        </pic:blipFill>
+                        <pic:spPr bwMode="auto">
+                          <a:xfrm>
+                            <a:off x="0" y="0"/>
+                            <a:ext cx="5457149" cy="1688786"/>
+                          </a:xfrm>
+                          <a:prstGeom prst="rect">
+                            <a:avLst/>
+                          </a:prstGeom>
+                          <a:ln>
+                            <a:noFill/>
+                          </a:ln>
+                          <a:extLst>
+                            <a:ext uri="{53640926-AAD7-44D8-BBD7-CCE9431645EC}">
+                              <a14:shadowObscured xmlns:a14="http://schemas.microsoft.com/office/drawing/2010/main"/>
+                            </a:ext>
+                          </a:extLst>
+                        </pic:spPr>
+                      </pic:pic>
+                    </a:graphicData>
+                  </a:graphic>
+                </wp:inline>
+              </w:drawing>
             </w:r>
           </w:p>
         </w:tc>
@@ -3053,8 +2744,7 @@
               <w:cnfStyle w:val="100000000000" w:firstRow="1" w:lastRow="0" w:firstColumn="0" w:lastColumn="0" w:oddVBand="0" w:evenVBand="0" w:oddHBand="0" w:evenHBand="0" w:firstRowFirstColumn="0" w:firstRowLastColumn="0" w:lastRowFirstColumn="0" w:lastRowLastColumn="0"/>
               <w:rPr>
                 <w:rFonts w:ascii="Times New Roman" w:eastAsia="Times New Roman" w:hAnsi="Times New Roman" w:cs="Times New Roman"/>
-                <w:b w:val="0"/>
-                <w:bCs w:val="0"/>
+                <w:color w:val="auto"/>
                 <w:sz w:val="24"/>
                 <w:szCs w:val="24"/>
                 <w:lang w:eastAsia="es-MX"/>
@@ -3068,7 +2758,7 @@
                 <w:szCs w:val="24"/>
                 <w:lang w:eastAsia="es-MX"/>
               </w:rPr>
-              <w:t>Opción luces.</w:t>
+              <w:t>Opción aire acondicionado.</w:t>
             </w:r>
           </w:p>
         </w:tc>
@@ -3086,7 +2776,7 @@
           </w:tcPr>
           <w:p>
             <w:pPr>
-              <w:jc w:val="center"/>
+              <w:jc w:val="both"/>
               <w:rPr>
                 <w:rFonts w:ascii="Times New Roman" w:eastAsia="Times New Roman" w:hAnsi="Times New Roman" w:cs="Times New Roman"/>
                 <w:b w:val="0"/>
@@ -3098,50 +2788,434 @@
             </w:pPr>
             <w:r>
               <w:rPr>
-                <w:noProof/>
-              </w:rPr>
-              <w:drawing>
-                <wp:inline distT="0" distB="0" distL="0" distR="0" wp14:anchorId="144552E9" wp14:editId="397008E5">
-                  <wp:extent cx="5400675" cy="1671309"/>
-                  <wp:effectExtent l="0" t="0" r="0" b="5715"/>
-                  <wp:docPr id="10" name="Imagen 10"/>
-                  <wp:cNvGraphicFramePr>
-                    <a:graphicFrameLocks xmlns:a="http://schemas.openxmlformats.org/drawingml/2006/main" noChangeAspect="1"/>
-                  </wp:cNvGraphicFramePr>
-                  <a:graphic xmlns:a="http://schemas.openxmlformats.org/drawingml/2006/main">
-                    <a:graphicData uri="http://schemas.openxmlformats.org/drawingml/2006/picture">
-                      <pic:pic xmlns:pic="http://schemas.openxmlformats.org/drawingml/2006/picture">
-                        <pic:nvPicPr>
-                          <pic:cNvPr id="1" name=""/>
-                          <pic:cNvPicPr/>
-                        </pic:nvPicPr>
-                        <pic:blipFill rotWithShape="1">
-                          <a:blip r:embed="rId11"/>
-                          <a:srcRect l="15343" t="20867" r="25843" b="46763"/>
-                          <a:stretch/>
-                        </pic:blipFill>
-                        <pic:spPr bwMode="auto">
-                          <a:xfrm>
-                            <a:off x="0" y="0"/>
-                            <a:ext cx="5457149" cy="1688786"/>
-                          </a:xfrm>
-                          <a:prstGeom prst="rect">
-                            <a:avLst/>
-                          </a:prstGeom>
-                          <a:ln>
-                            <a:noFill/>
-                          </a:ln>
-                          <a:extLst>
-                            <a:ext uri="{53640926-AAD7-44D8-BBD7-CCE9431645EC}">
-                              <a14:shadowObscured xmlns:a14="http://schemas.microsoft.com/office/drawing/2010/main"/>
-                            </a:ext>
-                          </a:extLst>
-                        </pic:spPr>
-                      </pic:pic>
-                    </a:graphicData>
-                  </a:graphic>
-                </wp:inline>
-              </w:drawing>
+                <w:rFonts w:ascii="Times New Roman" w:eastAsia="Times New Roman" w:hAnsi="Times New Roman" w:cs="Times New Roman"/>
+                <w:b w:val="0"/>
+                <w:bCs w:val="0"/>
+                <w:sz w:val="24"/>
+                <w:szCs w:val="24"/>
+                <w:lang w:eastAsia="es-MX"/>
+              </w:rPr>
+              <w:t xml:space="preserve">Fecha: </w:t>
+            </w:r>
+            <w:r>
+              <w:rPr>
+                <w:rFonts w:ascii="Times New Roman" w:eastAsia="Times New Roman" w:hAnsi="Times New Roman" w:cs="Times New Roman"/>
+                <w:b w:val="0"/>
+                <w:bCs w:val="0"/>
+                <w:sz w:val="24"/>
+                <w:szCs w:val="24"/>
+                <w:lang w:eastAsia="es-MX"/>
+              </w:rPr>
+              <w:t>20/Mayo</w:t>
+            </w:r>
+            <w:r>
+              <w:rPr>
+                <w:rFonts w:ascii="Times New Roman" w:eastAsia="Times New Roman" w:hAnsi="Times New Roman" w:cs="Times New Roman"/>
+                <w:b w:val="0"/>
+                <w:bCs w:val="0"/>
+                <w:sz w:val="24"/>
+                <w:szCs w:val="24"/>
+                <w:lang w:eastAsia="es-MX"/>
+              </w:rPr>
+              <w:t>/2020 Primera Versión.</w:t>
+            </w:r>
+          </w:p>
+        </w:tc>
+      </w:tr>
+      <w:tr>
+        <w:trPr>
+          <w:jc w:val="center"/>
+        </w:trPr>
+        <w:tc>
+          <w:tcPr>
+            <w:cnfStyle w:val="001000000000" w:firstRow="0" w:lastRow="0" w:firstColumn="1" w:lastColumn="0" w:oddVBand="0" w:evenVBand="0" w:oddHBand="0" w:evenHBand="0" w:firstRowFirstColumn="0" w:firstRowLastColumn="0" w:lastRowFirstColumn="0" w:lastRowLastColumn="0"/>
+            <w:tcW w:w="8828" w:type="dxa"/>
+            <w:gridSpan w:val="2"/>
+          </w:tcPr>
+          <w:p>
+            <w:pPr>
+              <w:jc w:val="both"/>
+              <w:rPr>
+                <w:rFonts w:ascii="Times New Roman" w:eastAsia="Times New Roman" w:hAnsi="Times New Roman" w:cs="Times New Roman"/>
+                <w:b w:val="0"/>
+                <w:bCs w:val="0"/>
+                <w:sz w:val="24"/>
+                <w:szCs w:val="24"/>
+                <w:lang w:eastAsia="es-MX"/>
+              </w:rPr>
+            </w:pPr>
+            <w:r>
+              <w:rPr>
+                <w:rFonts w:ascii="Times New Roman" w:eastAsia="Times New Roman" w:hAnsi="Times New Roman" w:cs="Times New Roman"/>
+                <w:b w:val="0"/>
+                <w:bCs w:val="0"/>
+                <w:sz w:val="24"/>
+                <w:szCs w:val="24"/>
+                <w:lang w:eastAsia="es-MX"/>
+              </w:rPr>
+              <w:t xml:space="preserve">Actor: </w:t>
+            </w:r>
+            <w:r>
+              <w:rPr>
+                <w:rFonts w:ascii="Times New Roman" w:eastAsia="Times New Roman" w:hAnsi="Times New Roman" w:cs="Times New Roman"/>
+                <w:b w:val="0"/>
+                <w:bCs w:val="0"/>
+                <w:sz w:val="24"/>
+                <w:szCs w:val="24"/>
+                <w:lang w:eastAsia="es-MX"/>
+              </w:rPr>
+              <w:t>Administrador</w:t>
+            </w:r>
+          </w:p>
+        </w:tc>
+      </w:tr>
+      <w:tr>
+        <w:trPr>
+          <w:cnfStyle w:val="000000100000" w:firstRow="0" w:lastRow="0" w:firstColumn="0" w:lastColumn="0" w:oddVBand="0" w:evenVBand="0" w:oddHBand="1" w:evenHBand="0" w:firstRowFirstColumn="0" w:firstRowLastColumn="0" w:lastRowFirstColumn="0" w:lastRowLastColumn="0"/>
+          <w:jc w:val="center"/>
+        </w:trPr>
+        <w:tc>
+          <w:tcPr>
+            <w:cnfStyle w:val="001000000000" w:firstRow="0" w:lastRow="0" w:firstColumn="1" w:lastColumn="0" w:oddVBand="0" w:evenVBand="0" w:oddHBand="0" w:evenHBand="0" w:firstRowFirstColumn="0" w:firstRowLastColumn="0" w:lastRowFirstColumn="0" w:lastRowLastColumn="0"/>
+            <w:tcW w:w="8828" w:type="dxa"/>
+            <w:gridSpan w:val="2"/>
+          </w:tcPr>
+          <w:p>
+            <w:pPr>
+              <w:jc w:val="both"/>
+              <w:rPr>
+                <w:rFonts w:ascii="Times New Roman" w:eastAsia="Times New Roman" w:hAnsi="Times New Roman" w:cs="Times New Roman"/>
+                <w:b w:val="0"/>
+                <w:bCs w:val="0"/>
+                <w:sz w:val="24"/>
+                <w:szCs w:val="24"/>
+                <w:lang w:eastAsia="es-MX"/>
+              </w:rPr>
+            </w:pPr>
+            <w:r>
+              <w:rPr>
+                <w:rFonts w:ascii="Times New Roman" w:eastAsia="Times New Roman" w:hAnsi="Times New Roman" w:cs="Times New Roman"/>
+                <w:b w:val="0"/>
+                <w:bCs w:val="0"/>
+                <w:sz w:val="24"/>
+                <w:szCs w:val="24"/>
+                <w:lang w:eastAsia="es-MX"/>
+              </w:rPr>
+              <w:t>Prioridad: Alta</w:t>
+            </w:r>
+          </w:p>
+        </w:tc>
+      </w:tr>
+      <w:tr>
+        <w:trPr>
+          <w:jc w:val="center"/>
+        </w:trPr>
+        <w:tc>
+          <w:tcPr>
+            <w:cnfStyle w:val="001000000000" w:firstRow="0" w:lastRow="0" w:firstColumn="1" w:lastColumn="0" w:oddVBand="0" w:evenVBand="0" w:oddHBand="0" w:evenHBand="0" w:firstRowFirstColumn="0" w:firstRowLastColumn="0" w:lastRowFirstColumn="0" w:lastRowLastColumn="0"/>
+            <w:tcW w:w="8828" w:type="dxa"/>
+            <w:gridSpan w:val="2"/>
+          </w:tcPr>
+          <w:p>
+            <w:pPr>
+              <w:jc w:val="both"/>
+              <w:rPr>
+                <w:rFonts w:ascii="Times New Roman" w:eastAsia="Times New Roman" w:hAnsi="Times New Roman" w:cs="Times New Roman"/>
+                <w:sz w:val="24"/>
+                <w:szCs w:val="24"/>
+                <w:lang w:eastAsia="es-MX"/>
+              </w:rPr>
+            </w:pPr>
+            <w:r>
+              <w:rPr>
+                <w:rFonts w:ascii="Times New Roman" w:eastAsia="Times New Roman" w:hAnsi="Times New Roman" w:cs="Times New Roman"/>
+                <w:b w:val="0"/>
+                <w:bCs w:val="0"/>
+                <w:sz w:val="24"/>
+                <w:szCs w:val="24"/>
+                <w:lang w:eastAsia="es-MX"/>
+              </w:rPr>
+              <w:t>Descripción:</w:t>
+            </w:r>
+          </w:p>
+          <w:p>
+            <w:pPr>
+              <w:jc w:val="both"/>
+              <w:rPr>
+                <w:rFonts w:ascii="Times New Roman" w:eastAsia="Times New Roman" w:hAnsi="Times New Roman" w:cs="Times New Roman"/>
+                <w:sz w:val="24"/>
+                <w:szCs w:val="24"/>
+                <w:lang w:eastAsia="es-MX"/>
+              </w:rPr>
+            </w:pPr>
+            <w:r>
+              <w:rPr>
+                <w:rFonts w:ascii="Times New Roman" w:eastAsia="Times New Roman" w:hAnsi="Times New Roman" w:cs="Times New Roman"/>
+                <w:b w:val="0"/>
+                <w:bCs w:val="0"/>
+                <w:sz w:val="24"/>
+                <w:szCs w:val="24"/>
+                <w:lang w:eastAsia="es-MX"/>
+              </w:rPr>
+              <w:t xml:space="preserve">Permite al usuario administrador poder encender y apagar </w:t>
+            </w:r>
+            <w:r>
+              <w:rPr>
+                <w:rFonts w:ascii="Times New Roman" w:eastAsia="Times New Roman" w:hAnsi="Times New Roman" w:cs="Times New Roman"/>
+                <w:b w:val="0"/>
+                <w:bCs w:val="0"/>
+                <w:sz w:val="24"/>
+                <w:szCs w:val="24"/>
+                <w:lang w:eastAsia="es-MX"/>
+              </w:rPr>
+              <w:t xml:space="preserve">el aire acondicionado de </w:t>
+            </w:r>
+            <w:r>
+              <w:rPr>
+                <w:rFonts w:ascii="Times New Roman" w:eastAsia="Times New Roman" w:hAnsi="Times New Roman" w:cs="Times New Roman"/>
+                <w:b w:val="0"/>
+                <w:bCs w:val="0"/>
+                <w:sz w:val="24"/>
+                <w:szCs w:val="24"/>
+                <w:lang w:eastAsia="es-MX"/>
+              </w:rPr>
+              <w:t>la habitación que desee.</w:t>
+            </w:r>
+          </w:p>
+          <w:p>
+            <w:pPr>
+              <w:pStyle w:val="Prrafodelista"/>
+              <w:numPr>
+                <w:ilvl w:val="0"/>
+                <w:numId w:val="4"/>
+              </w:numPr>
+              <w:jc w:val="both"/>
+              <w:rPr>
+                <w:rFonts w:ascii="Times New Roman" w:eastAsia="Times New Roman" w:hAnsi="Times New Roman" w:cs="Times New Roman"/>
+                <w:b w:val="0"/>
+                <w:bCs w:val="0"/>
+                <w:sz w:val="24"/>
+                <w:szCs w:val="24"/>
+                <w:lang w:eastAsia="es-MX"/>
+              </w:rPr>
+            </w:pPr>
+            <w:r>
+              <w:rPr>
+                <w:rFonts w:ascii="Times New Roman" w:eastAsia="Times New Roman" w:hAnsi="Times New Roman" w:cs="Times New Roman"/>
+                <w:b w:val="0"/>
+                <w:bCs w:val="0"/>
+                <w:sz w:val="24"/>
+                <w:szCs w:val="24"/>
+                <w:lang w:eastAsia="es-MX"/>
+              </w:rPr>
+              <w:t xml:space="preserve">Cuando el usuario administrador quiera encender </w:t>
+            </w:r>
+            <w:r>
+              <w:rPr>
+                <w:rFonts w:ascii="Times New Roman" w:eastAsia="Times New Roman" w:hAnsi="Times New Roman" w:cs="Times New Roman"/>
+                <w:b w:val="0"/>
+                <w:bCs w:val="0"/>
+                <w:sz w:val="24"/>
+                <w:szCs w:val="24"/>
+                <w:lang w:eastAsia="es-MX"/>
+              </w:rPr>
+              <w:t>el aire acondicionado de</w:t>
+            </w:r>
+            <w:r>
+              <w:rPr>
+                <w:rFonts w:ascii="Times New Roman" w:eastAsia="Times New Roman" w:hAnsi="Times New Roman" w:cs="Times New Roman"/>
+                <w:b w:val="0"/>
+                <w:bCs w:val="0"/>
+                <w:sz w:val="24"/>
+                <w:szCs w:val="24"/>
+                <w:lang w:eastAsia="es-MX"/>
+              </w:rPr>
+              <w:t xml:space="preserve"> alguna habitación deberá dar clic al recuadro de la habitación que quiere encender, para que dentro del recuadro se muestre de color </w:t>
+            </w:r>
+            <w:r>
+              <w:rPr>
+                <w:rFonts w:ascii="Times New Roman" w:eastAsia="Times New Roman" w:hAnsi="Times New Roman" w:cs="Times New Roman"/>
+                <w:b w:val="0"/>
+                <w:bCs w:val="0"/>
+                <w:sz w:val="24"/>
+                <w:szCs w:val="24"/>
+                <w:highlight w:val="darkBlue"/>
+                <w:lang w:eastAsia="es-MX"/>
+              </w:rPr>
+              <w:t>azul</w:t>
+            </w:r>
+            <w:r>
+              <w:rPr>
+                <w:rFonts w:ascii="Times New Roman" w:eastAsia="Times New Roman" w:hAnsi="Times New Roman" w:cs="Times New Roman"/>
+                <w:b w:val="0"/>
+                <w:bCs w:val="0"/>
+                <w:sz w:val="24"/>
+                <w:szCs w:val="24"/>
+                <w:lang w:eastAsia="es-MX"/>
+              </w:rPr>
+              <w:t xml:space="preserve"> simulando que</w:t>
+            </w:r>
+            <w:r>
+              <w:rPr>
+                <w:rFonts w:ascii="Times New Roman" w:eastAsia="Times New Roman" w:hAnsi="Times New Roman" w:cs="Times New Roman"/>
+                <w:b w:val="0"/>
+                <w:bCs w:val="0"/>
+                <w:sz w:val="24"/>
+                <w:szCs w:val="24"/>
+                <w:lang w:eastAsia="es-MX"/>
+              </w:rPr>
+              <w:t xml:space="preserve"> el aire acondicionado está encendido</w:t>
+            </w:r>
+            <w:r>
+              <w:rPr>
+                <w:rFonts w:ascii="Times New Roman" w:eastAsia="Times New Roman" w:hAnsi="Times New Roman" w:cs="Times New Roman"/>
+                <w:b w:val="0"/>
+                <w:bCs w:val="0"/>
+                <w:sz w:val="24"/>
+                <w:szCs w:val="24"/>
+                <w:lang w:eastAsia="es-MX"/>
+              </w:rPr>
+              <w:t xml:space="preserve"> de dicha habitación.</w:t>
+            </w:r>
+          </w:p>
+          <w:p>
+            <w:pPr>
+              <w:pStyle w:val="Prrafodelista"/>
+              <w:numPr>
+                <w:ilvl w:val="0"/>
+                <w:numId w:val="4"/>
+              </w:numPr>
+              <w:jc w:val="both"/>
+              <w:rPr>
+                <w:rFonts w:ascii="Times New Roman" w:eastAsia="Times New Roman" w:hAnsi="Times New Roman" w:cs="Times New Roman"/>
+                <w:b w:val="0"/>
+                <w:bCs w:val="0"/>
+                <w:sz w:val="24"/>
+                <w:szCs w:val="24"/>
+                <w:lang w:eastAsia="es-MX"/>
+              </w:rPr>
+            </w:pPr>
+            <w:r>
+              <w:rPr>
+                <w:rFonts w:ascii="Times New Roman" w:eastAsia="Times New Roman" w:hAnsi="Times New Roman" w:cs="Times New Roman"/>
+                <w:b w:val="0"/>
+                <w:bCs w:val="0"/>
+                <w:sz w:val="24"/>
+                <w:szCs w:val="24"/>
+                <w:lang w:eastAsia="es-MX"/>
+              </w:rPr>
+              <w:t xml:space="preserve">Cuando el usuario administrador quiera </w:t>
+            </w:r>
+            <w:r>
+              <w:rPr>
+                <w:rFonts w:ascii="Times New Roman" w:eastAsia="Times New Roman" w:hAnsi="Times New Roman" w:cs="Times New Roman"/>
+                <w:b w:val="0"/>
+                <w:bCs w:val="0"/>
+                <w:sz w:val="24"/>
+                <w:szCs w:val="24"/>
+                <w:lang w:eastAsia="es-MX"/>
+              </w:rPr>
+              <w:t>apagar</w:t>
+            </w:r>
+            <w:r>
+              <w:rPr>
+                <w:rFonts w:ascii="Times New Roman" w:eastAsia="Times New Roman" w:hAnsi="Times New Roman" w:cs="Times New Roman"/>
+                <w:b w:val="0"/>
+                <w:bCs w:val="0"/>
+                <w:sz w:val="24"/>
+                <w:szCs w:val="24"/>
+                <w:lang w:eastAsia="es-MX"/>
+              </w:rPr>
+              <w:t xml:space="preserve"> </w:t>
+            </w:r>
+            <w:r>
+              <w:rPr>
+                <w:rFonts w:ascii="Times New Roman" w:eastAsia="Times New Roman" w:hAnsi="Times New Roman" w:cs="Times New Roman"/>
+                <w:b w:val="0"/>
+                <w:bCs w:val="0"/>
+                <w:sz w:val="24"/>
+                <w:szCs w:val="24"/>
+                <w:lang w:eastAsia="es-MX"/>
+              </w:rPr>
+              <w:t>el aire acondicionado de</w:t>
+            </w:r>
+            <w:r>
+              <w:rPr>
+                <w:rFonts w:ascii="Times New Roman" w:eastAsia="Times New Roman" w:hAnsi="Times New Roman" w:cs="Times New Roman"/>
+                <w:b w:val="0"/>
+                <w:bCs w:val="0"/>
+                <w:sz w:val="24"/>
+                <w:szCs w:val="24"/>
+                <w:lang w:eastAsia="es-MX"/>
+              </w:rPr>
+              <w:t xml:space="preserve"> alguna habitación deberá dar clic al recuadro de la habitación que quiere </w:t>
+            </w:r>
+            <w:r>
+              <w:rPr>
+                <w:rFonts w:ascii="Times New Roman" w:eastAsia="Times New Roman" w:hAnsi="Times New Roman" w:cs="Times New Roman"/>
+                <w:b w:val="0"/>
+                <w:bCs w:val="0"/>
+                <w:sz w:val="24"/>
+                <w:szCs w:val="24"/>
+                <w:lang w:eastAsia="es-MX"/>
+              </w:rPr>
+              <w:t>apagar</w:t>
+            </w:r>
+            <w:r>
+              <w:rPr>
+                <w:rFonts w:ascii="Times New Roman" w:eastAsia="Times New Roman" w:hAnsi="Times New Roman" w:cs="Times New Roman"/>
+                <w:b w:val="0"/>
+                <w:bCs w:val="0"/>
+                <w:sz w:val="24"/>
+                <w:szCs w:val="24"/>
+                <w:lang w:eastAsia="es-MX"/>
+              </w:rPr>
+              <w:t xml:space="preserve">, para que dentro del recuadro se muestre de color </w:t>
+            </w:r>
+            <w:r>
+              <w:rPr>
+                <w:rFonts w:ascii="Times New Roman" w:eastAsia="Times New Roman" w:hAnsi="Times New Roman" w:cs="Times New Roman"/>
+                <w:b w:val="0"/>
+                <w:bCs w:val="0"/>
+                <w:sz w:val="24"/>
+                <w:szCs w:val="24"/>
+                <w:highlight w:val="red"/>
+                <w:lang w:eastAsia="es-MX"/>
+              </w:rPr>
+              <w:t>rojo</w:t>
+            </w:r>
+            <w:r>
+              <w:rPr>
+                <w:rFonts w:ascii="Times New Roman" w:eastAsia="Times New Roman" w:hAnsi="Times New Roman" w:cs="Times New Roman"/>
+                <w:b w:val="0"/>
+                <w:bCs w:val="0"/>
+                <w:sz w:val="24"/>
+                <w:szCs w:val="24"/>
+                <w:lang w:eastAsia="es-MX"/>
+              </w:rPr>
+              <w:t xml:space="preserve"> simulando que</w:t>
+            </w:r>
+            <w:r>
+              <w:rPr>
+                <w:rFonts w:ascii="Times New Roman" w:eastAsia="Times New Roman" w:hAnsi="Times New Roman" w:cs="Times New Roman"/>
+                <w:b w:val="0"/>
+                <w:bCs w:val="0"/>
+                <w:sz w:val="24"/>
+                <w:szCs w:val="24"/>
+                <w:lang w:eastAsia="es-MX"/>
+              </w:rPr>
+              <w:t xml:space="preserve"> el aire acondicionado está apagado</w:t>
+            </w:r>
+            <w:r>
+              <w:rPr>
+                <w:rFonts w:ascii="Times New Roman" w:eastAsia="Times New Roman" w:hAnsi="Times New Roman" w:cs="Times New Roman"/>
+                <w:b w:val="0"/>
+                <w:bCs w:val="0"/>
+                <w:sz w:val="24"/>
+                <w:szCs w:val="24"/>
+                <w:lang w:eastAsia="es-MX"/>
+              </w:rPr>
+              <w:t xml:space="preserve"> de dicha habitación.</w:t>
             </w:r>
           </w:p>
         </w:tc>
@@ -3205,7 +3279,7 @@
                 <w:szCs w:val="24"/>
                 <w:lang w:eastAsia="es-MX"/>
               </w:rPr>
-              <w:t>4</w:t>
+              <w:t>3</w:t>
             </w:r>
           </w:p>
         </w:tc>
@@ -3250,7 +3324,6 @@
           </w:tcPr>
           <w:p>
             <w:pPr>
-              <w:jc w:val="both"/>
               <w:rPr>
                 <w:rFonts w:ascii="Times New Roman" w:eastAsia="Times New Roman" w:hAnsi="Times New Roman" w:cs="Times New Roman"/>
                 <w:b w:val="0"/>
@@ -3262,439 +3335,79 @@
             </w:pPr>
             <w:r>
               <w:rPr>
-                <w:rFonts w:ascii="Times New Roman" w:eastAsia="Times New Roman" w:hAnsi="Times New Roman" w:cs="Times New Roman"/>
-                <w:b w:val="0"/>
-                <w:bCs w:val="0"/>
-                <w:sz w:val="24"/>
-                <w:szCs w:val="24"/>
-                <w:lang w:eastAsia="es-MX"/>
-              </w:rPr>
-              <w:t xml:space="preserve">Fecha: </w:t>
-            </w:r>
-            <w:r>
-              <w:rPr>
-                <w:rFonts w:ascii="Times New Roman" w:eastAsia="Times New Roman" w:hAnsi="Times New Roman" w:cs="Times New Roman"/>
-                <w:b w:val="0"/>
-                <w:bCs w:val="0"/>
-                <w:sz w:val="24"/>
-                <w:szCs w:val="24"/>
-                <w:lang w:eastAsia="es-MX"/>
-              </w:rPr>
-              <w:t>20/Mayo</w:t>
-            </w:r>
-            <w:r>
-              <w:rPr>
-                <w:rFonts w:ascii="Times New Roman" w:eastAsia="Times New Roman" w:hAnsi="Times New Roman" w:cs="Times New Roman"/>
-                <w:b w:val="0"/>
-                <w:bCs w:val="0"/>
-                <w:sz w:val="24"/>
-                <w:szCs w:val="24"/>
-                <w:lang w:eastAsia="es-MX"/>
-              </w:rPr>
-              <w:t>/2020 Primera Versión.</w:t>
-            </w:r>
-          </w:p>
-        </w:tc>
-      </w:tr>
-      <w:tr>
-        <w:trPr>
-          <w:jc w:val="center"/>
-        </w:trPr>
-        <w:tc>
-          <w:tcPr>
-            <w:cnfStyle w:val="001000000000" w:firstRow="0" w:lastRow="0" w:firstColumn="1" w:lastColumn="0" w:oddVBand="0" w:evenVBand="0" w:oddHBand="0" w:evenHBand="0" w:firstRowFirstColumn="0" w:firstRowLastColumn="0" w:lastRowFirstColumn="0" w:lastRowLastColumn="0"/>
-            <w:tcW w:w="8828" w:type="dxa"/>
-            <w:gridSpan w:val="2"/>
-          </w:tcPr>
-          <w:p>
-            <w:pPr>
-              <w:jc w:val="both"/>
-              <w:rPr>
-                <w:rFonts w:ascii="Times New Roman" w:eastAsia="Times New Roman" w:hAnsi="Times New Roman" w:cs="Times New Roman"/>
-                <w:b w:val="0"/>
-                <w:bCs w:val="0"/>
-                <w:sz w:val="24"/>
-                <w:szCs w:val="24"/>
-                <w:lang w:eastAsia="es-MX"/>
-              </w:rPr>
-            </w:pPr>
-            <w:r>
-              <w:rPr>
-                <w:rFonts w:ascii="Times New Roman" w:eastAsia="Times New Roman" w:hAnsi="Times New Roman" w:cs="Times New Roman"/>
-                <w:b w:val="0"/>
-                <w:bCs w:val="0"/>
-                <w:sz w:val="24"/>
-                <w:szCs w:val="24"/>
-                <w:lang w:eastAsia="es-MX"/>
-              </w:rPr>
-              <w:t xml:space="preserve">Actor: </w:t>
-            </w:r>
-            <w:r>
-              <w:rPr>
-                <w:rFonts w:ascii="Times New Roman" w:eastAsia="Times New Roman" w:hAnsi="Times New Roman" w:cs="Times New Roman"/>
-                <w:b w:val="0"/>
-                <w:bCs w:val="0"/>
-                <w:sz w:val="24"/>
-                <w:szCs w:val="24"/>
-                <w:lang w:eastAsia="es-MX"/>
-              </w:rPr>
-              <w:t>Administrador</w:t>
-            </w:r>
-          </w:p>
-        </w:tc>
-      </w:tr>
-      <w:tr>
-        <w:trPr>
-          <w:cnfStyle w:val="000000100000" w:firstRow="0" w:lastRow="0" w:firstColumn="0" w:lastColumn="0" w:oddVBand="0" w:evenVBand="0" w:oddHBand="1" w:evenHBand="0" w:firstRowFirstColumn="0" w:firstRowLastColumn="0" w:lastRowFirstColumn="0" w:lastRowLastColumn="0"/>
-          <w:jc w:val="center"/>
-        </w:trPr>
-        <w:tc>
-          <w:tcPr>
-            <w:cnfStyle w:val="001000000000" w:firstRow="0" w:lastRow="0" w:firstColumn="1" w:lastColumn="0" w:oddVBand="0" w:evenVBand="0" w:oddHBand="0" w:evenHBand="0" w:firstRowFirstColumn="0" w:firstRowLastColumn="0" w:lastRowFirstColumn="0" w:lastRowLastColumn="0"/>
-            <w:tcW w:w="8828" w:type="dxa"/>
-            <w:gridSpan w:val="2"/>
-          </w:tcPr>
-          <w:p>
-            <w:pPr>
-              <w:jc w:val="both"/>
-              <w:rPr>
-                <w:rFonts w:ascii="Times New Roman" w:eastAsia="Times New Roman" w:hAnsi="Times New Roman" w:cs="Times New Roman"/>
-                <w:b w:val="0"/>
-                <w:bCs w:val="0"/>
-                <w:sz w:val="24"/>
-                <w:szCs w:val="24"/>
-                <w:lang w:eastAsia="es-MX"/>
-              </w:rPr>
-            </w:pPr>
-            <w:r>
-              <w:rPr>
-                <w:rFonts w:ascii="Times New Roman" w:eastAsia="Times New Roman" w:hAnsi="Times New Roman" w:cs="Times New Roman"/>
-                <w:b w:val="0"/>
-                <w:bCs w:val="0"/>
-                <w:sz w:val="24"/>
-                <w:szCs w:val="24"/>
-                <w:lang w:eastAsia="es-MX"/>
-              </w:rPr>
-              <w:t>Prioridad: Alta</w:t>
-            </w:r>
-          </w:p>
-        </w:tc>
-      </w:tr>
-      <w:tr>
-        <w:trPr>
-          <w:jc w:val="center"/>
-        </w:trPr>
-        <w:tc>
-          <w:tcPr>
-            <w:cnfStyle w:val="001000000000" w:firstRow="0" w:lastRow="0" w:firstColumn="1" w:lastColumn="0" w:oddVBand="0" w:evenVBand="0" w:oddHBand="0" w:evenHBand="0" w:firstRowFirstColumn="0" w:firstRowLastColumn="0" w:lastRowFirstColumn="0" w:lastRowLastColumn="0"/>
-            <w:tcW w:w="8828" w:type="dxa"/>
-            <w:gridSpan w:val="2"/>
-          </w:tcPr>
-          <w:p>
-            <w:pPr>
-              <w:jc w:val="both"/>
-              <w:rPr>
-                <w:rFonts w:ascii="Times New Roman" w:eastAsia="Times New Roman" w:hAnsi="Times New Roman" w:cs="Times New Roman"/>
-                <w:sz w:val="24"/>
-                <w:szCs w:val="24"/>
-                <w:lang w:eastAsia="es-MX"/>
-              </w:rPr>
-            </w:pPr>
-            <w:r>
-              <w:rPr>
-                <w:rFonts w:ascii="Times New Roman" w:eastAsia="Times New Roman" w:hAnsi="Times New Roman" w:cs="Times New Roman"/>
-                <w:b w:val="0"/>
-                <w:bCs w:val="0"/>
-                <w:sz w:val="24"/>
-                <w:szCs w:val="24"/>
-                <w:lang w:eastAsia="es-MX"/>
-              </w:rPr>
-              <w:t>Descripción:</w:t>
-            </w:r>
-          </w:p>
-          <w:p>
-            <w:pPr>
-              <w:jc w:val="both"/>
-              <w:rPr>
-                <w:rFonts w:ascii="Times New Roman" w:eastAsia="Times New Roman" w:hAnsi="Times New Roman" w:cs="Times New Roman"/>
-                <w:sz w:val="24"/>
-                <w:szCs w:val="24"/>
-                <w:lang w:eastAsia="es-MX"/>
-              </w:rPr>
-            </w:pPr>
-            <w:r>
-              <w:rPr>
-                <w:rFonts w:ascii="Times New Roman" w:eastAsia="Times New Roman" w:hAnsi="Times New Roman" w:cs="Times New Roman"/>
-                <w:b w:val="0"/>
-                <w:bCs w:val="0"/>
-                <w:sz w:val="24"/>
-                <w:szCs w:val="24"/>
-                <w:lang w:eastAsia="es-MX"/>
-              </w:rPr>
-              <w:t xml:space="preserve">Permite al usuario administrador poder encender y apagar </w:t>
-            </w:r>
-            <w:r>
-              <w:rPr>
-                <w:rFonts w:ascii="Times New Roman" w:eastAsia="Times New Roman" w:hAnsi="Times New Roman" w:cs="Times New Roman"/>
-                <w:b w:val="0"/>
-                <w:bCs w:val="0"/>
-                <w:sz w:val="24"/>
-                <w:szCs w:val="24"/>
-                <w:lang w:eastAsia="es-MX"/>
-              </w:rPr>
-              <w:t xml:space="preserve">el aire acondicionado de </w:t>
-            </w:r>
-            <w:r>
-              <w:rPr>
-                <w:rFonts w:ascii="Times New Roman" w:eastAsia="Times New Roman" w:hAnsi="Times New Roman" w:cs="Times New Roman"/>
-                <w:b w:val="0"/>
-                <w:bCs w:val="0"/>
-                <w:sz w:val="24"/>
-                <w:szCs w:val="24"/>
-                <w:lang w:eastAsia="es-MX"/>
-              </w:rPr>
-              <w:t>la habitación que desee.</w:t>
-            </w:r>
-          </w:p>
-          <w:p>
-            <w:pPr>
-              <w:pStyle w:val="Prrafodelista"/>
-              <w:numPr>
-                <w:ilvl w:val="0"/>
-                <w:numId w:val="4"/>
-              </w:numPr>
-              <w:jc w:val="both"/>
-              <w:rPr>
-                <w:rFonts w:ascii="Times New Roman" w:eastAsia="Times New Roman" w:hAnsi="Times New Roman" w:cs="Times New Roman"/>
-                <w:b w:val="0"/>
-                <w:bCs w:val="0"/>
-                <w:sz w:val="24"/>
-                <w:szCs w:val="24"/>
-                <w:lang w:eastAsia="es-MX"/>
-              </w:rPr>
-            </w:pPr>
-            <w:r>
-              <w:rPr>
-                <w:rFonts w:ascii="Times New Roman" w:eastAsia="Times New Roman" w:hAnsi="Times New Roman" w:cs="Times New Roman"/>
-                <w:b w:val="0"/>
-                <w:bCs w:val="0"/>
-                <w:sz w:val="24"/>
-                <w:szCs w:val="24"/>
-                <w:lang w:eastAsia="es-MX"/>
-              </w:rPr>
-              <w:t xml:space="preserve">Cuando el usuario administrador quiera encender </w:t>
-            </w:r>
-            <w:r>
-              <w:rPr>
-                <w:rFonts w:ascii="Times New Roman" w:eastAsia="Times New Roman" w:hAnsi="Times New Roman" w:cs="Times New Roman"/>
-                <w:b w:val="0"/>
-                <w:bCs w:val="0"/>
-                <w:sz w:val="24"/>
-                <w:szCs w:val="24"/>
-                <w:lang w:eastAsia="es-MX"/>
-              </w:rPr>
-              <w:t>el aire acondicionado de</w:t>
-            </w:r>
-            <w:r>
-              <w:rPr>
-                <w:rFonts w:ascii="Times New Roman" w:eastAsia="Times New Roman" w:hAnsi="Times New Roman" w:cs="Times New Roman"/>
-                <w:b w:val="0"/>
-                <w:bCs w:val="0"/>
-                <w:sz w:val="24"/>
-                <w:szCs w:val="24"/>
-                <w:lang w:eastAsia="es-MX"/>
-              </w:rPr>
-              <w:t xml:space="preserve"> alguna habitación deberá dar clic al recuadro de la habitación que quiere encender, para que dentro del recuadro se muestre de color </w:t>
-            </w:r>
-            <w:r>
-              <w:rPr>
-                <w:rFonts w:ascii="Times New Roman" w:eastAsia="Times New Roman" w:hAnsi="Times New Roman" w:cs="Times New Roman"/>
-                <w:b w:val="0"/>
-                <w:bCs w:val="0"/>
-                <w:sz w:val="24"/>
-                <w:szCs w:val="24"/>
-                <w:highlight w:val="darkBlue"/>
-                <w:lang w:eastAsia="es-MX"/>
-              </w:rPr>
-              <w:t>azul</w:t>
-            </w:r>
-            <w:r>
-              <w:rPr>
-                <w:rFonts w:ascii="Times New Roman" w:eastAsia="Times New Roman" w:hAnsi="Times New Roman" w:cs="Times New Roman"/>
-                <w:b w:val="0"/>
-                <w:bCs w:val="0"/>
-                <w:sz w:val="24"/>
-                <w:szCs w:val="24"/>
-                <w:lang w:eastAsia="es-MX"/>
-              </w:rPr>
-              <w:t xml:space="preserve"> simulando que</w:t>
-            </w:r>
-            <w:r>
-              <w:rPr>
-                <w:rFonts w:ascii="Times New Roman" w:eastAsia="Times New Roman" w:hAnsi="Times New Roman" w:cs="Times New Roman"/>
-                <w:b w:val="0"/>
-                <w:bCs w:val="0"/>
-                <w:sz w:val="24"/>
-                <w:szCs w:val="24"/>
-                <w:lang w:eastAsia="es-MX"/>
-              </w:rPr>
-              <w:t xml:space="preserve"> el aire acondicionado está encendido</w:t>
-            </w:r>
-            <w:r>
-              <w:rPr>
-                <w:rFonts w:ascii="Times New Roman" w:eastAsia="Times New Roman" w:hAnsi="Times New Roman" w:cs="Times New Roman"/>
-                <w:b w:val="0"/>
-                <w:bCs w:val="0"/>
-                <w:sz w:val="24"/>
-                <w:szCs w:val="24"/>
-                <w:lang w:eastAsia="es-MX"/>
-              </w:rPr>
-              <w:t xml:space="preserve"> de dicha habitación.</w:t>
-            </w:r>
-          </w:p>
-          <w:p>
-            <w:pPr>
-              <w:pStyle w:val="Prrafodelista"/>
-              <w:numPr>
-                <w:ilvl w:val="0"/>
-                <w:numId w:val="4"/>
-              </w:numPr>
-              <w:jc w:val="both"/>
-              <w:rPr>
-                <w:rFonts w:ascii="Times New Roman" w:eastAsia="Times New Roman" w:hAnsi="Times New Roman" w:cs="Times New Roman"/>
-                <w:b w:val="0"/>
-                <w:bCs w:val="0"/>
-                <w:sz w:val="24"/>
-                <w:szCs w:val="24"/>
-                <w:lang w:eastAsia="es-MX"/>
-              </w:rPr>
-            </w:pPr>
-            <w:r>
-              <w:rPr>
-                <w:rFonts w:ascii="Times New Roman" w:eastAsia="Times New Roman" w:hAnsi="Times New Roman" w:cs="Times New Roman"/>
-                <w:b w:val="0"/>
-                <w:bCs w:val="0"/>
-                <w:sz w:val="24"/>
-                <w:szCs w:val="24"/>
-                <w:lang w:eastAsia="es-MX"/>
-              </w:rPr>
-              <w:t xml:space="preserve">Cuando el usuario administrador quiera </w:t>
-            </w:r>
-            <w:r>
-              <w:rPr>
-                <w:rFonts w:ascii="Times New Roman" w:eastAsia="Times New Roman" w:hAnsi="Times New Roman" w:cs="Times New Roman"/>
-                <w:b w:val="0"/>
-                <w:bCs w:val="0"/>
-                <w:sz w:val="24"/>
-                <w:szCs w:val="24"/>
-                <w:lang w:eastAsia="es-MX"/>
-              </w:rPr>
-              <w:t>apagar</w:t>
-            </w:r>
-            <w:r>
-              <w:rPr>
-                <w:rFonts w:ascii="Times New Roman" w:eastAsia="Times New Roman" w:hAnsi="Times New Roman" w:cs="Times New Roman"/>
-                <w:b w:val="0"/>
-                <w:bCs w:val="0"/>
-                <w:sz w:val="24"/>
-                <w:szCs w:val="24"/>
-                <w:lang w:eastAsia="es-MX"/>
-              </w:rPr>
-              <w:t xml:space="preserve"> </w:t>
-            </w:r>
-            <w:r>
-              <w:rPr>
-                <w:rFonts w:ascii="Times New Roman" w:eastAsia="Times New Roman" w:hAnsi="Times New Roman" w:cs="Times New Roman"/>
-                <w:b w:val="0"/>
-                <w:bCs w:val="0"/>
-                <w:sz w:val="24"/>
-                <w:szCs w:val="24"/>
-                <w:lang w:eastAsia="es-MX"/>
-              </w:rPr>
-              <w:t>el aire acondicionado de</w:t>
-            </w:r>
-            <w:r>
-              <w:rPr>
-                <w:rFonts w:ascii="Times New Roman" w:eastAsia="Times New Roman" w:hAnsi="Times New Roman" w:cs="Times New Roman"/>
-                <w:b w:val="0"/>
-                <w:bCs w:val="0"/>
-                <w:sz w:val="24"/>
-                <w:szCs w:val="24"/>
-                <w:lang w:eastAsia="es-MX"/>
-              </w:rPr>
-              <w:t xml:space="preserve"> alguna habitación deberá dar clic al recuadro de la habitación que quiere </w:t>
-            </w:r>
-            <w:r>
-              <w:rPr>
-                <w:rFonts w:ascii="Times New Roman" w:eastAsia="Times New Roman" w:hAnsi="Times New Roman" w:cs="Times New Roman"/>
-                <w:b w:val="0"/>
-                <w:bCs w:val="0"/>
-                <w:sz w:val="24"/>
-                <w:szCs w:val="24"/>
-                <w:lang w:eastAsia="es-MX"/>
-              </w:rPr>
-              <w:t>apagar</w:t>
-            </w:r>
-            <w:r>
-              <w:rPr>
-                <w:rFonts w:ascii="Times New Roman" w:eastAsia="Times New Roman" w:hAnsi="Times New Roman" w:cs="Times New Roman"/>
-                <w:b w:val="0"/>
-                <w:bCs w:val="0"/>
-                <w:sz w:val="24"/>
-                <w:szCs w:val="24"/>
-                <w:lang w:eastAsia="es-MX"/>
-              </w:rPr>
-              <w:t xml:space="preserve">, para que dentro del recuadro se muestre de color </w:t>
-            </w:r>
-            <w:r>
-              <w:rPr>
-                <w:rFonts w:ascii="Times New Roman" w:eastAsia="Times New Roman" w:hAnsi="Times New Roman" w:cs="Times New Roman"/>
-                <w:b w:val="0"/>
-                <w:bCs w:val="0"/>
-                <w:sz w:val="24"/>
-                <w:szCs w:val="24"/>
-                <w:highlight w:val="red"/>
-                <w:lang w:eastAsia="es-MX"/>
-              </w:rPr>
-              <w:t>rojo</w:t>
-            </w:r>
-            <w:r>
-              <w:rPr>
-                <w:rFonts w:ascii="Times New Roman" w:eastAsia="Times New Roman" w:hAnsi="Times New Roman" w:cs="Times New Roman"/>
-                <w:b w:val="0"/>
-                <w:bCs w:val="0"/>
-                <w:sz w:val="24"/>
-                <w:szCs w:val="24"/>
-                <w:lang w:eastAsia="es-MX"/>
-              </w:rPr>
-              <w:t xml:space="preserve"> simulando que</w:t>
-            </w:r>
-            <w:r>
-              <w:rPr>
-                <w:rFonts w:ascii="Times New Roman" w:eastAsia="Times New Roman" w:hAnsi="Times New Roman" w:cs="Times New Roman"/>
-                <w:b w:val="0"/>
-                <w:bCs w:val="0"/>
-                <w:sz w:val="24"/>
-                <w:szCs w:val="24"/>
-                <w:lang w:eastAsia="es-MX"/>
-              </w:rPr>
-              <w:t xml:space="preserve"> el aire acondicionado está apagado</w:t>
-            </w:r>
-            <w:r>
-              <w:rPr>
-                <w:rFonts w:ascii="Times New Roman" w:eastAsia="Times New Roman" w:hAnsi="Times New Roman" w:cs="Times New Roman"/>
-                <w:b w:val="0"/>
-                <w:bCs w:val="0"/>
-                <w:sz w:val="24"/>
-                <w:szCs w:val="24"/>
-                <w:lang w:eastAsia="es-MX"/>
-              </w:rPr>
-              <w:t xml:space="preserve"> de dicha habitación.</w:t>
+                <w:noProof/>
+              </w:rPr>
+              <w:drawing>
+                <wp:inline distT="0" distB="0" distL="0" distR="0" wp14:anchorId="7F86E6AD" wp14:editId="6C1642E8">
+                  <wp:extent cx="5376545" cy="1838325"/>
+                  <wp:effectExtent l="0" t="0" r="0" b="9525"/>
+                  <wp:docPr id="11" name="Imagen 11"/>
+                  <wp:cNvGraphicFramePr>
+                    <a:graphicFrameLocks xmlns:a="http://schemas.openxmlformats.org/drawingml/2006/main" noChangeAspect="1"/>
+                  </wp:cNvGraphicFramePr>
+                  <a:graphic xmlns:a="http://schemas.openxmlformats.org/drawingml/2006/main">
+                    <a:graphicData uri="http://schemas.openxmlformats.org/drawingml/2006/picture">
+                      <pic:pic xmlns:pic="http://schemas.openxmlformats.org/drawingml/2006/picture">
+                        <pic:nvPicPr>
+                          <pic:cNvPr id="1" name=""/>
+                          <pic:cNvPicPr/>
+                        </pic:nvPicPr>
+                        <pic:blipFill rotWithShape="1">
+                          <a:blip r:embed="rId11"/>
+                          <a:srcRect l="15192" t="46816" r="25240" b="29038"/>
+                          <a:stretch/>
+                        </pic:blipFill>
+                        <pic:spPr bwMode="auto">
+                          <a:xfrm>
+                            <a:off x="0" y="0"/>
+                            <a:ext cx="5396611" cy="1845186"/>
+                          </a:xfrm>
+                          <a:prstGeom prst="rect">
+                            <a:avLst/>
+                          </a:prstGeom>
+                          <a:ln>
+                            <a:noFill/>
+                          </a:ln>
+                          <a:extLst>
+                            <a:ext uri="{53640926-AAD7-44D8-BBD7-CCE9431645EC}">
+                              <a14:shadowObscured xmlns:a14="http://schemas.microsoft.com/office/drawing/2010/main"/>
+                            </a:ext>
+                          </a:extLst>
+                        </pic:spPr>
+                      </pic:pic>
+                    </a:graphicData>
+                  </a:graphic>
+                </wp:inline>
+              </w:drawing>
             </w:r>
           </w:p>
         </w:tc>
       </w:tr>
     </w:tbl>
+    <w:p>
+      <w:pPr>
+        <w:rPr>
+          <w:sz w:val="16"/>
+          <w:szCs w:val="16"/>
+        </w:rPr>
+      </w:pPr>
+    </w:p>
+    <w:p>
+      <w:pPr>
+        <w:rPr>
+          <w:sz w:val="16"/>
+          <w:szCs w:val="16"/>
+        </w:rPr>
+      </w:pPr>
+    </w:p>
+    <w:p>
+      <w:pPr>
+        <w:rPr>
+          <w:sz w:val="16"/>
+          <w:szCs w:val="16"/>
+        </w:rPr>
+      </w:pPr>
+    </w:p>
     <w:p>
       <w:pPr>
         <w:rPr>
@@ -3805,7 +3518,17 @@
                 <w:szCs w:val="24"/>
                 <w:lang w:eastAsia="es-MX"/>
               </w:rPr>
-              <w:t>Opción aire acondicionado.</w:t>
+              <w:t xml:space="preserve">Opción </w:t>
+            </w:r>
+            <w:r>
+              <w:rPr>
+                <w:rFonts w:ascii="Times New Roman" w:eastAsia="Times New Roman" w:hAnsi="Times New Roman" w:cs="Times New Roman"/>
+                <w:color w:val="auto"/>
+                <w:sz w:val="24"/>
+                <w:szCs w:val="24"/>
+                <w:lang w:eastAsia="es-MX"/>
+              </w:rPr>
+              <w:t>cerraduras.</w:t>
             </w:r>
           </w:p>
         </w:tc>
@@ -3823,6 +3546,7 @@
           </w:tcPr>
           <w:p>
             <w:pPr>
+              <w:jc w:val="both"/>
               <w:rPr>
                 <w:rFonts w:ascii="Times New Roman" w:eastAsia="Times New Roman" w:hAnsi="Times New Roman" w:cs="Times New Roman"/>
                 <w:b w:val="0"/>
@@ -3834,50 +3558,469 @@
             </w:pPr>
             <w:r>
               <w:rPr>
-                <w:noProof/>
-              </w:rPr>
-              <w:drawing>
-                <wp:inline distT="0" distB="0" distL="0" distR="0" wp14:anchorId="7F86E6AD" wp14:editId="6C1642E8">
-                  <wp:extent cx="5376545" cy="1838325"/>
-                  <wp:effectExtent l="0" t="0" r="0" b="9525"/>
-                  <wp:docPr id="11" name="Imagen 11"/>
-                  <wp:cNvGraphicFramePr>
-                    <a:graphicFrameLocks xmlns:a="http://schemas.openxmlformats.org/drawingml/2006/main" noChangeAspect="1"/>
-                  </wp:cNvGraphicFramePr>
-                  <a:graphic xmlns:a="http://schemas.openxmlformats.org/drawingml/2006/main">
-                    <a:graphicData uri="http://schemas.openxmlformats.org/drawingml/2006/picture">
-                      <pic:pic xmlns:pic="http://schemas.openxmlformats.org/drawingml/2006/picture">
-                        <pic:nvPicPr>
-                          <pic:cNvPr id="1" name=""/>
-                          <pic:cNvPicPr/>
-                        </pic:nvPicPr>
-                        <pic:blipFill rotWithShape="1">
-                          <a:blip r:embed="rId12"/>
-                          <a:srcRect l="15192" t="46816" r="25240" b="29038"/>
-                          <a:stretch/>
-                        </pic:blipFill>
-                        <pic:spPr bwMode="auto">
-                          <a:xfrm>
-                            <a:off x="0" y="0"/>
-                            <a:ext cx="5396611" cy="1845186"/>
-                          </a:xfrm>
-                          <a:prstGeom prst="rect">
-                            <a:avLst/>
-                          </a:prstGeom>
-                          <a:ln>
-                            <a:noFill/>
-                          </a:ln>
-                          <a:extLst>
-                            <a:ext uri="{53640926-AAD7-44D8-BBD7-CCE9431645EC}">
-                              <a14:shadowObscured xmlns:a14="http://schemas.microsoft.com/office/drawing/2010/main"/>
-                            </a:ext>
-                          </a:extLst>
-                        </pic:spPr>
-                      </pic:pic>
-                    </a:graphicData>
-                  </a:graphic>
-                </wp:inline>
-              </w:drawing>
+                <w:rFonts w:ascii="Times New Roman" w:eastAsia="Times New Roman" w:hAnsi="Times New Roman" w:cs="Times New Roman"/>
+                <w:b w:val="0"/>
+                <w:bCs w:val="0"/>
+                <w:sz w:val="24"/>
+                <w:szCs w:val="24"/>
+                <w:lang w:eastAsia="es-MX"/>
+              </w:rPr>
+              <w:t xml:space="preserve">Fecha: </w:t>
+            </w:r>
+            <w:r>
+              <w:rPr>
+                <w:rFonts w:ascii="Times New Roman" w:eastAsia="Times New Roman" w:hAnsi="Times New Roman" w:cs="Times New Roman"/>
+                <w:b w:val="0"/>
+                <w:bCs w:val="0"/>
+                <w:sz w:val="24"/>
+                <w:szCs w:val="24"/>
+                <w:lang w:eastAsia="es-MX"/>
+              </w:rPr>
+              <w:t>20/Mayo</w:t>
+            </w:r>
+            <w:r>
+              <w:rPr>
+                <w:rFonts w:ascii="Times New Roman" w:eastAsia="Times New Roman" w:hAnsi="Times New Roman" w:cs="Times New Roman"/>
+                <w:b w:val="0"/>
+                <w:bCs w:val="0"/>
+                <w:sz w:val="24"/>
+                <w:szCs w:val="24"/>
+                <w:lang w:eastAsia="es-MX"/>
+              </w:rPr>
+              <w:t>/2020 Primera Versión.</w:t>
+            </w:r>
+          </w:p>
+        </w:tc>
+      </w:tr>
+      <w:tr>
+        <w:trPr>
+          <w:jc w:val="center"/>
+        </w:trPr>
+        <w:tc>
+          <w:tcPr>
+            <w:cnfStyle w:val="001000000000" w:firstRow="0" w:lastRow="0" w:firstColumn="1" w:lastColumn="0" w:oddVBand="0" w:evenVBand="0" w:oddHBand="0" w:evenHBand="0" w:firstRowFirstColumn="0" w:firstRowLastColumn="0" w:lastRowFirstColumn="0" w:lastRowLastColumn="0"/>
+            <w:tcW w:w="8828" w:type="dxa"/>
+            <w:gridSpan w:val="2"/>
+          </w:tcPr>
+          <w:p>
+            <w:pPr>
+              <w:jc w:val="both"/>
+              <w:rPr>
+                <w:rFonts w:ascii="Times New Roman" w:eastAsia="Times New Roman" w:hAnsi="Times New Roman" w:cs="Times New Roman"/>
+                <w:b w:val="0"/>
+                <w:bCs w:val="0"/>
+                <w:sz w:val="24"/>
+                <w:szCs w:val="24"/>
+                <w:lang w:eastAsia="es-MX"/>
+              </w:rPr>
+            </w:pPr>
+            <w:r>
+              <w:rPr>
+                <w:rFonts w:ascii="Times New Roman" w:eastAsia="Times New Roman" w:hAnsi="Times New Roman" w:cs="Times New Roman"/>
+                <w:b w:val="0"/>
+                <w:bCs w:val="0"/>
+                <w:sz w:val="24"/>
+                <w:szCs w:val="24"/>
+                <w:lang w:eastAsia="es-MX"/>
+              </w:rPr>
+              <w:t xml:space="preserve">Actor: </w:t>
+            </w:r>
+            <w:r>
+              <w:rPr>
+                <w:rFonts w:ascii="Times New Roman" w:eastAsia="Times New Roman" w:hAnsi="Times New Roman" w:cs="Times New Roman"/>
+                <w:b w:val="0"/>
+                <w:bCs w:val="0"/>
+                <w:sz w:val="24"/>
+                <w:szCs w:val="24"/>
+                <w:lang w:eastAsia="es-MX"/>
+              </w:rPr>
+              <w:t>Administrador</w:t>
+            </w:r>
+          </w:p>
+        </w:tc>
+      </w:tr>
+      <w:tr>
+        <w:trPr>
+          <w:cnfStyle w:val="000000100000" w:firstRow="0" w:lastRow="0" w:firstColumn="0" w:lastColumn="0" w:oddVBand="0" w:evenVBand="0" w:oddHBand="1" w:evenHBand="0" w:firstRowFirstColumn="0" w:firstRowLastColumn="0" w:lastRowFirstColumn="0" w:lastRowLastColumn="0"/>
+          <w:jc w:val="center"/>
+        </w:trPr>
+        <w:tc>
+          <w:tcPr>
+            <w:cnfStyle w:val="001000000000" w:firstRow="0" w:lastRow="0" w:firstColumn="1" w:lastColumn="0" w:oddVBand="0" w:evenVBand="0" w:oddHBand="0" w:evenHBand="0" w:firstRowFirstColumn="0" w:firstRowLastColumn="0" w:lastRowFirstColumn="0" w:lastRowLastColumn="0"/>
+            <w:tcW w:w="8828" w:type="dxa"/>
+            <w:gridSpan w:val="2"/>
+          </w:tcPr>
+          <w:p>
+            <w:pPr>
+              <w:jc w:val="both"/>
+              <w:rPr>
+                <w:rFonts w:ascii="Times New Roman" w:eastAsia="Times New Roman" w:hAnsi="Times New Roman" w:cs="Times New Roman"/>
+                <w:b w:val="0"/>
+                <w:bCs w:val="0"/>
+                <w:sz w:val="24"/>
+                <w:szCs w:val="24"/>
+                <w:lang w:eastAsia="es-MX"/>
+              </w:rPr>
+            </w:pPr>
+            <w:r>
+              <w:rPr>
+                <w:rFonts w:ascii="Times New Roman" w:eastAsia="Times New Roman" w:hAnsi="Times New Roman" w:cs="Times New Roman"/>
+                <w:b w:val="0"/>
+                <w:bCs w:val="0"/>
+                <w:sz w:val="24"/>
+                <w:szCs w:val="24"/>
+                <w:lang w:eastAsia="es-MX"/>
+              </w:rPr>
+              <w:t>Prioridad: Alta</w:t>
+            </w:r>
+          </w:p>
+        </w:tc>
+      </w:tr>
+      <w:tr>
+        <w:trPr>
+          <w:jc w:val="center"/>
+        </w:trPr>
+        <w:tc>
+          <w:tcPr>
+            <w:cnfStyle w:val="001000000000" w:firstRow="0" w:lastRow="0" w:firstColumn="1" w:lastColumn="0" w:oddVBand="0" w:evenVBand="0" w:oddHBand="0" w:evenHBand="0" w:firstRowFirstColumn="0" w:firstRowLastColumn="0" w:lastRowFirstColumn="0" w:lastRowLastColumn="0"/>
+            <w:tcW w:w="8828" w:type="dxa"/>
+            <w:gridSpan w:val="2"/>
+          </w:tcPr>
+          <w:p>
+            <w:pPr>
+              <w:jc w:val="both"/>
+              <w:rPr>
+                <w:rFonts w:ascii="Times New Roman" w:eastAsia="Times New Roman" w:hAnsi="Times New Roman" w:cs="Times New Roman"/>
+                <w:sz w:val="24"/>
+                <w:szCs w:val="24"/>
+                <w:lang w:eastAsia="es-MX"/>
+              </w:rPr>
+            </w:pPr>
+            <w:r>
+              <w:rPr>
+                <w:rFonts w:ascii="Times New Roman" w:eastAsia="Times New Roman" w:hAnsi="Times New Roman" w:cs="Times New Roman"/>
+                <w:b w:val="0"/>
+                <w:bCs w:val="0"/>
+                <w:sz w:val="24"/>
+                <w:szCs w:val="24"/>
+                <w:lang w:eastAsia="es-MX"/>
+              </w:rPr>
+              <w:t>Descripción:</w:t>
+            </w:r>
+          </w:p>
+          <w:p>
+            <w:pPr>
+              <w:jc w:val="both"/>
+              <w:rPr>
+                <w:rFonts w:ascii="Times New Roman" w:eastAsia="Times New Roman" w:hAnsi="Times New Roman" w:cs="Times New Roman"/>
+                <w:sz w:val="24"/>
+                <w:szCs w:val="24"/>
+                <w:lang w:eastAsia="es-MX"/>
+              </w:rPr>
+            </w:pPr>
+            <w:r>
+              <w:rPr>
+                <w:rFonts w:ascii="Times New Roman" w:eastAsia="Times New Roman" w:hAnsi="Times New Roman" w:cs="Times New Roman"/>
+                <w:b w:val="0"/>
+                <w:bCs w:val="0"/>
+                <w:sz w:val="24"/>
+                <w:szCs w:val="24"/>
+                <w:lang w:eastAsia="es-MX"/>
+              </w:rPr>
+              <w:t>Permite al usuario administrador poder abrir y cerrar la cerradura de la habitación que desee.</w:t>
+            </w:r>
+          </w:p>
+          <w:p>
+            <w:pPr>
+              <w:pStyle w:val="Prrafodelista"/>
+              <w:numPr>
+                <w:ilvl w:val="0"/>
+                <w:numId w:val="5"/>
+              </w:numPr>
+              <w:spacing w:after="160" w:line="259" w:lineRule="auto"/>
+              <w:jc w:val="both"/>
+              <w:rPr>
+                <w:rFonts w:ascii="Times New Roman" w:eastAsia="Times New Roman" w:hAnsi="Times New Roman" w:cs="Times New Roman"/>
+                <w:b w:val="0"/>
+                <w:bCs w:val="0"/>
+                <w:sz w:val="24"/>
+                <w:szCs w:val="24"/>
+                <w:lang w:eastAsia="es-MX"/>
+              </w:rPr>
+            </w:pPr>
+            <w:r>
+              <w:rPr>
+                <w:rFonts w:ascii="Times New Roman" w:eastAsia="Times New Roman" w:hAnsi="Times New Roman" w:cs="Times New Roman"/>
+                <w:b w:val="0"/>
+                <w:bCs w:val="0"/>
+                <w:sz w:val="24"/>
+                <w:szCs w:val="24"/>
+                <w:lang w:eastAsia="es-MX"/>
+              </w:rPr>
+              <w:t>Cuando el usuario administrador quiera</w:t>
+            </w:r>
+            <w:r>
+              <w:rPr>
+                <w:rFonts w:ascii="Times New Roman" w:eastAsia="Times New Roman" w:hAnsi="Times New Roman" w:cs="Times New Roman"/>
+                <w:b w:val="0"/>
+                <w:bCs w:val="0"/>
+                <w:sz w:val="24"/>
+                <w:szCs w:val="24"/>
+                <w:lang w:eastAsia="es-MX"/>
+              </w:rPr>
+              <w:t xml:space="preserve"> abrir la puerta</w:t>
+            </w:r>
+            <w:r>
+              <w:rPr>
+                <w:rFonts w:ascii="Times New Roman" w:eastAsia="Times New Roman" w:hAnsi="Times New Roman" w:cs="Times New Roman"/>
+                <w:b w:val="0"/>
+                <w:bCs w:val="0"/>
+                <w:sz w:val="24"/>
+                <w:szCs w:val="24"/>
+                <w:lang w:eastAsia="es-MX"/>
+              </w:rPr>
+              <w:t xml:space="preserve"> de alguna habitación deberá dar clic al recuadro de la habitación que quiere </w:t>
+            </w:r>
+            <w:r>
+              <w:rPr>
+                <w:rFonts w:ascii="Times New Roman" w:eastAsia="Times New Roman" w:hAnsi="Times New Roman" w:cs="Times New Roman"/>
+                <w:b w:val="0"/>
+                <w:bCs w:val="0"/>
+                <w:sz w:val="24"/>
+                <w:szCs w:val="24"/>
+                <w:lang w:eastAsia="es-MX"/>
+              </w:rPr>
+              <w:t>abrir</w:t>
+            </w:r>
+            <w:r>
+              <w:rPr>
+                <w:rFonts w:ascii="Times New Roman" w:eastAsia="Times New Roman" w:hAnsi="Times New Roman" w:cs="Times New Roman"/>
+                <w:b w:val="0"/>
+                <w:bCs w:val="0"/>
+                <w:sz w:val="24"/>
+                <w:szCs w:val="24"/>
+                <w:lang w:eastAsia="es-MX"/>
+              </w:rPr>
+              <w:t>, para que dentro del recuadro se muestre</w:t>
+            </w:r>
+            <w:r>
+              <w:rPr>
+                <w:rFonts w:ascii="Times New Roman" w:eastAsia="Times New Roman" w:hAnsi="Times New Roman" w:cs="Times New Roman"/>
+                <w:b w:val="0"/>
+                <w:bCs w:val="0"/>
+                <w:sz w:val="24"/>
+                <w:szCs w:val="24"/>
+                <w:lang w:eastAsia="es-MX"/>
+              </w:rPr>
+              <w:t xml:space="preserve"> </w:t>
+            </w:r>
+            <w:r>
+              <w:rPr>
+                <w:rFonts w:ascii="Times New Roman" w:eastAsia="Times New Roman" w:hAnsi="Times New Roman" w:cs="Times New Roman"/>
+                <w:b w:val="0"/>
+                <w:bCs w:val="0"/>
+                <w:sz w:val="24"/>
+                <w:szCs w:val="24"/>
+                <w:lang w:eastAsia="es-MX"/>
+              </w:rPr>
+              <w:t xml:space="preserve">de color </w:t>
+            </w:r>
+            <w:r>
+              <w:rPr>
+                <w:rFonts w:ascii="Times New Roman" w:eastAsia="Times New Roman" w:hAnsi="Times New Roman" w:cs="Times New Roman"/>
+                <w:b w:val="0"/>
+                <w:bCs w:val="0"/>
+                <w:sz w:val="24"/>
+                <w:szCs w:val="24"/>
+                <w:highlight w:val="green"/>
+                <w:lang w:eastAsia="es-MX"/>
+              </w:rPr>
+              <w:t>verde</w:t>
+            </w:r>
+            <w:r>
+              <w:rPr>
+                <w:rFonts w:ascii="Times New Roman" w:eastAsia="Times New Roman" w:hAnsi="Times New Roman" w:cs="Times New Roman"/>
+                <w:b w:val="0"/>
+                <w:bCs w:val="0"/>
+                <w:sz w:val="24"/>
+                <w:szCs w:val="24"/>
+                <w:lang w:eastAsia="es-MX"/>
+              </w:rPr>
+              <w:t xml:space="preserve"> simulando que la </w:t>
+            </w:r>
+            <w:r>
+              <w:rPr>
+                <w:rFonts w:ascii="Times New Roman" w:eastAsia="Times New Roman" w:hAnsi="Times New Roman" w:cs="Times New Roman"/>
+                <w:b w:val="0"/>
+                <w:bCs w:val="0"/>
+                <w:sz w:val="24"/>
+                <w:szCs w:val="24"/>
+                <w:lang w:eastAsia="es-MX"/>
+              </w:rPr>
+              <w:t>puerta está abierta</w:t>
+            </w:r>
+            <w:r>
+              <w:rPr>
+                <w:rFonts w:ascii="Times New Roman" w:eastAsia="Times New Roman" w:hAnsi="Times New Roman" w:cs="Times New Roman"/>
+                <w:b w:val="0"/>
+                <w:bCs w:val="0"/>
+                <w:sz w:val="24"/>
+                <w:szCs w:val="24"/>
+                <w:lang w:eastAsia="es-MX"/>
+              </w:rPr>
+              <w:t xml:space="preserve"> de dicha habitación.</w:t>
+            </w:r>
+          </w:p>
+          <w:p>
+            <w:pPr>
+              <w:pStyle w:val="Prrafodelista"/>
+              <w:numPr>
+                <w:ilvl w:val="0"/>
+                <w:numId w:val="5"/>
+              </w:numPr>
+              <w:spacing w:after="160" w:line="259" w:lineRule="auto"/>
+              <w:jc w:val="both"/>
+              <w:rPr>
+                <w:rFonts w:ascii="Times New Roman" w:eastAsia="Times New Roman" w:hAnsi="Times New Roman" w:cs="Times New Roman"/>
+                <w:b w:val="0"/>
+                <w:bCs w:val="0"/>
+                <w:sz w:val="24"/>
+                <w:szCs w:val="24"/>
+                <w:lang w:eastAsia="es-MX"/>
+              </w:rPr>
+            </w:pPr>
+            <w:r>
+              <w:rPr>
+                <w:rFonts w:ascii="Times New Roman" w:eastAsia="Times New Roman" w:hAnsi="Times New Roman" w:cs="Times New Roman"/>
+                <w:b w:val="0"/>
+                <w:bCs w:val="0"/>
+                <w:sz w:val="24"/>
+                <w:szCs w:val="24"/>
+                <w:lang w:eastAsia="es-MX"/>
+              </w:rPr>
+              <w:t>Cuando el usuario administrador quiera</w:t>
+            </w:r>
+            <w:r>
+              <w:rPr>
+                <w:rFonts w:ascii="Times New Roman" w:eastAsia="Times New Roman" w:hAnsi="Times New Roman" w:cs="Times New Roman"/>
+                <w:b w:val="0"/>
+                <w:bCs w:val="0"/>
+                <w:sz w:val="24"/>
+                <w:szCs w:val="24"/>
+                <w:lang w:eastAsia="es-MX"/>
+              </w:rPr>
+              <w:t xml:space="preserve"> cerrar la puerta con seguro</w:t>
+            </w:r>
+            <w:r>
+              <w:rPr>
+                <w:rFonts w:ascii="Times New Roman" w:eastAsia="Times New Roman" w:hAnsi="Times New Roman" w:cs="Times New Roman"/>
+                <w:b w:val="0"/>
+                <w:bCs w:val="0"/>
+                <w:sz w:val="24"/>
+                <w:szCs w:val="24"/>
+                <w:lang w:eastAsia="es-MX"/>
+              </w:rPr>
+              <w:t xml:space="preserve"> de alguna habitación deberá dar clic al recuadro de la habitación que quiere </w:t>
+            </w:r>
+            <w:r>
+              <w:rPr>
+                <w:rFonts w:ascii="Times New Roman" w:eastAsia="Times New Roman" w:hAnsi="Times New Roman" w:cs="Times New Roman"/>
+                <w:b w:val="0"/>
+                <w:bCs w:val="0"/>
+                <w:sz w:val="24"/>
+                <w:szCs w:val="24"/>
+                <w:lang w:eastAsia="es-MX"/>
+              </w:rPr>
+              <w:t>abrir</w:t>
+            </w:r>
+            <w:r>
+              <w:rPr>
+                <w:rFonts w:ascii="Times New Roman" w:eastAsia="Times New Roman" w:hAnsi="Times New Roman" w:cs="Times New Roman"/>
+                <w:b w:val="0"/>
+                <w:bCs w:val="0"/>
+                <w:sz w:val="24"/>
+                <w:szCs w:val="24"/>
+                <w:lang w:eastAsia="es-MX"/>
+              </w:rPr>
+              <w:t>, para que dentro del recuadro se muestre</w:t>
+            </w:r>
+            <w:r>
+              <w:rPr>
+                <w:rFonts w:ascii="Times New Roman" w:eastAsia="Times New Roman" w:hAnsi="Times New Roman" w:cs="Times New Roman"/>
+                <w:b w:val="0"/>
+                <w:bCs w:val="0"/>
+                <w:sz w:val="24"/>
+                <w:szCs w:val="24"/>
+                <w:lang w:eastAsia="es-MX"/>
+              </w:rPr>
+              <w:t xml:space="preserve"> </w:t>
+            </w:r>
+            <w:r>
+              <w:rPr>
+                <w:rFonts w:ascii="Times New Roman" w:eastAsia="Times New Roman" w:hAnsi="Times New Roman" w:cs="Times New Roman"/>
+                <w:b w:val="0"/>
+                <w:bCs w:val="0"/>
+                <w:sz w:val="24"/>
+                <w:szCs w:val="24"/>
+                <w:lang w:eastAsia="es-MX"/>
+              </w:rPr>
+              <w:t xml:space="preserve">de color </w:t>
+            </w:r>
+            <w:r>
+              <w:rPr>
+                <w:rFonts w:ascii="Times New Roman" w:eastAsia="Times New Roman" w:hAnsi="Times New Roman" w:cs="Times New Roman"/>
+                <w:b w:val="0"/>
+                <w:bCs w:val="0"/>
+                <w:sz w:val="24"/>
+                <w:szCs w:val="24"/>
+                <w:highlight w:val="red"/>
+                <w:lang w:eastAsia="es-MX"/>
+              </w:rPr>
+              <w:t>rojo</w:t>
+            </w:r>
+            <w:r>
+              <w:rPr>
+                <w:rFonts w:ascii="Times New Roman" w:eastAsia="Times New Roman" w:hAnsi="Times New Roman" w:cs="Times New Roman"/>
+                <w:b w:val="0"/>
+                <w:bCs w:val="0"/>
+                <w:sz w:val="24"/>
+                <w:szCs w:val="24"/>
+                <w:lang w:eastAsia="es-MX"/>
+              </w:rPr>
+              <w:t xml:space="preserve"> simulando que la </w:t>
+            </w:r>
+            <w:r>
+              <w:rPr>
+                <w:rFonts w:ascii="Times New Roman" w:eastAsia="Times New Roman" w:hAnsi="Times New Roman" w:cs="Times New Roman"/>
+                <w:b w:val="0"/>
+                <w:bCs w:val="0"/>
+                <w:sz w:val="24"/>
+                <w:szCs w:val="24"/>
+                <w:lang w:eastAsia="es-MX"/>
+              </w:rPr>
+              <w:t xml:space="preserve">puerta está </w:t>
+            </w:r>
+            <w:r>
+              <w:rPr>
+                <w:rFonts w:ascii="Times New Roman" w:eastAsia="Times New Roman" w:hAnsi="Times New Roman" w:cs="Times New Roman"/>
+                <w:b w:val="0"/>
+                <w:bCs w:val="0"/>
+                <w:sz w:val="24"/>
+                <w:szCs w:val="24"/>
+                <w:lang w:eastAsia="es-MX"/>
+              </w:rPr>
+              <w:t>cerrada</w:t>
+            </w:r>
+            <w:r>
+              <w:rPr>
+                <w:rFonts w:ascii="Times New Roman" w:eastAsia="Times New Roman" w:hAnsi="Times New Roman" w:cs="Times New Roman"/>
+                <w:b w:val="0"/>
+                <w:bCs w:val="0"/>
+                <w:sz w:val="24"/>
+                <w:szCs w:val="24"/>
+                <w:lang w:eastAsia="es-MX"/>
+              </w:rPr>
+              <w:t xml:space="preserve"> de dicha habitación.</w:t>
             </w:r>
           </w:p>
         </w:tc>
@@ -3941,589 +4084,7 @@
                 <w:szCs w:val="24"/>
                 <w:lang w:eastAsia="es-MX"/>
               </w:rPr>
-              <w:t>5</w:t>
-            </w:r>
-          </w:p>
-        </w:tc>
-        <w:tc>
-          <w:tcPr>
-            <w:tcW w:w="7418" w:type="dxa"/>
-          </w:tcPr>
-          <w:p>
-            <w:pPr>
-              <w:cnfStyle w:val="100000000000" w:firstRow="1" w:lastRow="0" w:firstColumn="0" w:lastColumn="0" w:oddVBand="0" w:evenVBand="0" w:oddHBand="0" w:evenHBand="0" w:firstRowFirstColumn="0" w:firstRowLastColumn="0" w:lastRowFirstColumn="0" w:lastRowLastColumn="0"/>
-              <w:rPr>
-                <w:rFonts w:ascii="Times New Roman" w:eastAsia="Times New Roman" w:hAnsi="Times New Roman" w:cs="Times New Roman"/>
-                <w:color w:val="auto"/>
-                <w:sz w:val="24"/>
-                <w:szCs w:val="24"/>
-                <w:lang w:eastAsia="es-MX"/>
-              </w:rPr>
-            </w:pPr>
-            <w:r>
-              <w:rPr>
-                <w:rFonts w:ascii="Times New Roman" w:eastAsia="Times New Roman" w:hAnsi="Times New Roman" w:cs="Times New Roman"/>
-                <w:color w:val="auto"/>
-                <w:sz w:val="24"/>
-                <w:szCs w:val="24"/>
-                <w:lang w:eastAsia="es-MX"/>
-              </w:rPr>
-              <w:t xml:space="preserve">Opción </w:t>
-            </w:r>
-            <w:r>
-              <w:rPr>
-                <w:rFonts w:ascii="Times New Roman" w:eastAsia="Times New Roman" w:hAnsi="Times New Roman" w:cs="Times New Roman"/>
-                <w:color w:val="auto"/>
-                <w:sz w:val="24"/>
-                <w:szCs w:val="24"/>
-                <w:lang w:eastAsia="es-MX"/>
-              </w:rPr>
-              <w:t>cerraduras.</w:t>
-            </w:r>
-          </w:p>
-        </w:tc>
-      </w:tr>
-      <w:tr>
-        <w:trPr>
-          <w:cnfStyle w:val="000000100000" w:firstRow="0" w:lastRow="0" w:firstColumn="0" w:lastColumn="0" w:oddVBand="0" w:evenVBand="0" w:oddHBand="1" w:evenHBand="0" w:firstRowFirstColumn="0" w:firstRowLastColumn="0" w:lastRowFirstColumn="0" w:lastRowLastColumn="0"/>
-          <w:jc w:val="center"/>
-        </w:trPr>
-        <w:tc>
-          <w:tcPr>
-            <w:cnfStyle w:val="001000000000" w:firstRow="0" w:lastRow="0" w:firstColumn="1" w:lastColumn="0" w:oddVBand="0" w:evenVBand="0" w:oddHBand="0" w:evenHBand="0" w:firstRowFirstColumn="0" w:firstRowLastColumn="0" w:lastRowFirstColumn="0" w:lastRowLastColumn="0"/>
-            <w:tcW w:w="8828" w:type="dxa"/>
-            <w:gridSpan w:val="2"/>
-          </w:tcPr>
-          <w:p>
-            <w:pPr>
-              <w:jc w:val="both"/>
-              <w:rPr>
-                <w:rFonts w:ascii="Times New Roman" w:eastAsia="Times New Roman" w:hAnsi="Times New Roman" w:cs="Times New Roman"/>
-                <w:b w:val="0"/>
-                <w:bCs w:val="0"/>
-                <w:sz w:val="24"/>
-                <w:szCs w:val="24"/>
-                <w:lang w:eastAsia="es-MX"/>
-              </w:rPr>
-            </w:pPr>
-            <w:r>
-              <w:rPr>
-                <w:rFonts w:ascii="Times New Roman" w:eastAsia="Times New Roman" w:hAnsi="Times New Roman" w:cs="Times New Roman"/>
-                <w:b w:val="0"/>
-                <w:bCs w:val="0"/>
-                <w:sz w:val="24"/>
-                <w:szCs w:val="24"/>
-                <w:lang w:eastAsia="es-MX"/>
-              </w:rPr>
-              <w:t xml:space="preserve">Fecha: </w:t>
-            </w:r>
-            <w:r>
-              <w:rPr>
-                <w:rFonts w:ascii="Times New Roman" w:eastAsia="Times New Roman" w:hAnsi="Times New Roman" w:cs="Times New Roman"/>
-                <w:b w:val="0"/>
-                <w:bCs w:val="0"/>
-                <w:sz w:val="24"/>
-                <w:szCs w:val="24"/>
-                <w:lang w:eastAsia="es-MX"/>
-              </w:rPr>
-              <w:t>20/Mayo</w:t>
-            </w:r>
-            <w:r>
-              <w:rPr>
-                <w:rFonts w:ascii="Times New Roman" w:eastAsia="Times New Roman" w:hAnsi="Times New Roman" w:cs="Times New Roman"/>
-                <w:b w:val="0"/>
-                <w:bCs w:val="0"/>
-                <w:sz w:val="24"/>
-                <w:szCs w:val="24"/>
-                <w:lang w:eastAsia="es-MX"/>
-              </w:rPr>
-              <w:t>/2020 Primera Versión.</w:t>
-            </w:r>
-          </w:p>
-        </w:tc>
-      </w:tr>
-      <w:tr>
-        <w:trPr>
-          <w:jc w:val="center"/>
-        </w:trPr>
-        <w:tc>
-          <w:tcPr>
-            <w:cnfStyle w:val="001000000000" w:firstRow="0" w:lastRow="0" w:firstColumn="1" w:lastColumn="0" w:oddVBand="0" w:evenVBand="0" w:oddHBand="0" w:evenHBand="0" w:firstRowFirstColumn="0" w:firstRowLastColumn="0" w:lastRowFirstColumn="0" w:lastRowLastColumn="0"/>
-            <w:tcW w:w="8828" w:type="dxa"/>
-            <w:gridSpan w:val="2"/>
-          </w:tcPr>
-          <w:p>
-            <w:pPr>
-              <w:jc w:val="both"/>
-              <w:rPr>
-                <w:rFonts w:ascii="Times New Roman" w:eastAsia="Times New Roman" w:hAnsi="Times New Roman" w:cs="Times New Roman"/>
-                <w:b w:val="0"/>
-                <w:bCs w:val="0"/>
-                <w:sz w:val="24"/>
-                <w:szCs w:val="24"/>
-                <w:lang w:eastAsia="es-MX"/>
-              </w:rPr>
-            </w:pPr>
-            <w:r>
-              <w:rPr>
-                <w:rFonts w:ascii="Times New Roman" w:eastAsia="Times New Roman" w:hAnsi="Times New Roman" w:cs="Times New Roman"/>
-                <w:b w:val="0"/>
-                <w:bCs w:val="0"/>
-                <w:sz w:val="24"/>
-                <w:szCs w:val="24"/>
-                <w:lang w:eastAsia="es-MX"/>
-              </w:rPr>
-              <w:t xml:space="preserve">Actor: </w:t>
-            </w:r>
-            <w:r>
-              <w:rPr>
-                <w:rFonts w:ascii="Times New Roman" w:eastAsia="Times New Roman" w:hAnsi="Times New Roman" w:cs="Times New Roman"/>
-                <w:b w:val="0"/>
-                <w:bCs w:val="0"/>
-                <w:sz w:val="24"/>
-                <w:szCs w:val="24"/>
-                <w:lang w:eastAsia="es-MX"/>
-              </w:rPr>
-              <w:t>Administrador</w:t>
-            </w:r>
-          </w:p>
-        </w:tc>
-      </w:tr>
-      <w:tr>
-        <w:trPr>
-          <w:cnfStyle w:val="000000100000" w:firstRow="0" w:lastRow="0" w:firstColumn="0" w:lastColumn="0" w:oddVBand="0" w:evenVBand="0" w:oddHBand="1" w:evenHBand="0" w:firstRowFirstColumn="0" w:firstRowLastColumn="0" w:lastRowFirstColumn="0" w:lastRowLastColumn="0"/>
-          <w:jc w:val="center"/>
-        </w:trPr>
-        <w:tc>
-          <w:tcPr>
-            <w:cnfStyle w:val="001000000000" w:firstRow="0" w:lastRow="0" w:firstColumn="1" w:lastColumn="0" w:oddVBand="0" w:evenVBand="0" w:oddHBand="0" w:evenHBand="0" w:firstRowFirstColumn="0" w:firstRowLastColumn="0" w:lastRowFirstColumn="0" w:lastRowLastColumn="0"/>
-            <w:tcW w:w="8828" w:type="dxa"/>
-            <w:gridSpan w:val="2"/>
-          </w:tcPr>
-          <w:p>
-            <w:pPr>
-              <w:jc w:val="both"/>
-              <w:rPr>
-                <w:rFonts w:ascii="Times New Roman" w:eastAsia="Times New Roman" w:hAnsi="Times New Roman" w:cs="Times New Roman"/>
-                <w:b w:val="0"/>
-                <w:bCs w:val="0"/>
-                <w:sz w:val="24"/>
-                <w:szCs w:val="24"/>
-                <w:lang w:eastAsia="es-MX"/>
-              </w:rPr>
-            </w:pPr>
-            <w:r>
-              <w:rPr>
-                <w:rFonts w:ascii="Times New Roman" w:eastAsia="Times New Roman" w:hAnsi="Times New Roman" w:cs="Times New Roman"/>
-                <w:b w:val="0"/>
-                <w:bCs w:val="0"/>
-                <w:sz w:val="24"/>
-                <w:szCs w:val="24"/>
-                <w:lang w:eastAsia="es-MX"/>
-              </w:rPr>
-              <w:t>Prioridad: Alta</w:t>
-            </w:r>
-          </w:p>
-        </w:tc>
-      </w:tr>
-      <w:tr>
-        <w:trPr>
-          <w:jc w:val="center"/>
-        </w:trPr>
-        <w:tc>
-          <w:tcPr>
-            <w:cnfStyle w:val="001000000000" w:firstRow="0" w:lastRow="0" w:firstColumn="1" w:lastColumn="0" w:oddVBand="0" w:evenVBand="0" w:oddHBand="0" w:evenHBand="0" w:firstRowFirstColumn="0" w:firstRowLastColumn="0" w:lastRowFirstColumn="0" w:lastRowLastColumn="0"/>
-            <w:tcW w:w="8828" w:type="dxa"/>
-            <w:gridSpan w:val="2"/>
-          </w:tcPr>
-          <w:p>
-            <w:pPr>
-              <w:jc w:val="both"/>
-              <w:rPr>
-                <w:rFonts w:ascii="Times New Roman" w:eastAsia="Times New Roman" w:hAnsi="Times New Roman" w:cs="Times New Roman"/>
-                <w:sz w:val="24"/>
-                <w:szCs w:val="24"/>
-                <w:lang w:eastAsia="es-MX"/>
-              </w:rPr>
-            </w:pPr>
-            <w:r>
-              <w:rPr>
-                <w:rFonts w:ascii="Times New Roman" w:eastAsia="Times New Roman" w:hAnsi="Times New Roman" w:cs="Times New Roman"/>
-                <w:b w:val="0"/>
-                <w:bCs w:val="0"/>
-                <w:sz w:val="24"/>
-                <w:szCs w:val="24"/>
-                <w:lang w:eastAsia="es-MX"/>
-              </w:rPr>
-              <w:t>Descripción:</w:t>
-            </w:r>
-          </w:p>
-          <w:p>
-            <w:pPr>
-              <w:jc w:val="both"/>
-              <w:rPr>
-                <w:rFonts w:ascii="Times New Roman" w:eastAsia="Times New Roman" w:hAnsi="Times New Roman" w:cs="Times New Roman"/>
-                <w:sz w:val="24"/>
-                <w:szCs w:val="24"/>
-                <w:lang w:eastAsia="es-MX"/>
-              </w:rPr>
-            </w:pPr>
-            <w:r>
-              <w:rPr>
-                <w:rFonts w:ascii="Times New Roman" w:eastAsia="Times New Roman" w:hAnsi="Times New Roman" w:cs="Times New Roman"/>
-                <w:b w:val="0"/>
-                <w:bCs w:val="0"/>
-                <w:sz w:val="24"/>
-                <w:szCs w:val="24"/>
-                <w:lang w:eastAsia="es-MX"/>
-              </w:rPr>
-              <w:t>Permite al usuario administrador poder abrir y cerrar la cerradura de la habitación que desee.</w:t>
-            </w:r>
-          </w:p>
-          <w:p>
-            <w:pPr>
-              <w:pStyle w:val="Prrafodelista"/>
-              <w:numPr>
-                <w:ilvl w:val="0"/>
-                <w:numId w:val="5"/>
-              </w:numPr>
-              <w:spacing w:after="160" w:line="259" w:lineRule="auto"/>
-              <w:jc w:val="both"/>
-              <w:rPr>
-                <w:rFonts w:ascii="Times New Roman" w:eastAsia="Times New Roman" w:hAnsi="Times New Roman" w:cs="Times New Roman"/>
-                <w:b w:val="0"/>
-                <w:bCs w:val="0"/>
-                <w:sz w:val="24"/>
-                <w:szCs w:val="24"/>
-                <w:lang w:eastAsia="es-MX"/>
-              </w:rPr>
-            </w:pPr>
-            <w:r>
-              <w:rPr>
-                <w:rFonts w:ascii="Times New Roman" w:eastAsia="Times New Roman" w:hAnsi="Times New Roman" w:cs="Times New Roman"/>
-                <w:b w:val="0"/>
-                <w:bCs w:val="0"/>
-                <w:sz w:val="24"/>
-                <w:szCs w:val="24"/>
-                <w:lang w:eastAsia="es-MX"/>
-              </w:rPr>
-              <w:t>Cuando el usuario administrador quiera</w:t>
-            </w:r>
-            <w:r>
-              <w:rPr>
-                <w:rFonts w:ascii="Times New Roman" w:eastAsia="Times New Roman" w:hAnsi="Times New Roman" w:cs="Times New Roman"/>
-                <w:b w:val="0"/>
-                <w:bCs w:val="0"/>
-                <w:sz w:val="24"/>
-                <w:szCs w:val="24"/>
-                <w:lang w:eastAsia="es-MX"/>
-              </w:rPr>
-              <w:t xml:space="preserve"> abrir la puerta</w:t>
-            </w:r>
-            <w:r>
-              <w:rPr>
-                <w:rFonts w:ascii="Times New Roman" w:eastAsia="Times New Roman" w:hAnsi="Times New Roman" w:cs="Times New Roman"/>
-                <w:b w:val="0"/>
-                <w:bCs w:val="0"/>
-                <w:sz w:val="24"/>
-                <w:szCs w:val="24"/>
-                <w:lang w:eastAsia="es-MX"/>
-              </w:rPr>
-              <w:t xml:space="preserve"> de alguna habitación deberá dar clic al recuadro de la habitación que quiere </w:t>
-            </w:r>
-            <w:r>
-              <w:rPr>
-                <w:rFonts w:ascii="Times New Roman" w:eastAsia="Times New Roman" w:hAnsi="Times New Roman" w:cs="Times New Roman"/>
-                <w:b w:val="0"/>
-                <w:bCs w:val="0"/>
-                <w:sz w:val="24"/>
-                <w:szCs w:val="24"/>
-                <w:lang w:eastAsia="es-MX"/>
-              </w:rPr>
-              <w:t>abrir</w:t>
-            </w:r>
-            <w:r>
-              <w:rPr>
-                <w:rFonts w:ascii="Times New Roman" w:eastAsia="Times New Roman" w:hAnsi="Times New Roman" w:cs="Times New Roman"/>
-                <w:b w:val="0"/>
-                <w:bCs w:val="0"/>
-                <w:sz w:val="24"/>
-                <w:szCs w:val="24"/>
-                <w:lang w:eastAsia="es-MX"/>
-              </w:rPr>
-              <w:t>, para que dentro del recuadro se muestre</w:t>
-            </w:r>
-            <w:r>
-              <w:rPr>
-                <w:rFonts w:ascii="Times New Roman" w:eastAsia="Times New Roman" w:hAnsi="Times New Roman" w:cs="Times New Roman"/>
-                <w:b w:val="0"/>
-                <w:bCs w:val="0"/>
-                <w:sz w:val="24"/>
-                <w:szCs w:val="24"/>
-                <w:lang w:eastAsia="es-MX"/>
-              </w:rPr>
-              <w:t xml:space="preserve"> </w:t>
-            </w:r>
-            <w:r>
-              <w:rPr>
-                <w:rFonts w:ascii="Times New Roman" w:eastAsia="Times New Roman" w:hAnsi="Times New Roman" w:cs="Times New Roman"/>
-                <w:b w:val="0"/>
-                <w:bCs w:val="0"/>
-                <w:sz w:val="24"/>
-                <w:szCs w:val="24"/>
-                <w:lang w:eastAsia="es-MX"/>
-              </w:rPr>
-              <w:t xml:space="preserve">de color </w:t>
-            </w:r>
-            <w:r>
-              <w:rPr>
-                <w:rFonts w:ascii="Times New Roman" w:eastAsia="Times New Roman" w:hAnsi="Times New Roman" w:cs="Times New Roman"/>
-                <w:b w:val="0"/>
-                <w:bCs w:val="0"/>
-                <w:sz w:val="24"/>
-                <w:szCs w:val="24"/>
-                <w:highlight w:val="green"/>
-                <w:lang w:eastAsia="es-MX"/>
-              </w:rPr>
-              <w:t>verde</w:t>
-            </w:r>
-            <w:r>
-              <w:rPr>
-                <w:rFonts w:ascii="Times New Roman" w:eastAsia="Times New Roman" w:hAnsi="Times New Roman" w:cs="Times New Roman"/>
-                <w:b w:val="0"/>
-                <w:bCs w:val="0"/>
-                <w:sz w:val="24"/>
-                <w:szCs w:val="24"/>
-                <w:lang w:eastAsia="es-MX"/>
-              </w:rPr>
-              <w:t xml:space="preserve"> simulando que la </w:t>
-            </w:r>
-            <w:r>
-              <w:rPr>
-                <w:rFonts w:ascii="Times New Roman" w:eastAsia="Times New Roman" w:hAnsi="Times New Roman" w:cs="Times New Roman"/>
-                <w:b w:val="0"/>
-                <w:bCs w:val="0"/>
-                <w:sz w:val="24"/>
-                <w:szCs w:val="24"/>
-                <w:lang w:eastAsia="es-MX"/>
-              </w:rPr>
-              <w:t>puerta está abierta</w:t>
-            </w:r>
-            <w:r>
-              <w:rPr>
-                <w:rFonts w:ascii="Times New Roman" w:eastAsia="Times New Roman" w:hAnsi="Times New Roman" w:cs="Times New Roman"/>
-                <w:b w:val="0"/>
-                <w:bCs w:val="0"/>
-                <w:sz w:val="24"/>
-                <w:szCs w:val="24"/>
-                <w:lang w:eastAsia="es-MX"/>
-              </w:rPr>
-              <w:t xml:space="preserve"> de dicha habitación.</w:t>
-            </w:r>
-          </w:p>
-          <w:p>
-            <w:pPr>
-              <w:pStyle w:val="Prrafodelista"/>
-              <w:numPr>
-                <w:ilvl w:val="0"/>
-                <w:numId w:val="5"/>
-              </w:numPr>
-              <w:spacing w:after="160" w:line="259" w:lineRule="auto"/>
-              <w:jc w:val="both"/>
-              <w:rPr>
-                <w:rFonts w:ascii="Times New Roman" w:eastAsia="Times New Roman" w:hAnsi="Times New Roman" w:cs="Times New Roman"/>
-                <w:b w:val="0"/>
-                <w:bCs w:val="0"/>
-                <w:sz w:val="24"/>
-                <w:szCs w:val="24"/>
-                <w:lang w:eastAsia="es-MX"/>
-              </w:rPr>
-            </w:pPr>
-            <w:r>
-              <w:rPr>
-                <w:rFonts w:ascii="Times New Roman" w:eastAsia="Times New Roman" w:hAnsi="Times New Roman" w:cs="Times New Roman"/>
-                <w:b w:val="0"/>
-                <w:bCs w:val="0"/>
-                <w:sz w:val="24"/>
-                <w:szCs w:val="24"/>
-                <w:lang w:eastAsia="es-MX"/>
-              </w:rPr>
-              <w:t>Cuando el usuario administrador quiera</w:t>
-            </w:r>
-            <w:r>
-              <w:rPr>
-                <w:rFonts w:ascii="Times New Roman" w:eastAsia="Times New Roman" w:hAnsi="Times New Roman" w:cs="Times New Roman"/>
-                <w:b w:val="0"/>
-                <w:bCs w:val="0"/>
-                <w:sz w:val="24"/>
-                <w:szCs w:val="24"/>
-                <w:lang w:eastAsia="es-MX"/>
-              </w:rPr>
-              <w:t xml:space="preserve"> cerrar la puerta con seguro</w:t>
-            </w:r>
-            <w:r>
-              <w:rPr>
-                <w:rFonts w:ascii="Times New Roman" w:eastAsia="Times New Roman" w:hAnsi="Times New Roman" w:cs="Times New Roman"/>
-                <w:b w:val="0"/>
-                <w:bCs w:val="0"/>
-                <w:sz w:val="24"/>
-                <w:szCs w:val="24"/>
-                <w:lang w:eastAsia="es-MX"/>
-              </w:rPr>
-              <w:t xml:space="preserve"> de alguna habitación deberá dar clic al recuadro de la habitación que quiere </w:t>
-            </w:r>
-            <w:r>
-              <w:rPr>
-                <w:rFonts w:ascii="Times New Roman" w:eastAsia="Times New Roman" w:hAnsi="Times New Roman" w:cs="Times New Roman"/>
-                <w:b w:val="0"/>
-                <w:bCs w:val="0"/>
-                <w:sz w:val="24"/>
-                <w:szCs w:val="24"/>
-                <w:lang w:eastAsia="es-MX"/>
-              </w:rPr>
-              <w:t>abrir</w:t>
-            </w:r>
-            <w:r>
-              <w:rPr>
-                <w:rFonts w:ascii="Times New Roman" w:eastAsia="Times New Roman" w:hAnsi="Times New Roman" w:cs="Times New Roman"/>
-                <w:b w:val="0"/>
-                <w:bCs w:val="0"/>
-                <w:sz w:val="24"/>
-                <w:szCs w:val="24"/>
-                <w:lang w:eastAsia="es-MX"/>
-              </w:rPr>
-              <w:t>, para que dentro del recuadro se muestre</w:t>
-            </w:r>
-            <w:r>
-              <w:rPr>
-                <w:rFonts w:ascii="Times New Roman" w:eastAsia="Times New Roman" w:hAnsi="Times New Roman" w:cs="Times New Roman"/>
-                <w:b w:val="0"/>
-                <w:bCs w:val="0"/>
-                <w:sz w:val="24"/>
-                <w:szCs w:val="24"/>
-                <w:lang w:eastAsia="es-MX"/>
-              </w:rPr>
-              <w:t xml:space="preserve"> </w:t>
-            </w:r>
-            <w:r>
-              <w:rPr>
-                <w:rFonts w:ascii="Times New Roman" w:eastAsia="Times New Roman" w:hAnsi="Times New Roman" w:cs="Times New Roman"/>
-                <w:b w:val="0"/>
-                <w:bCs w:val="0"/>
-                <w:sz w:val="24"/>
-                <w:szCs w:val="24"/>
-                <w:lang w:eastAsia="es-MX"/>
-              </w:rPr>
-              <w:t xml:space="preserve">de color </w:t>
-            </w:r>
-            <w:r>
-              <w:rPr>
-                <w:rFonts w:ascii="Times New Roman" w:eastAsia="Times New Roman" w:hAnsi="Times New Roman" w:cs="Times New Roman"/>
-                <w:b w:val="0"/>
-                <w:bCs w:val="0"/>
-                <w:sz w:val="24"/>
-                <w:szCs w:val="24"/>
-                <w:highlight w:val="red"/>
-                <w:lang w:eastAsia="es-MX"/>
-              </w:rPr>
-              <w:t>rojo</w:t>
-            </w:r>
-            <w:r>
-              <w:rPr>
-                <w:rFonts w:ascii="Times New Roman" w:eastAsia="Times New Roman" w:hAnsi="Times New Roman" w:cs="Times New Roman"/>
-                <w:b w:val="0"/>
-                <w:bCs w:val="0"/>
-                <w:sz w:val="24"/>
-                <w:szCs w:val="24"/>
-                <w:lang w:eastAsia="es-MX"/>
-              </w:rPr>
-              <w:t xml:space="preserve"> simulando que la </w:t>
-            </w:r>
-            <w:r>
-              <w:rPr>
-                <w:rFonts w:ascii="Times New Roman" w:eastAsia="Times New Roman" w:hAnsi="Times New Roman" w:cs="Times New Roman"/>
-                <w:b w:val="0"/>
-                <w:bCs w:val="0"/>
-                <w:sz w:val="24"/>
-                <w:szCs w:val="24"/>
-                <w:lang w:eastAsia="es-MX"/>
-              </w:rPr>
-              <w:t>puerta está abierta</w:t>
-            </w:r>
-            <w:r>
-              <w:rPr>
-                <w:rFonts w:ascii="Times New Roman" w:eastAsia="Times New Roman" w:hAnsi="Times New Roman" w:cs="Times New Roman"/>
-                <w:b w:val="0"/>
-                <w:bCs w:val="0"/>
-                <w:sz w:val="24"/>
-                <w:szCs w:val="24"/>
-                <w:lang w:eastAsia="es-MX"/>
-              </w:rPr>
-              <w:t xml:space="preserve"> de dicha habitación.</w:t>
-            </w:r>
-          </w:p>
-        </w:tc>
-      </w:tr>
-    </w:tbl>
-    <w:p>
-      <w:pPr>
-        <w:rPr>
-          <w:sz w:val="16"/>
-          <w:szCs w:val="16"/>
-        </w:rPr>
-      </w:pPr>
-    </w:p>
-    <w:tbl>
-      <w:tblPr>
-        <w:tblStyle w:val="Tablaconcuadrcula4-nfasis5"/>
-        <w:tblW w:w="0" w:type="auto"/>
-        <w:jc w:val="center"/>
-        <w:tblLook w:val="04A0" w:firstRow="1" w:lastRow="0" w:firstColumn="1" w:lastColumn="0" w:noHBand="0" w:noVBand="1"/>
-      </w:tblPr>
-      <w:tblGrid>
-        <w:gridCol w:w="1410"/>
-        <w:gridCol w:w="7418"/>
-      </w:tblGrid>
-      <w:tr>
-        <w:trPr>
-          <w:cnfStyle w:val="100000000000" w:firstRow="1" w:lastRow="0" w:firstColumn="0" w:lastColumn="0" w:oddVBand="0" w:evenVBand="0" w:oddHBand="0" w:evenHBand="0" w:firstRowFirstColumn="0" w:firstRowLastColumn="0" w:lastRowFirstColumn="0" w:lastRowLastColumn="0"/>
-          <w:jc w:val="center"/>
-        </w:trPr>
-        <w:tc>
-          <w:tcPr>
-            <w:cnfStyle w:val="001000000000" w:firstRow="0" w:lastRow="0" w:firstColumn="1" w:lastColumn="0" w:oddVBand="0" w:evenVBand="0" w:oddHBand="0" w:evenHBand="0" w:firstRowFirstColumn="0" w:firstRowLastColumn="0" w:lastRowFirstColumn="0" w:lastRowLastColumn="0"/>
-            <w:tcW w:w="1410" w:type="dxa"/>
-          </w:tcPr>
-          <w:p>
-            <w:pPr>
-              <w:jc w:val="both"/>
-              <w:rPr>
-                <w:rFonts w:ascii="Times New Roman" w:eastAsia="Times New Roman" w:hAnsi="Times New Roman" w:cs="Times New Roman"/>
-                <w:color w:val="auto"/>
-                <w:sz w:val="24"/>
-                <w:szCs w:val="24"/>
-                <w:lang w:eastAsia="es-MX"/>
-              </w:rPr>
-            </w:pPr>
-            <w:r>
-              <w:rPr>
-                <w:rFonts w:ascii="Times New Roman" w:eastAsia="Times New Roman" w:hAnsi="Times New Roman" w:cs="Times New Roman"/>
-                <w:color w:val="auto"/>
-                <w:sz w:val="24"/>
-                <w:szCs w:val="24"/>
-                <w:lang w:eastAsia="es-MX"/>
-              </w:rPr>
-              <w:t>CU-0</w:t>
-            </w:r>
-            <w:r>
-              <w:rPr>
-                <w:rFonts w:ascii="Times New Roman" w:eastAsia="Times New Roman" w:hAnsi="Times New Roman" w:cs="Times New Roman"/>
-                <w:color w:val="auto"/>
-                <w:sz w:val="24"/>
-                <w:szCs w:val="24"/>
-                <w:lang w:eastAsia="es-MX"/>
-              </w:rPr>
-              <w:t>5</w:t>
+              <w:t>4</w:t>
             </w:r>
           </w:p>
         </w:tc>
@@ -4598,7 +4159,7 @@
                           <pic:cNvPicPr/>
                         </pic:nvPicPr>
                         <pic:blipFill rotWithShape="1">
-                          <a:blip r:embed="rId13"/>
+                          <a:blip r:embed="rId12"/>
                           <a:srcRect l="18802" t="35313" r="26294" b="39808"/>
                           <a:stretch/>
                         </pic:blipFill>
@@ -4629,7 +4190,13 @@
         </w:tc>
       </w:tr>
     </w:tbl>
-    <w:p/>
+    <w:p>
+      <w:pPr>
+        <w:rPr>
+          <w:u w:val="single"/>
+        </w:rPr>
+      </w:pPr>
+    </w:p>
     <w:sectPr>
       <w:pgSz w:w="12240" w:h="15840"/>
       <w:pgMar w:top="1134" w:right="1134" w:bottom="1134" w:left="1134" w:header="708" w:footer="708" w:gutter="0"/>

</xml_diff>